<commit_message>
created skelton of final report with the recommended headings from the specification
</commit_message>
<xml_diff>
--- a/final_report.docx
+++ b/final_report.docx
@@ -4,16 +4,7 @@
   <w:body>
     <w:p>
       <w:r>
-        <w:t>F</w:t>
-      </w:r>
-      <w:r>
-        <w:t>inal</w:t>
-      </w:r>
-      <w:r>
-        <w:t xml:space="preserve"> R</w:t>
-      </w:r>
-      <w:r>
-        <w:t>eport</w:t>
+        <w:t>Final Report</w:t>
       </w:r>
     </w:p>
     <w:p>
@@ -39,6 +30,7 @@
         <w:t>Conclusion</w:t>
       </w:r>
     </w:p>
+    <w:p/>
     <w:sectPr>
       <w:pgSz w:w="11906" w:h="16838"/>
       <w:pgMar w:top="1440" w:right="1440" w:bottom="1440" w:left="1440" w:header="708" w:footer="708" w:gutter="0"/>
@@ -447,6 +439,10 @@
   <w:style w:type="paragraph" w:default="1" w:styleId="Normal">
     <w:name w:val="Normal"/>
     <w:qFormat/>
+    <w:rsid w:val="00975A4C"/>
+    <w:pPr>
+      <w:spacing w:line="256" w:lineRule="auto"/>
+    </w:pPr>
   </w:style>
   <w:style w:type="character" w:default="1" w:styleId="DefaultParagraphFont">
     <w:name w:val="Default Paragraph Font"/>

</xml_diff>

<commit_message>
added analysis yet to do conclusion, and get research before looking over report
</commit_message>
<xml_diff>
--- a/final_report.docx
+++ b/final_report.docx
@@ -4,137 +4,523 @@
   <w:body>
     <w:p>
       <w:pPr>
+        <w:pStyle w:val="Heading1"/>
+      </w:pPr>
+      <w:bookmarkStart w:id="0" w:name="_Toc60919020"/>
+      <w:r>
+        <w:t>Final Report</w:t>
+      </w:r>
+      <w:bookmarkEnd w:id="0"/>
+    </w:p>
+    <w:sdt>
+      <w:sdtPr>
+        <w:id w:val="-1092235790"/>
+        <w:docPartObj>
+          <w:docPartGallery w:val="Table of Contents"/>
+          <w:docPartUnique/>
+        </w:docPartObj>
+      </w:sdtPr>
+      <w:sdtEndPr>
         <w:rPr>
+          <w:rFonts w:asciiTheme="minorHAnsi" w:eastAsiaTheme="minorHAnsi" w:hAnsiTheme="minorHAnsi" w:cstheme="minorBidi"/>
           <w:b/>
           <w:bCs/>
-          <w:u w:val="single"/>
+          <w:noProof/>
+          <w:color w:val="auto"/>
+          <w:sz w:val="22"/>
+          <w:szCs w:val="22"/>
+          <w:lang w:val="en-GB"/>
         </w:rPr>
+      </w:sdtEndPr>
+      <w:sdtContent>
+        <w:p>
+          <w:pPr>
+            <w:pStyle w:val="TOCHeading"/>
+          </w:pPr>
+          <w:r>
+            <w:t>Contents</w:t>
+          </w:r>
+        </w:p>
+        <w:p>
+          <w:pPr>
+            <w:pStyle w:val="TOC1"/>
+            <w:tabs>
+              <w:tab w:val="right" w:leader="dot" w:pos="9016"/>
+            </w:tabs>
+            <w:rPr>
+              <w:noProof/>
+            </w:rPr>
+          </w:pPr>
+          <w:r>
+            <w:fldChar w:fldCharType="begin"/>
+          </w:r>
+          <w:r>
+            <w:instrText xml:space="preserve"> TOC \o "1-3" \h \z \u </w:instrText>
+          </w:r>
+          <w:r>
+            <w:fldChar w:fldCharType="separate"/>
+          </w:r>
+          <w:hyperlink w:anchor="_Toc60919020" w:history="1">
+            <w:r>
+              <w:rPr>
+                <w:rStyle w:val="Hyperlink"/>
+                <w:noProof/>
+              </w:rPr>
+              <w:t>Final Report</w:t>
+            </w:r>
+            <w:r>
+              <w:rPr>
+                <w:noProof/>
+                <w:webHidden/>
+              </w:rPr>
+              <w:tab/>
+            </w:r>
+            <w:r>
+              <w:rPr>
+                <w:noProof/>
+                <w:webHidden/>
+              </w:rPr>
+              <w:fldChar w:fldCharType="begin"/>
+            </w:r>
+            <w:r>
+              <w:rPr>
+                <w:noProof/>
+                <w:webHidden/>
+              </w:rPr>
+              <w:instrText xml:space="preserve"> PAGEREF _Toc60919020 \h </w:instrText>
+            </w:r>
+            <w:r>
+              <w:rPr>
+                <w:noProof/>
+                <w:webHidden/>
+              </w:rPr>
+            </w:r>
+            <w:r>
+              <w:rPr>
+                <w:noProof/>
+                <w:webHidden/>
+              </w:rPr>
+              <w:fldChar w:fldCharType="separate"/>
+            </w:r>
+            <w:r>
+              <w:rPr>
+                <w:noProof/>
+                <w:webHidden/>
+              </w:rPr>
+              <w:t>1</w:t>
+            </w:r>
+            <w:r>
+              <w:rPr>
+                <w:noProof/>
+                <w:webHidden/>
+              </w:rPr>
+              <w:fldChar w:fldCharType="end"/>
+            </w:r>
+          </w:hyperlink>
+        </w:p>
+        <w:p>
+          <w:pPr>
+            <w:pStyle w:val="TOC2"/>
+            <w:tabs>
+              <w:tab w:val="right" w:leader="dot" w:pos="9016"/>
+            </w:tabs>
+            <w:rPr>
+              <w:noProof/>
+            </w:rPr>
+          </w:pPr>
+          <w:hyperlink w:anchor="_Toc60919021" w:history="1">
+            <w:r>
+              <w:rPr>
+                <w:rStyle w:val="Hyperlink"/>
+                <w:noProof/>
+              </w:rPr>
+              <w:t>Introduction</w:t>
+            </w:r>
+            <w:r>
+              <w:rPr>
+                <w:noProof/>
+                <w:webHidden/>
+              </w:rPr>
+              <w:tab/>
+            </w:r>
+            <w:r>
+              <w:rPr>
+                <w:noProof/>
+                <w:webHidden/>
+              </w:rPr>
+              <w:fldChar w:fldCharType="begin"/>
+            </w:r>
+            <w:r>
+              <w:rPr>
+                <w:noProof/>
+                <w:webHidden/>
+              </w:rPr>
+              <w:instrText xml:space="preserve"> PAGEREF _Toc60919021 \h </w:instrText>
+            </w:r>
+            <w:r>
+              <w:rPr>
+                <w:noProof/>
+                <w:webHidden/>
+              </w:rPr>
+            </w:r>
+            <w:r>
+              <w:rPr>
+                <w:noProof/>
+                <w:webHidden/>
+              </w:rPr>
+              <w:fldChar w:fldCharType="separate"/>
+            </w:r>
+            <w:r>
+              <w:rPr>
+                <w:noProof/>
+                <w:webHidden/>
+              </w:rPr>
+              <w:t>2</w:t>
+            </w:r>
+            <w:r>
+              <w:rPr>
+                <w:noProof/>
+                <w:webHidden/>
+              </w:rPr>
+              <w:fldChar w:fldCharType="end"/>
+            </w:r>
+          </w:hyperlink>
+        </w:p>
+        <w:p>
+          <w:pPr>
+            <w:pStyle w:val="TOC2"/>
+            <w:tabs>
+              <w:tab w:val="right" w:leader="dot" w:pos="9016"/>
+            </w:tabs>
+            <w:rPr>
+              <w:noProof/>
+            </w:rPr>
+          </w:pPr>
+          <w:hyperlink w:anchor="_Toc60919022" w:history="1">
+            <w:r>
+              <w:rPr>
+                <w:rStyle w:val="Hyperlink"/>
+                <w:noProof/>
+              </w:rPr>
+              <w:t>Visualization</w:t>
+            </w:r>
+            <w:r>
+              <w:rPr>
+                <w:noProof/>
+                <w:webHidden/>
+              </w:rPr>
+              <w:tab/>
+            </w:r>
+            <w:r>
+              <w:rPr>
+                <w:noProof/>
+                <w:webHidden/>
+              </w:rPr>
+              <w:fldChar w:fldCharType="begin"/>
+            </w:r>
+            <w:r>
+              <w:rPr>
+                <w:noProof/>
+                <w:webHidden/>
+              </w:rPr>
+              <w:instrText xml:space="preserve"> PAGEREF _Toc60919022 \h </w:instrText>
+            </w:r>
+            <w:r>
+              <w:rPr>
+                <w:noProof/>
+                <w:webHidden/>
+              </w:rPr>
+            </w:r>
+            <w:r>
+              <w:rPr>
+                <w:noProof/>
+                <w:webHidden/>
+              </w:rPr>
+              <w:fldChar w:fldCharType="separate"/>
+            </w:r>
+            <w:r>
+              <w:rPr>
+                <w:noProof/>
+                <w:webHidden/>
+              </w:rPr>
+              <w:t>2</w:t>
+            </w:r>
+            <w:r>
+              <w:rPr>
+                <w:noProof/>
+                <w:webHidden/>
+              </w:rPr>
+              <w:fldChar w:fldCharType="end"/>
+            </w:r>
+          </w:hyperlink>
+        </w:p>
+        <w:p>
+          <w:pPr>
+            <w:pStyle w:val="TOC2"/>
+            <w:tabs>
+              <w:tab w:val="right" w:leader="dot" w:pos="9016"/>
+            </w:tabs>
+            <w:rPr>
+              <w:noProof/>
+            </w:rPr>
+          </w:pPr>
+          <w:hyperlink w:anchor="_Toc60919023" w:history="1">
+            <w:r>
+              <w:rPr>
+                <w:rStyle w:val="Hyperlink"/>
+                <w:noProof/>
+              </w:rPr>
+              <w:t>Analysis</w:t>
+            </w:r>
+            <w:r>
+              <w:rPr>
+                <w:noProof/>
+                <w:webHidden/>
+              </w:rPr>
+              <w:tab/>
+            </w:r>
+            <w:r>
+              <w:rPr>
+                <w:noProof/>
+                <w:webHidden/>
+              </w:rPr>
+              <w:fldChar w:fldCharType="begin"/>
+            </w:r>
+            <w:r>
+              <w:rPr>
+                <w:noProof/>
+                <w:webHidden/>
+              </w:rPr>
+              <w:instrText xml:space="preserve"> PAGEREF _Toc60919023 \h </w:instrText>
+            </w:r>
+            <w:r>
+              <w:rPr>
+                <w:noProof/>
+                <w:webHidden/>
+              </w:rPr>
+            </w:r>
+            <w:r>
+              <w:rPr>
+                <w:noProof/>
+                <w:webHidden/>
+              </w:rPr>
+              <w:fldChar w:fldCharType="separate"/>
+            </w:r>
+            <w:r>
+              <w:rPr>
+                <w:noProof/>
+                <w:webHidden/>
+              </w:rPr>
+              <w:t>4</w:t>
+            </w:r>
+            <w:r>
+              <w:rPr>
+                <w:noProof/>
+                <w:webHidden/>
+              </w:rPr>
+              <w:fldChar w:fldCharType="end"/>
+            </w:r>
+          </w:hyperlink>
+        </w:p>
+        <w:p>
+          <w:pPr>
+            <w:pStyle w:val="TOC2"/>
+            <w:tabs>
+              <w:tab w:val="right" w:leader="dot" w:pos="9016"/>
+            </w:tabs>
+            <w:rPr>
+              <w:noProof/>
+            </w:rPr>
+          </w:pPr>
+          <w:hyperlink w:anchor="_Toc60919024" w:history="1">
+            <w:r>
+              <w:rPr>
+                <w:rStyle w:val="Hyperlink"/>
+                <w:noProof/>
+              </w:rPr>
+              <w:t>Conclusion</w:t>
+            </w:r>
+            <w:r>
+              <w:rPr>
+                <w:noProof/>
+                <w:webHidden/>
+              </w:rPr>
+              <w:tab/>
+            </w:r>
+            <w:r>
+              <w:rPr>
+                <w:noProof/>
+                <w:webHidden/>
+              </w:rPr>
+              <w:fldChar w:fldCharType="begin"/>
+            </w:r>
+            <w:r>
+              <w:rPr>
+                <w:noProof/>
+                <w:webHidden/>
+              </w:rPr>
+              <w:instrText xml:space="preserve"> PAGEREF _Toc60919024 \h </w:instrText>
+            </w:r>
+            <w:r>
+              <w:rPr>
+                <w:noProof/>
+                <w:webHidden/>
+              </w:rPr>
+            </w:r>
+            <w:r>
+              <w:rPr>
+                <w:noProof/>
+                <w:webHidden/>
+              </w:rPr>
+              <w:fldChar w:fldCharType="separate"/>
+            </w:r>
+            <w:r>
+              <w:rPr>
+                <w:noProof/>
+                <w:webHidden/>
+              </w:rPr>
+              <w:t>4</w:t>
+            </w:r>
+            <w:r>
+              <w:rPr>
+                <w:noProof/>
+                <w:webHidden/>
+              </w:rPr>
+              <w:fldChar w:fldCharType="end"/>
+            </w:r>
+          </w:hyperlink>
+        </w:p>
+        <w:p>
+          <w:r>
+            <w:rPr>
+              <w:b/>
+              <w:bCs/>
+              <w:noProof/>
+            </w:rPr>
+            <w:fldChar w:fldCharType="end"/>
+          </w:r>
+        </w:p>
+      </w:sdtContent>
+    </w:sdt>
+    <w:p/>
+    <w:p/>
+    <w:p/>
+    <w:p/>
+    <w:p/>
+    <w:p/>
+    <w:p/>
+    <w:p/>
+    <w:p/>
+    <w:p/>
+    <w:p/>
+    <w:p/>
+    <w:p/>
+    <w:p/>
+    <w:p/>
+    <w:p/>
+    <w:p/>
+    <w:p/>
+    <w:p/>
+    <w:p/>
+    <w:p/>
+    <w:p/>
+    <w:p/>
+    <w:p>
+      <w:pPr>
+        <w:pStyle w:val="Heading2"/>
       </w:pPr>
-      <w:r>
-        <w:rPr>
-          <w:b/>
-          <w:bCs/>
-          <w:u w:val="single"/>
-        </w:rPr>
-        <w:t>Final Report</w:t>
+      <w:bookmarkStart w:id="1" w:name="_Toc60919021"/>
+      <w:r>
+        <w:lastRenderedPageBreak/>
+        <w:t>Introduction</w:t>
+      </w:r>
+      <w:bookmarkEnd w:id="1"/>
+    </w:p>
+    <w:p>
+      <w:r>
+        <w:t>The dataset used in this report is collected from a class of math students in secondary school. The data collected varies from a wide range of attributes, specifically 33 attributes.</w:t>
+      </w:r>
+      <w:r>
+        <w:t xml:space="preserve"> The</w:t>
+      </w:r>
+      <w:r>
+        <w:t xml:space="preserve"> attributes used in the research are </w:t>
+      </w:r>
+      <w:r>
+        <w:t>‘</w:t>
+      </w:r>
+      <w:r>
+        <w:t>absences</w:t>
+      </w:r>
+      <w:r>
+        <w:t>’</w:t>
+      </w:r>
+      <w:r>
+        <w:t xml:space="preserve"> and </w:t>
+      </w:r>
+      <w:r>
+        <w:t>‘</w:t>
+      </w:r>
+      <w:r>
+        <w:t>famrel</w:t>
+      </w:r>
+      <w:r>
+        <w:t>’. ‘Absences’ is the number of absences reported and ‘famrel’ is the quality of family relationship a student reports to have ranging from 1 (very bad) to 5 (excellent). The research question extrapolated from this dataset was ‘</w:t>
+      </w:r>
+      <w:r>
+        <w:t>Is there a difference in the mean number of school absences between students who report different quality of family relationships (1 very bad - 5 excellent)?</w:t>
+      </w:r>
+      <w:r>
+        <w:t xml:space="preserve">’. </w:t>
+      </w:r>
+    </w:p>
+    <w:p>
+      <w:r>
+        <w:t>The n</w:t>
+      </w:r>
+      <w:r>
+        <w:t xml:space="preserve">ull hypothesis </w:t>
+      </w:r>
+      <w:r>
+        <w:t>of the research question was that ‘t</w:t>
+      </w:r>
+      <w:r>
+        <w:t>here is no difference in the mean number of school absences between students who report different quality of family relationships (1 very bad - 5 excellent)</w:t>
+      </w:r>
+      <w:r>
+        <w:t>’. The a</w:t>
+      </w:r>
+      <w:r>
+        <w:t>lternative hypothesis</w:t>
+      </w:r>
+      <w:r>
+        <w:t xml:space="preserve"> was that</w:t>
+      </w:r>
+      <w:r>
+        <w:t xml:space="preserve"> </w:t>
+      </w:r>
+      <w:r>
+        <w:t>‘t</w:t>
+      </w:r>
+      <w:r>
+        <w:t>here is a difference in the mean number of school absences between students who report different quality of family relationships (1 very bad - 5 excellent)</w:t>
+      </w:r>
+      <w:r>
+        <w:t>’.</w:t>
       </w:r>
     </w:p>
     <w:p>
       <w:pPr>
-        <w:rPr>
-          <w:b/>
-          <w:bCs/>
-          <w:u w:val="single"/>
-        </w:rPr>
+        <w:pStyle w:val="Heading2"/>
       </w:pPr>
-      <w:r>
-        <w:rPr>
-          <w:b/>
-          <w:bCs/>
-          <w:u w:val="single"/>
-        </w:rPr>
-        <w:t>Introduction</w:t>
-      </w:r>
-    </w:p>
-    <w:p>
-      <w:r>
-        <w:t>The dataset used in this report is collected from a class of math students in secondary school. The data collected varies from a wide range of attributes, specifically 33 attributes.</w:t>
-      </w:r>
-      <w:r>
-        <w:t xml:space="preserve"> The</w:t>
-      </w:r>
-      <w:r>
-        <w:t xml:space="preserve"> attributes used in the research are </w:t>
-      </w:r>
-      <w:r>
-        <w:t>‘</w:t>
-      </w:r>
-      <w:r>
-        <w:t>absences</w:t>
-      </w:r>
-      <w:r>
-        <w:t>’</w:t>
-      </w:r>
-      <w:r>
-        <w:t xml:space="preserve"> and </w:t>
-      </w:r>
-      <w:r>
-        <w:t>‘</w:t>
-      </w:r>
-      <w:proofErr w:type="spellStart"/>
-      <w:r>
-        <w:t>famrel</w:t>
-      </w:r>
-      <w:proofErr w:type="spellEnd"/>
-      <w:r>
-        <w:t>’. ‘Absences’ is the number of absences reported and ‘</w:t>
-      </w:r>
-      <w:proofErr w:type="spellStart"/>
-      <w:r>
-        <w:t>famrel</w:t>
-      </w:r>
-      <w:proofErr w:type="spellEnd"/>
-      <w:r>
-        <w:t>’ is the quality of family relationship a student reports to have ranging from 1 (very bad) to 5 (excellent). The research question extrapolated from this dataset was ‘</w:t>
-      </w:r>
-      <w:r>
-        <w:t>Is there a difference in the mean number of school absences between students who report different quality of family relationships (1 very bad - 5 excellent)?</w:t>
-      </w:r>
-      <w:r>
-        <w:t xml:space="preserve">’. </w:t>
-      </w:r>
-    </w:p>
-    <w:p>
-      <w:r>
-        <w:t>The n</w:t>
-      </w:r>
-      <w:r>
-        <w:t xml:space="preserve">ull hypothesis </w:t>
-      </w:r>
-      <w:r>
-        <w:t>of the research question was that ‘t</w:t>
-      </w:r>
-      <w:r>
-        <w:t>here is no difference in the mean number of school absences between students who report different quality of family relationships (1 very bad - 5 excellent)</w:t>
-      </w:r>
-      <w:r>
-        <w:t>’. The a</w:t>
-      </w:r>
-      <w:r>
-        <w:t>lternative hypothesis</w:t>
-      </w:r>
-      <w:r>
-        <w:t xml:space="preserve"> was that</w:t>
-      </w:r>
+      <w:bookmarkStart w:id="2" w:name="_Toc60919022"/>
+      <w:r>
+        <w:t>Visualization</w:t>
+      </w:r>
+      <w:bookmarkEnd w:id="2"/>
       <w:r>
         <w:t xml:space="preserve"> </w:t>
       </w:r>
-      <w:r>
-        <w:t>‘t</w:t>
-      </w:r>
-      <w:r>
-        <w:t>here is a difference in the mean number of school absences between students who report different quality of family relationships (1 very bad - 5 excellent)</w:t>
-      </w:r>
-      <w:r>
-        <w:t>’.</w:t>
-      </w:r>
-    </w:p>
-    <w:p>
-      <w:pPr>
-        <w:rPr>
-          <w:b/>
-          <w:bCs/>
-          <w:u w:val="single"/>
-        </w:rPr>
-      </w:pPr>
-      <w:r>
-        <w:rPr>
-          <w:b/>
-          <w:bCs/>
-          <w:u w:val="single"/>
-        </w:rPr>
-        <w:t xml:space="preserve">Visualization </w:t>
-      </w:r>
     </w:p>
     <w:p>
       <w:r>
@@ -160,14 +546,14 @@
       <w:r>
         <w:t xml:space="preserve">The lower </w:t>
       </w:r>
-      <w:bookmarkStart w:id="0" w:name="_Hlk60844110"/>
+      <w:bookmarkStart w:id="3" w:name="_Hlk60844110"/>
       <w:r>
         <w:t>quartile</w:t>
       </w:r>
       <w:r>
         <w:t xml:space="preserve"> </w:t>
       </w:r>
-      <w:bookmarkEnd w:id="0"/>
+      <w:bookmarkEnd w:id="3"/>
       <w:r>
         <w:t xml:space="preserve">of the boxplot can be seen as decreasing as students self-report better quality relationships. Those who reported having very bad (1) have a boxplot with the lower </w:t>
       </w:r>
@@ -295,11 +681,7 @@
         <w:t xml:space="preserve"> 5 visible outliers close to the upper whisker</w:t>
       </w:r>
       <w:r>
-        <w:t xml:space="preserve">. Those reporting good (4) relationships had the most outliers spread the most above the upper whiskers mostly ranging from 20 to 60 with one outlier above 60 number of </w:t>
-      </w:r>
-      <w:r>
-        <w:lastRenderedPageBreak/>
-        <w:t xml:space="preserve">recorded absences. Those reporting excellent (5) family relationships have two visible outliers in the </w:t>
+        <w:t xml:space="preserve">. Those reporting good (4) relationships had the most outliers spread the most above the upper whiskers mostly ranging from 20 to 60 with one outlier above 60 number of recorded absences. Those reporting excellent (5) family relationships have two visible outliers in the </w:t>
       </w:r>
       <w:r>
         <w:rPr>
@@ -324,6 +706,7 @@
     </w:p>
     <w:p>
       <w:r>
+        <w:lastRenderedPageBreak/>
         <w:t>On the boxplots 1 and 2 the mean is indicated with a red ‘+’.</w:t>
       </w:r>
       <w:r>
@@ -380,16 +763,172 @@
         <w:t xml:space="preserve"> This suggest those reporting poorer relationships have more consistent absences being lower.</w:t>
       </w:r>
     </w:p>
-    <w:p>
+    <w:p/>
+    <w:p/>
+    <w:p/>
+    <w:tbl>
+      <w:tblPr>
+        <w:tblStyle w:val="TableGrid"/>
+        <w:tblW w:w="10481" w:type="dxa"/>
+        <w:tblInd w:w="-735" w:type="dxa"/>
+        <w:tblLook w:val="04A0" w:firstRow="1" w:lastRow="0" w:firstColumn="1" w:lastColumn="0" w:noHBand="0" w:noVBand="1"/>
+      </w:tblPr>
+      <w:tblGrid>
+        <w:gridCol w:w="10481"/>
+      </w:tblGrid>
+      <w:tr>
+        <w:trPr>
+          <w:trHeight w:val="2474"/>
+        </w:trPr>
+        <w:tc>
+          <w:tcPr>
+            <w:tcW w:w="10481" w:type="dxa"/>
+          </w:tcPr>
+          <w:p>
+            <w:pPr>
+              <w:rPr>
+                <w:rFonts w:ascii="Courier New" w:hAnsi="Courier New" w:cs="Courier New"/>
+              </w:rPr>
+            </w:pPr>
+            <w:r>
+              <w:rPr>
+                <w:rFonts w:ascii="Courier New" w:hAnsi="Courier New" w:cs="Courier New"/>
+              </w:rPr>
+              <w:t xml:space="preserve">    Very bad          Bad          Average           Good         Excellent    </w:t>
+            </w:r>
+          </w:p>
+          <w:p>
+            <w:pPr>
+              <w:rPr>
+                <w:rFonts w:ascii="Courier New" w:hAnsi="Courier New" w:cs="Courier New"/>
+              </w:rPr>
+            </w:pPr>
+            <w:r>
+              <w:rPr>
+                <w:rFonts w:ascii="Courier New" w:hAnsi="Courier New" w:cs="Courier New"/>
+              </w:rPr>
+              <w:t xml:space="preserve"> Min.   : 0.00   Min.   : 0.0   Min.   : 0.00   Min.   : 0.00   Min.   : 0.00  </w:t>
+            </w:r>
+          </w:p>
+          <w:p>
+            <w:pPr>
+              <w:rPr>
+                <w:rFonts w:ascii="Courier New" w:hAnsi="Courier New" w:cs="Courier New"/>
+              </w:rPr>
+            </w:pPr>
+            <w:r>
+              <w:rPr>
+                <w:rFonts w:ascii="Courier New" w:hAnsi="Courier New" w:cs="Courier New"/>
+              </w:rPr>
+              <w:t xml:space="preserve"> 1st Qu.: 3.50   1st Qu.: 2.0   1st Qu.: 1.75   1st Qu.: 0.00   1st Qu.: 0.00  </w:t>
+            </w:r>
+          </w:p>
+          <w:p>
+            <w:pPr>
+              <w:rPr>
+                <w:rFonts w:ascii="Courier New" w:hAnsi="Courier New" w:cs="Courier New"/>
+              </w:rPr>
+            </w:pPr>
+            <w:r>
+              <w:rPr>
+                <w:rFonts w:ascii="Courier New" w:hAnsi="Courier New" w:cs="Courier New"/>
+              </w:rPr>
+              <w:t xml:space="preserve"> Median : 5.50   Median : 5.5   Median : 4.00   Median : 3.00   Median : 4.00  </w:t>
+            </w:r>
+          </w:p>
+          <w:p>
+            <w:pPr>
+              <w:rPr>
+                <w:rFonts w:ascii="Courier New" w:hAnsi="Courier New" w:cs="Courier New"/>
+              </w:rPr>
+            </w:pPr>
+            <w:r>
+              <w:rPr>
+                <w:rFonts w:ascii="Courier New" w:hAnsi="Courier New" w:cs="Courier New"/>
+              </w:rPr>
+              <w:t xml:space="preserve"> Mean   : 6.88   Mean   : 6.0   Mean   : 5.81   Mean   : 6.01   Mean   : 4.95  </w:t>
+            </w:r>
+          </w:p>
+          <w:p>
+            <w:pPr>
+              <w:rPr>
+                <w:rFonts w:ascii="Courier New" w:hAnsi="Courier New" w:cs="Courier New"/>
+              </w:rPr>
+            </w:pPr>
+            <w:r>
+              <w:rPr>
+                <w:rFonts w:ascii="Courier New" w:hAnsi="Courier New" w:cs="Courier New"/>
+              </w:rPr>
+              <w:t xml:space="preserve"> 3rd Qu.:11.00   3rd Qu.: 9.5   3rd Qu.: 8.00   3rd Qu.: 8.00   3rd Qu.: 7.75  </w:t>
+            </w:r>
+          </w:p>
+          <w:p>
+            <w:pPr>
+              <w:rPr>
+                <w:rFonts w:ascii="Courier New" w:hAnsi="Courier New" w:cs="Courier New"/>
+              </w:rPr>
+            </w:pPr>
+            <w:r>
+              <w:rPr>
+                <w:rFonts w:ascii="Courier New" w:hAnsi="Courier New" w:cs="Courier New"/>
+              </w:rPr>
+              <w:t xml:space="preserve"> Max.   :14.00   Max.   :15.0   Max.   :25.00   Max.   :75.00   Max.   :56.00  </w:t>
+            </w:r>
+          </w:p>
+          <w:p>
+            <w:pPr>
+              <w:keepNext/>
+            </w:pPr>
+            <w:r>
+              <w:rPr>
+                <w:rFonts w:ascii="Courier New" w:hAnsi="Courier New" w:cs="Courier New"/>
+              </w:rPr>
+              <w:t xml:space="preserve"> NA's   :387     NA's   :377    NA's   :327     NA's   :200     NA's   :289</w:t>
+            </w:r>
+          </w:p>
+        </w:tc>
+      </w:tr>
+    </w:tbl>
+    <w:p>
+      <w:pPr>
+        <w:pStyle w:val="Caption"/>
+      </w:pPr>
+      <w:r>
+        <w:t xml:space="preserve">Table </w:t>
+      </w:r>
+      <w:fldSimple w:instr=" SEQ Table \* ARABIC ">
+        <w:r>
+          <w:rPr>
+            <w:noProof/>
+          </w:rPr>
+          <w:t>1</w:t>
+        </w:r>
+      </w:fldSimple>
+      <w:r>
+        <w:t>: Descriptive statistics of the box plot</w:t>
+      </w:r>
+    </w:p>
+    <w:p/>
+    <w:p/>
+    <w:p/>
+    <w:p/>
+    <w:p/>
+    <w:p/>
+    <w:p/>
+    <w:p>
+      <w:pPr>
+        <w:keepNext/>
+      </w:pPr>
       <w:r>
         <w:rPr>
           <w:noProof/>
         </w:rPr>
+        <w:lastRenderedPageBreak/>
         <w:drawing>
-          <wp:inline distT="0" distB="0" distL="0" distR="0" wp14:anchorId="31022AAD" wp14:editId="6B7ADF3D">
-            <wp:extent cx="5731510" cy="4591685"/>
-            <wp:effectExtent l="0" t="0" r="2540" b="0"/>
-            <wp:docPr id="4" name="Picture 4"/>
+          <wp:inline distT="0" distB="0" distL="0" distR="0" wp14:anchorId="6F5E1DB8" wp14:editId="75008EE3">
+            <wp:extent cx="5731510" cy="5731510"/>
+            <wp:effectExtent l="0" t="0" r="2540" b="2540"/>
+            <wp:docPr id="1" name="Picture 1" descr="Chart, box and whisker chart&#10;&#10;Description automatically generated"/>
             <wp:cNvGraphicFramePr>
               <a:graphicFrameLocks xmlns:a="http://schemas.openxmlformats.org/drawingml/2006/main" noChangeAspect="1"/>
             </wp:cNvGraphicFramePr>
@@ -397,10 +936,8 @@
               <a:graphicData uri="http://schemas.openxmlformats.org/drawingml/2006/picture">
                 <pic:pic xmlns:pic="http://schemas.openxmlformats.org/drawingml/2006/picture">
                   <pic:nvPicPr>
-                    <pic:cNvPr id="0" name="Picture 3"/>
-                    <pic:cNvPicPr>
-                      <a:picLocks noChangeAspect="1" noChangeArrowheads="1"/>
-                    </pic:cNvPicPr>
+                    <pic:cNvPr id="1" name="Picture 1" descr="Chart, box and whisker chart&#10;&#10;Description automatically generated"/>
+                    <pic:cNvPicPr/>
                   </pic:nvPicPr>
                   <pic:blipFill>
                     <a:blip r:embed="rId5">
@@ -410,23 +947,18 @@
                         </a:ext>
                       </a:extLst>
                     </a:blip>
-                    <a:srcRect/>
                     <a:stretch>
                       <a:fillRect/>
                     </a:stretch>
                   </pic:blipFill>
-                  <pic:spPr bwMode="auto">
+                  <pic:spPr>
                     <a:xfrm>
                       <a:off x="0" y="0"/>
-                      <a:ext cx="5731510" cy="4591685"/>
+                      <a:ext cx="5731510" cy="5731510"/>
                     </a:xfrm>
                     <a:prstGeom prst="rect">
                       <a:avLst/>
                     </a:prstGeom>
-                    <a:noFill/>
-                    <a:ln>
-                      <a:noFill/>
-                    </a:ln>
                   </pic:spPr>
                 </pic:pic>
               </a:graphicData>
@@ -437,52 +969,37 @@
     </w:p>
     <w:p>
       <w:pPr>
-        <w:rPr>
-          <w:i/>
-          <w:iCs/>
-          <w:u w:val="single"/>
-        </w:rPr>
+        <w:pStyle w:val="Caption"/>
       </w:pPr>
       <w:r>
-        <w:rPr>
-          <w:b/>
-          <w:bCs/>
-          <w:i/>
-          <w:iCs/>
-          <w:u w:val="single"/>
-        </w:rPr>
-        <w:t>Boxp</w:t>
-      </w:r>
-      <w:r>
-        <w:rPr>
-          <w:b/>
-          <w:bCs/>
-          <w:i/>
-          <w:iCs/>
-          <w:u w:val="single"/>
-        </w:rPr>
-        <w:t>lot 1</w:t>
-      </w:r>
-      <w:r>
-        <w:rPr>
-          <w:i/>
-          <w:iCs/>
-          <w:u w:val="single"/>
-        </w:rPr>
-        <w:t>: Boxplot to show absences in students of varying family relationships with all data point shown in cyan</w:t>
-      </w:r>
-    </w:p>
-    <w:p>
+        <w:t xml:space="preserve">Figure </w:t>
+      </w:r>
+      <w:fldSimple w:instr=" SEQ Figure \* ARABIC ">
+        <w:r>
+          <w:rPr>
+            <w:noProof/>
+          </w:rPr>
+          <w:t>1</w:t>
+        </w:r>
+      </w:fldSimple>
+      <w:r>
+        <w:t>: Box plot showing number of absences of students reporting different quality of family relationships</w:t>
+      </w:r>
+    </w:p>
+    <w:p>
+      <w:pPr>
+        <w:keepNext/>
+      </w:pPr>
       <w:r>
         <w:rPr>
           <w:noProof/>
         </w:rPr>
         <w:lastRenderedPageBreak/>
         <w:drawing>
-          <wp:inline distT="0" distB="0" distL="0" distR="0" wp14:anchorId="168A9847" wp14:editId="0AA54A16">
-            <wp:extent cx="5731510" cy="4591685"/>
-            <wp:effectExtent l="0" t="0" r="2540" b="0"/>
-            <wp:docPr id="3" name="Picture 3"/>
+          <wp:inline distT="0" distB="0" distL="0" distR="0" wp14:anchorId="0187A576" wp14:editId="6C3FDFEB">
+            <wp:extent cx="3609975" cy="3609975"/>
+            <wp:effectExtent l="0" t="0" r="9525" b="9525"/>
+            <wp:docPr id="8" name="Picture 8" descr="Chart, histogram&#10;&#10;Description automatically generated"/>
             <wp:cNvGraphicFramePr>
               <a:graphicFrameLocks xmlns:a="http://schemas.openxmlformats.org/drawingml/2006/main" noChangeAspect="1"/>
             </wp:cNvGraphicFramePr>
@@ -490,10 +1007,8 @@
               <a:graphicData uri="http://schemas.openxmlformats.org/drawingml/2006/picture">
                 <pic:pic xmlns:pic="http://schemas.openxmlformats.org/drawingml/2006/picture">
                   <pic:nvPicPr>
-                    <pic:cNvPr id="0" name="Picture 1"/>
-                    <pic:cNvPicPr>
-                      <a:picLocks noChangeAspect="1" noChangeArrowheads="1"/>
-                    </pic:cNvPicPr>
+                    <pic:cNvPr id="8" name="Picture 8" descr="Chart, histogram&#10;&#10;Description automatically generated"/>
+                    <pic:cNvPicPr/>
                   </pic:nvPicPr>
                   <pic:blipFill>
                     <a:blip r:embed="rId6">
@@ -503,23 +1018,18 @@
                         </a:ext>
                       </a:extLst>
                     </a:blip>
-                    <a:srcRect/>
                     <a:stretch>
                       <a:fillRect/>
                     </a:stretch>
                   </pic:blipFill>
-                  <pic:spPr bwMode="auto">
+                  <pic:spPr>
                     <a:xfrm>
                       <a:off x="0" y="0"/>
-                      <a:ext cx="5731510" cy="4591685"/>
+                      <a:ext cx="3609975" cy="3609975"/>
                     </a:xfrm>
                     <a:prstGeom prst="rect">
                       <a:avLst/>
                     </a:prstGeom>
-                    <a:noFill/>
-                    <a:ln>
-                      <a:noFill/>
-                    </a:ln>
                   </pic:spPr>
                 </pic:pic>
               </a:graphicData>
@@ -530,70 +1040,353 @@
     </w:p>
     <w:p>
       <w:pPr>
+        <w:pStyle w:val="Caption"/>
+      </w:pPr>
+      <w:r>
+        <w:t xml:space="preserve">Figure </w:t>
+      </w:r>
+      <w:fldSimple w:instr=" SEQ Figure \* ARABIC ">
+        <w:r>
+          <w:rPr>
+            <w:noProof/>
+          </w:rPr>
+          <w:t>2</w:t>
+        </w:r>
+      </w:fldSimple>
+      <w:r>
+        <w:t>: Histogram of student reporting very bad</w:t>
+      </w:r>
+    </w:p>
+    <w:p>
+      <w:pPr>
+        <w:keepNext/>
+      </w:pPr>
+      <w:r>
         <w:rPr>
-          <w:i/>
-          <w:iCs/>
-          <w:u w:val="single"/>
+          <w:noProof/>
         </w:rPr>
+        <w:drawing>
+          <wp:inline distT="0" distB="0" distL="0" distR="0" wp14:anchorId="5BEC565F" wp14:editId="4B9A651B">
+            <wp:extent cx="3590925" cy="3590925"/>
+            <wp:effectExtent l="0" t="0" r="9525" b="9525"/>
+            <wp:docPr id="5" name="Picture 5" descr="Chart, histogram&#10;&#10;Description automatically generated"/>
+            <wp:cNvGraphicFramePr>
+              <a:graphicFrameLocks xmlns:a="http://schemas.openxmlformats.org/drawingml/2006/main" noChangeAspect="1"/>
+            </wp:cNvGraphicFramePr>
+            <a:graphic xmlns:a="http://schemas.openxmlformats.org/drawingml/2006/main">
+              <a:graphicData uri="http://schemas.openxmlformats.org/drawingml/2006/picture">
+                <pic:pic xmlns:pic="http://schemas.openxmlformats.org/drawingml/2006/picture">
+                  <pic:nvPicPr>
+                    <pic:cNvPr id="5" name="Picture 5" descr="Chart, histogram&#10;&#10;Description automatically generated"/>
+                    <pic:cNvPicPr/>
+                  </pic:nvPicPr>
+                  <pic:blipFill>
+                    <a:blip r:embed="rId7">
+                      <a:extLst>
+                        <a:ext uri="{28A0092B-C50C-407E-A947-70E740481C1C}">
+                          <a14:useLocalDpi xmlns:a14="http://schemas.microsoft.com/office/drawing/2010/main" val="0"/>
+                        </a:ext>
+                      </a:extLst>
+                    </a:blip>
+                    <a:stretch>
+                      <a:fillRect/>
+                    </a:stretch>
+                  </pic:blipFill>
+                  <pic:spPr>
+                    <a:xfrm>
+                      <a:off x="0" y="0"/>
+                      <a:ext cx="3590925" cy="3590925"/>
+                    </a:xfrm>
+                    <a:prstGeom prst="rect">
+                      <a:avLst/>
+                    </a:prstGeom>
+                  </pic:spPr>
+                </pic:pic>
+              </a:graphicData>
+            </a:graphic>
+          </wp:inline>
+        </w:drawing>
+      </w:r>
+    </w:p>
+    <w:p>
+      <w:pPr>
+        <w:pStyle w:val="Caption"/>
       </w:pPr>
       <w:r>
+        <w:t xml:space="preserve">Figure </w:t>
+      </w:r>
+      <w:fldSimple w:instr=" SEQ Figure \* ARABIC ">
+        <w:r>
+          <w:rPr>
+            <w:noProof/>
+          </w:rPr>
+          <w:t>3</w:t>
+        </w:r>
+      </w:fldSimple>
+      <w:r>
+        <w:t>: Histogram of student reporting bad</w:t>
+      </w:r>
+    </w:p>
+    <w:p>
+      <w:pPr>
+        <w:keepNext/>
+      </w:pPr>
+      <w:r>
         <w:rPr>
-          <w:b/>
-          <w:bCs/>
-          <w:i/>
-          <w:iCs/>
-          <w:u w:val="single"/>
+          <w:noProof/>
         </w:rPr>
-        <w:t xml:space="preserve">Boxplot </w:t>
-      </w:r>
+        <w:lastRenderedPageBreak/>
+        <w:drawing>
+          <wp:inline distT="0" distB="0" distL="0" distR="0" wp14:anchorId="21BF4677" wp14:editId="7B39598E">
+            <wp:extent cx="3618000" cy="3618000"/>
+            <wp:effectExtent l="0" t="0" r="1905" b="1905"/>
+            <wp:docPr id="2" name="Picture 2" descr="Chart, histogram&#10;&#10;Description automatically generated"/>
+            <wp:cNvGraphicFramePr>
+              <a:graphicFrameLocks xmlns:a="http://schemas.openxmlformats.org/drawingml/2006/main" noChangeAspect="1"/>
+            </wp:cNvGraphicFramePr>
+            <a:graphic xmlns:a="http://schemas.openxmlformats.org/drawingml/2006/main">
+              <a:graphicData uri="http://schemas.openxmlformats.org/drawingml/2006/picture">
+                <pic:pic xmlns:pic="http://schemas.openxmlformats.org/drawingml/2006/picture">
+                  <pic:nvPicPr>
+                    <pic:cNvPr id="2" name="Picture 2" descr="Chart, histogram&#10;&#10;Description automatically generated"/>
+                    <pic:cNvPicPr/>
+                  </pic:nvPicPr>
+                  <pic:blipFill>
+                    <a:blip r:embed="rId8">
+                      <a:extLst>
+                        <a:ext uri="{28A0092B-C50C-407E-A947-70E740481C1C}">
+                          <a14:useLocalDpi xmlns:a14="http://schemas.microsoft.com/office/drawing/2010/main" val="0"/>
+                        </a:ext>
+                      </a:extLst>
+                    </a:blip>
+                    <a:stretch>
+                      <a:fillRect/>
+                    </a:stretch>
+                  </pic:blipFill>
+                  <pic:spPr>
+                    <a:xfrm>
+                      <a:off x="0" y="0"/>
+                      <a:ext cx="3618000" cy="3618000"/>
+                    </a:xfrm>
+                    <a:prstGeom prst="rect">
+                      <a:avLst/>
+                    </a:prstGeom>
+                  </pic:spPr>
+                </pic:pic>
+              </a:graphicData>
+            </a:graphic>
+          </wp:inline>
+        </w:drawing>
+      </w:r>
+    </w:p>
+    <w:p>
+      <w:pPr>
+        <w:pStyle w:val="Caption"/>
+      </w:pPr>
+      <w:r>
+        <w:t xml:space="preserve">Figure </w:t>
+      </w:r>
+      <w:fldSimple w:instr=" SEQ Figure \* ARABIC ">
+        <w:r>
+          <w:rPr>
+            <w:noProof/>
+          </w:rPr>
+          <w:t>4</w:t>
+        </w:r>
+      </w:fldSimple>
+      <w:r>
+        <w:t xml:space="preserve">: Histogram of student reporting </w:t>
+      </w:r>
+      <w:r>
+        <w:t>Average</w:t>
+      </w:r>
+    </w:p>
+    <w:p>
+      <w:pPr>
+        <w:keepNext/>
+      </w:pPr>
       <w:r>
         <w:rPr>
-          <w:b/>
-          <w:bCs/>
-          <w:i/>
-          <w:iCs/>
-          <w:u w:val="single"/>
+          <w:noProof/>
         </w:rPr>
-        <w:t>2</w:t>
-      </w:r>
+        <w:drawing>
+          <wp:inline distT="0" distB="0" distL="0" distR="0" wp14:anchorId="52B2C97D" wp14:editId="622D881B">
+            <wp:extent cx="3607200" cy="3607200"/>
+            <wp:effectExtent l="0" t="0" r="0" b="0"/>
+            <wp:docPr id="7" name="Picture 7" descr="Chart, histogram&#10;&#10;Description automatically generated"/>
+            <wp:cNvGraphicFramePr>
+              <a:graphicFrameLocks xmlns:a="http://schemas.openxmlformats.org/drawingml/2006/main" noChangeAspect="1"/>
+            </wp:cNvGraphicFramePr>
+            <a:graphic xmlns:a="http://schemas.openxmlformats.org/drawingml/2006/main">
+              <a:graphicData uri="http://schemas.openxmlformats.org/drawingml/2006/picture">
+                <pic:pic xmlns:pic="http://schemas.openxmlformats.org/drawingml/2006/picture">
+                  <pic:nvPicPr>
+                    <pic:cNvPr id="7" name="Picture 7" descr="Chart, histogram&#10;&#10;Description automatically generated"/>
+                    <pic:cNvPicPr/>
+                  </pic:nvPicPr>
+                  <pic:blipFill>
+                    <a:blip r:embed="rId9">
+                      <a:extLst>
+                        <a:ext uri="{28A0092B-C50C-407E-A947-70E740481C1C}">
+                          <a14:useLocalDpi xmlns:a14="http://schemas.microsoft.com/office/drawing/2010/main" val="0"/>
+                        </a:ext>
+                      </a:extLst>
+                    </a:blip>
+                    <a:stretch>
+                      <a:fillRect/>
+                    </a:stretch>
+                  </pic:blipFill>
+                  <pic:spPr>
+                    <a:xfrm>
+                      <a:off x="0" y="0"/>
+                      <a:ext cx="3607200" cy="3607200"/>
+                    </a:xfrm>
+                    <a:prstGeom prst="rect">
+                      <a:avLst/>
+                    </a:prstGeom>
+                  </pic:spPr>
+                </pic:pic>
+              </a:graphicData>
+            </a:graphic>
+          </wp:inline>
+        </w:drawing>
+      </w:r>
+    </w:p>
+    <w:p>
+      <w:pPr>
+        <w:pStyle w:val="Caption"/>
+      </w:pPr>
+      <w:r>
+        <w:t xml:space="preserve">Figure </w:t>
+      </w:r>
+      <w:fldSimple w:instr=" SEQ Figure \* ARABIC ">
+        <w:r>
+          <w:rPr>
+            <w:noProof/>
+          </w:rPr>
+          <w:t>5</w:t>
+        </w:r>
+      </w:fldSimple>
+      <w:r>
+        <w:t xml:space="preserve">: Histogram of student reporting </w:t>
+      </w:r>
+      <w:r>
+        <w:t>good</w:t>
+      </w:r>
+    </w:p>
+    <w:p>
+      <w:pPr>
+        <w:keepNext/>
+      </w:pPr>
       <w:r>
         <w:rPr>
-          <w:i/>
-          <w:iCs/>
-          <w:u w:val="single"/>
+          <w:noProof/>
         </w:rPr>
-        <w:t xml:space="preserve">: Boxplot to show absences in students of varying family relationships. Actual plot created in </w:t>
-      </w:r>
-      <w:proofErr w:type="spellStart"/>
-      <w:r>
-        <w:rPr>
-          <w:i/>
-          <w:iCs/>
-          <w:u w:val="single"/>
-        </w:rPr>
-        <w:t>visualization.R</w:t>
-      </w:r>
-      <w:proofErr w:type="spellEnd"/>
-      <w:r>
-        <w:rPr>
-          <w:i/>
-          <w:iCs/>
-          <w:u w:val="single"/>
-        </w:rPr>
-        <w:t xml:space="preserve"> due to an error in variable not displaying the data points </w:t>
-      </w:r>
-    </w:p>
-    <w:p/>
-    <w:p>
-      <w:r>
-        <w:t xml:space="preserve">Analysis </w:t>
-      </w:r>
-    </w:p>
-    <w:p/>
-    <w:p>
+        <w:lastRenderedPageBreak/>
+        <w:drawing>
+          <wp:inline distT="0" distB="0" distL="0" distR="0" wp14:anchorId="3F5BF9D7" wp14:editId="07CB66D4">
+            <wp:extent cx="3610800" cy="3610800"/>
+            <wp:effectExtent l="0" t="0" r="8890" b="8890"/>
+            <wp:docPr id="6" name="Picture 6" descr="Chart, histogram&#10;&#10;Description automatically generated"/>
+            <wp:cNvGraphicFramePr>
+              <a:graphicFrameLocks xmlns:a="http://schemas.openxmlformats.org/drawingml/2006/main" noChangeAspect="1"/>
+            </wp:cNvGraphicFramePr>
+            <a:graphic xmlns:a="http://schemas.openxmlformats.org/drawingml/2006/main">
+              <a:graphicData uri="http://schemas.openxmlformats.org/drawingml/2006/picture">
+                <pic:pic xmlns:pic="http://schemas.openxmlformats.org/drawingml/2006/picture">
+                  <pic:nvPicPr>
+                    <pic:cNvPr id="6" name="Picture 6" descr="Chart, histogram&#10;&#10;Description automatically generated"/>
+                    <pic:cNvPicPr/>
+                  </pic:nvPicPr>
+                  <pic:blipFill>
+                    <a:blip r:embed="rId10">
+                      <a:extLst>
+                        <a:ext uri="{28A0092B-C50C-407E-A947-70E740481C1C}">
+                          <a14:useLocalDpi xmlns:a14="http://schemas.microsoft.com/office/drawing/2010/main" val="0"/>
+                        </a:ext>
+                      </a:extLst>
+                    </a:blip>
+                    <a:stretch>
+                      <a:fillRect/>
+                    </a:stretch>
+                  </pic:blipFill>
+                  <pic:spPr>
+                    <a:xfrm>
+                      <a:off x="0" y="0"/>
+                      <a:ext cx="3610800" cy="3610800"/>
+                    </a:xfrm>
+                    <a:prstGeom prst="rect">
+                      <a:avLst/>
+                    </a:prstGeom>
+                  </pic:spPr>
+                </pic:pic>
+              </a:graphicData>
+            </a:graphic>
+          </wp:inline>
+        </w:drawing>
+      </w:r>
+    </w:p>
+    <w:p>
+      <w:pPr>
+        <w:pStyle w:val="Caption"/>
+      </w:pPr>
+      <w:r>
+        <w:t xml:space="preserve">Figure </w:t>
+      </w:r>
+      <w:fldSimple w:instr=" SEQ Figure \* ARABIC ">
+        <w:r>
+          <w:rPr>
+            <w:noProof/>
+          </w:rPr>
+          <w:t>6</w:t>
+        </w:r>
+      </w:fldSimple>
+      <w:r>
+        <w:t xml:space="preserve">: Histogram of student reporting </w:t>
+      </w:r>
+      <w:r>
+        <w:t>excellent</w:t>
+      </w:r>
+    </w:p>
+    <w:p/>
+    <w:p/>
+    <w:p>
+      <w:pPr>
+        <w:pStyle w:val="Heading2"/>
+      </w:pPr>
+      <w:bookmarkStart w:id="4" w:name="_Toc60919023"/>
+      <w:r>
+        <w:t>Analysis</w:t>
+      </w:r>
+      <w:bookmarkEnd w:id="4"/>
+      <w:r>
+        <w:t xml:space="preserve"> </w:t>
+      </w:r>
+    </w:p>
+    <w:p>
+      <w:r>
+        <w:t>Those students reporting very bad and bad family relationships seem to have lower absences than those who reported average to excellent relationship. Another noticeable point is that those reporting having better quality relationships had much more extremes and variations in absences leading to greater outliers.</w:t>
+      </w:r>
+    </w:p>
+    <w:p>
+      <w:r>
+        <w:t xml:space="preserve">As can be seen with the histograms in figures 2 through to 6 none of the independent variables had a normal distribution in fact every reported quality relation the data is skewed towards the left. As a result of their not being a normal distribution a Mann-Whitney test was used. </w:t>
+      </w:r>
+    </w:p>
+    <w:p>
+      <w:r>
+        <w:t xml:space="preserve">After carrying out the Mann-Whitney test using various independent variables it is revealed that the lowest p-value is the test carried out for those reporting bad and excellent relationship with the p-value being 0.1856. This does not fall under the 0.05 or 0.01 value meaning there is a higher chance of our result being caused by an error specifically an 18.56% chance of being caused by error/ chance.  </w:t>
+      </w:r>
+    </w:p>
+    <w:p>
+      <w:pPr>
+        <w:pStyle w:val="Heading2"/>
+      </w:pPr>
+      <w:bookmarkStart w:id="5" w:name="_Toc60919024"/>
       <w:r>
         <w:t>Conclusion</w:t>
       </w:r>
+      <w:bookmarkEnd w:id="5"/>
     </w:p>
     <w:p/>
     <w:sectPr>
@@ -1009,6 +1802,49 @@
       <w:spacing w:line="256" w:lineRule="auto"/>
     </w:pPr>
   </w:style>
+  <w:style w:type="paragraph" w:styleId="Heading1">
+    <w:name w:val="heading 1"/>
+    <w:basedOn w:val="Normal"/>
+    <w:next w:val="Normal"/>
+    <w:link w:val="Heading1Char"/>
+    <w:uiPriority w:val="9"/>
+    <w:qFormat/>
+    <w:rsid w:val="00F3485A"/>
+    <w:pPr>
+      <w:keepNext/>
+      <w:keepLines/>
+      <w:spacing w:before="240" w:after="0"/>
+      <w:outlineLvl w:val="0"/>
+    </w:pPr>
+    <w:rPr>
+      <w:rFonts w:asciiTheme="majorHAnsi" w:eastAsiaTheme="majorEastAsia" w:hAnsiTheme="majorHAnsi" w:cstheme="majorBidi"/>
+      <w:color w:val="2F5496" w:themeColor="accent1" w:themeShade="BF"/>
+      <w:sz w:val="32"/>
+      <w:szCs w:val="32"/>
+    </w:rPr>
+  </w:style>
+  <w:style w:type="paragraph" w:styleId="Heading2">
+    <w:name w:val="heading 2"/>
+    <w:basedOn w:val="Normal"/>
+    <w:next w:val="Normal"/>
+    <w:link w:val="Heading2Char"/>
+    <w:uiPriority w:val="9"/>
+    <w:unhideWhenUsed/>
+    <w:qFormat/>
+    <w:rsid w:val="00F3485A"/>
+    <w:pPr>
+      <w:keepNext/>
+      <w:keepLines/>
+      <w:spacing w:before="40" w:after="0"/>
+      <w:outlineLvl w:val="1"/>
+    </w:pPr>
+    <w:rPr>
+      <w:rFonts w:asciiTheme="majorHAnsi" w:eastAsiaTheme="majorEastAsia" w:hAnsiTheme="majorHAnsi" w:cstheme="majorBidi"/>
+      <w:color w:val="2F5496" w:themeColor="accent1" w:themeShade="BF"/>
+      <w:sz w:val="26"/>
+      <w:szCs w:val="26"/>
+    </w:rPr>
+  </w:style>
   <w:style w:type="character" w:default="1" w:styleId="DefaultParagraphFont">
     <w:name w:val="Default Paragraph Font"/>
     <w:uiPriority w:val="1"/>
@@ -1035,6 +1871,122 @@
     <w:uiPriority w:val="99"/>
     <w:semiHidden/>
     <w:unhideWhenUsed/>
+  </w:style>
+  <w:style w:type="character" w:customStyle="1" w:styleId="Heading1Char">
+    <w:name w:val="Heading 1 Char"/>
+    <w:basedOn w:val="DefaultParagraphFont"/>
+    <w:link w:val="Heading1"/>
+    <w:uiPriority w:val="9"/>
+    <w:rsid w:val="00F3485A"/>
+    <w:rPr>
+      <w:rFonts w:asciiTheme="majorHAnsi" w:eastAsiaTheme="majorEastAsia" w:hAnsiTheme="majorHAnsi" w:cstheme="majorBidi"/>
+      <w:color w:val="2F5496" w:themeColor="accent1" w:themeShade="BF"/>
+      <w:sz w:val="32"/>
+      <w:szCs w:val="32"/>
+    </w:rPr>
+  </w:style>
+  <w:style w:type="character" w:customStyle="1" w:styleId="Heading2Char">
+    <w:name w:val="Heading 2 Char"/>
+    <w:basedOn w:val="DefaultParagraphFont"/>
+    <w:link w:val="Heading2"/>
+    <w:uiPriority w:val="9"/>
+    <w:rsid w:val="00F3485A"/>
+    <w:rPr>
+      <w:rFonts w:asciiTheme="majorHAnsi" w:eastAsiaTheme="majorEastAsia" w:hAnsiTheme="majorHAnsi" w:cstheme="majorBidi"/>
+      <w:color w:val="2F5496" w:themeColor="accent1" w:themeShade="BF"/>
+      <w:sz w:val="26"/>
+      <w:szCs w:val="26"/>
+    </w:rPr>
+  </w:style>
+  <w:style w:type="paragraph" w:styleId="TOCHeading">
+    <w:name w:val="TOC Heading"/>
+    <w:basedOn w:val="Heading1"/>
+    <w:next w:val="Normal"/>
+    <w:uiPriority w:val="39"/>
+    <w:unhideWhenUsed/>
+    <w:qFormat/>
+    <w:rsid w:val="00F3485A"/>
+    <w:pPr>
+      <w:spacing w:line="259" w:lineRule="auto"/>
+      <w:outlineLvl w:val="9"/>
+    </w:pPr>
+    <w:rPr>
+      <w:lang w:val="en-US"/>
+    </w:rPr>
+  </w:style>
+  <w:style w:type="paragraph" w:styleId="TOC1">
+    <w:name w:val="toc 1"/>
+    <w:basedOn w:val="Normal"/>
+    <w:next w:val="Normal"/>
+    <w:autoRedefine/>
+    <w:uiPriority w:val="39"/>
+    <w:unhideWhenUsed/>
+    <w:rsid w:val="00F3485A"/>
+    <w:pPr>
+      <w:spacing w:after="100"/>
+    </w:pPr>
+  </w:style>
+  <w:style w:type="paragraph" w:styleId="TOC2">
+    <w:name w:val="toc 2"/>
+    <w:basedOn w:val="Normal"/>
+    <w:next w:val="Normal"/>
+    <w:autoRedefine/>
+    <w:uiPriority w:val="39"/>
+    <w:unhideWhenUsed/>
+    <w:rsid w:val="00F3485A"/>
+    <w:pPr>
+      <w:spacing w:after="100"/>
+      <w:ind w:left="220"/>
+    </w:pPr>
+  </w:style>
+  <w:style w:type="character" w:styleId="Hyperlink">
+    <w:name w:val="Hyperlink"/>
+    <w:basedOn w:val="DefaultParagraphFont"/>
+    <w:uiPriority w:val="99"/>
+    <w:unhideWhenUsed/>
+    <w:rsid w:val="00F3485A"/>
+    <w:rPr>
+      <w:color w:val="0563C1" w:themeColor="hyperlink"/>
+      <w:u w:val="single"/>
+    </w:rPr>
+  </w:style>
+  <w:style w:type="paragraph" w:styleId="Caption">
+    <w:name w:val="caption"/>
+    <w:basedOn w:val="Normal"/>
+    <w:next w:val="Normal"/>
+    <w:uiPriority w:val="35"/>
+    <w:unhideWhenUsed/>
+    <w:qFormat/>
+    <w:rsid w:val="001D034C"/>
+    <w:pPr>
+      <w:spacing w:after="200" w:line="240" w:lineRule="auto"/>
+    </w:pPr>
+    <w:rPr>
+      <w:i/>
+      <w:iCs/>
+      <w:color w:val="44546A" w:themeColor="text2"/>
+      <w:sz w:val="18"/>
+      <w:szCs w:val="18"/>
+    </w:rPr>
+  </w:style>
+  <w:style w:type="table" w:styleId="TableGrid">
+    <w:name w:val="Table Grid"/>
+    <w:basedOn w:val="TableNormal"/>
+    <w:uiPriority w:val="39"/>
+    <w:rsid w:val="001D034C"/>
+    <w:pPr>
+      <w:spacing w:after="0" w:line="240" w:lineRule="auto"/>
+    </w:pPr>
+    <w:tblPr>
+      <w:tblBorders>
+        <w:top w:val="single" w:sz="4" w:space="0" w:color="auto"/>
+        <w:left w:val="single" w:sz="4" w:space="0" w:color="auto"/>
+        <w:bottom w:val="single" w:sz="4" w:space="0" w:color="auto"/>
+        <w:right w:val="single" w:sz="4" w:space="0" w:color="auto"/>
+        <w:insideH w:val="single" w:sz="4" w:space="0" w:color="auto"/>
+        <w:insideV w:val="single" w:sz="4" w:space="0" w:color="auto"/>
+      </w:tblBorders>
+    </w:tblPr>
   </w:style>
 </w:styles>
 </file>

</xml_diff>

<commit_message>
sending report for review by group, also added analysis.R haven't recieved word from team of having done this
</commit_message>
<xml_diff>
--- a/final_report.docx
+++ b/final_report.docx
@@ -6,7 +6,7 @@
       <w:pPr>
         <w:pStyle w:val="Heading1"/>
       </w:pPr>
-      <w:bookmarkStart w:id="0" w:name="_Toc60919020"/>
+      <w:bookmarkStart w:id="0" w:name="_Toc61039524"/>
       <w:r>
         <w:t>Final Report</w:t>
       </w:r>
@@ -14,6 +14,13 @@
     </w:p>
     <w:sdt>
       <w:sdtPr>
+        <w:rPr>
+          <w:rFonts w:asciiTheme="minorHAnsi" w:eastAsiaTheme="minorHAnsi" w:hAnsiTheme="minorHAnsi" w:cstheme="minorBidi"/>
+          <w:color w:val="auto"/>
+          <w:sz w:val="22"/>
+          <w:szCs w:val="22"/>
+          <w:lang w:val="en-GB"/>
+        </w:rPr>
         <w:id w:val="-1092235790"/>
         <w:docPartObj>
           <w:docPartGallery w:val="Table of Contents"/>
@@ -22,14 +29,9 @@
       </w:sdtPr>
       <w:sdtEndPr>
         <w:rPr>
-          <w:rFonts w:asciiTheme="minorHAnsi" w:eastAsiaTheme="minorHAnsi" w:hAnsiTheme="minorHAnsi" w:cstheme="minorBidi"/>
           <w:b/>
           <w:bCs/>
           <w:noProof/>
-          <w:color w:val="auto"/>
-          <w:sz w:val="22"/>
-          <w:szCs w:val="22"/>
-          <w:lang w:val="en-GB"/>
         </w:rPr>
       </w:sdtEndPr>
       <w:sdtContent>
@@ -48,7 +50,9 @@
               <w:tab w:val="right" w:leader="dot" w:pos="9016"/>
             </w:tabs>
             <w:rPr>
+              <w:rFonts w:eastAsiaTheme="minorEastAsia"/>
               <w:noProof/>
+              <w:lang w:eastAsia="en-GB"/>
             </w:rPr>
           </w:pPr>
           <w:r>
@@ -60,7 +64,7 @@
           <w:r>
             <w:fldChar w:fldCharType="separate"/>
           </w:r>
-          <w:hyperlink w:anchor="_Toc60919020" w:history="1">
+          <w:hyperlink w:anchor="_Toc61039524" w:history="1">
             <w:r>
               <w:rPr>
                 <w:rStyle w:val="Hyperlink"/>
@@ -87,7 +91,7 @@
                 <w:noProof/>
                 <w:webHidden/>
               </w:rPr>
-              <w:instrText xml:space="preserve"> PAGEREF _Toc60919020 \h </w:instrText>
+              <w:instrText xml:space="preserve"> PAGEREF _Toc61039524 \h </w:instrText>
             </w:r>
             <w:r>
               <w:rPr>
@@ -125,10 +129,12 @@
               <w:tab w:val="right" w:leader="dot" w:pos="9016"/>
             </w:tabs>
             <w:rPr>
+              <w:rFonts w:eastAsiaTheme="minorEastAsia"/>
               <w:noProof/>
+              <w:lang w:eastAsia="en-GB"/>
             </w:rPr>
           </w:pPr>
-          <w:hyperlink w:anchor="_Toc60919021" w:history="1">
+          <w:hyperlink w:anchor="_Toc61039525" w:history="1">
             <w:r>
               <w:rPr>
                 <w:rStyle w:val="Hyperlink"/>
@@ -155,7 +161,7 @@
                 <w:noProof/>
                 <w:webHidden/>
               </w:rPr>
-              <w:instrText xml:space="preserve"> PAGEREF _Toc60919021 \h </w:instrText>
+              <w:instrText xml:space="preserve"> PAGEREF _Toc61039525 \h </w:instrText>
             </w:r>
             <w:r>
               <w:rPr>
@@ -193,10 +199,12 @@
               <w:tab w:val="right" w:leader="dot" w:pos="9016"/>
             </w:tabs>
             <w:rPr>
+              <w:rFonts w:eastAsiaTheme="minorEastAsia"/>
               <w:noProof/>
+              <w:lang w:eastAsia="en-GB"/>
             </w:rPr>
           </w:pPr>
-          <w:hyperlink w:anchor="_Toc60919022" w:history="1">
+          <w:hyperlink w:anchor="_Toc61039526" w:history="1">
             <w:r>
               <w:rPr>
                 <w:rStyle w:val="Hyperlink"/>
@@ -223,7 +231,7 @@
                 <w:noProof/>
                 <w:webHidden/>
               </w:rPr>
-              <w:instrText xml:space="preserve"> PAGEREF _Toc60919022 \h </w:instrText>
+              <w:instrText xml:space="preserve"> PAGEREF _Toc61039526 \h </w:instrText>
             </w:r>
             <w:r>
               <w:rPr>
@@ -261,10 +269,12 @@
               <w:tab w:val="right" w:leader="dot" w:pos="9016"/>
             </w:tabs>
             <w:rPr>
+              <w:rFonts w:eastAsiaTheme="minorEastAsia"/>
               <w:noProof/>
+              <w:lang w:eastAsia="en-GB"/>
             </w:rPr>
           </w:pPr>
-          <w:hyperlink w:anchor="_Toc60919023" w:history="1">
+          <w:hyperlink w:anchor="_Toc61039527" w:history="1">
             <w:r>
               <w:rPr>
                 <w:rStyle w:val="Hyperlink"/>
@@ -291,7 +301,7 @@
                 <w:noProof/>
                 <w:webHidden/>
               </w:rPr>
-              <w:instrText xml:space="preserve"> PAGEREF _Toc60919023 \h </w:instrText>
+              <w:instrText xml:space="preserve"> PAGEREF _Toc61039527 \h </w:instrText>
             </w:r>
             <w:r>
               <w:rPr>
@@ -311,7 +321,7 @@
                 <w:noProof/>
                 <w:webHidden/>
               </w:rPr>
-              <w:t>4</w:t>
+              <w:t>5</w:t>
             </w:r>
             <w:r>
               <w:rPr>
@@ -329,10 +339,12 @@
               <w:tab w:val="right" w:leader="dot" w:pos="9016"/>
             </w:tabs>
             <w:rPr>
+              <w:rFonts w:eastAsiaTheme="minorEastAsia"/>
               <w:noProof/>
+              <w:lang w:eastAsia="en-GB"/>
             </w:rPr>
           </w:pPr>
-          <w:hyperlink w:anchor="_Toc60919024" w:history="1">
+          <w:hyperlink w:anchor="_Toc61039528" w:history="1">
             <w:r>
               <w:rPr>
                 <w:rStyle w:val="Hyperlink"/>
@@ -359,7 +371,7 @@
                 <w:noProof/>
                 <w:webHidden/>
               </w:rPr>
-              <w:instrText xml:space="preserve"> PAGEREF _Toc60919024 \h </w:instrText>
+              <w:instrText xml:space="preserve"> PAGEREF _Toc61039528 \h </w:instrText>
             </w:r>
             <w:r>
               <w:rPr>
@@ -379,7 +391,77 @@
                 <w:noProof/>
                 <w:webHidden/>
               </w:rPr>
-              <w:t>4</w:t>
+              <w:t>8</w:t>
+            </w:r>
+            <w:r>
+              <w:rPr>
+                <w:noProof/>
+                <w:webHidden/>
+              </w:rPr>
+              <w:fldChar w:fldCharType="end"/>
+            </w:r>
+          </w:hyperlink>
+        </w:p>
+        <w:p>
+          <w:pPr>
+            <w:pStyle w:val="TOC1"/>
+            <w:tabs>
+              <w:tab w:val="right" w:leader="dot" w:pos="9016"/>
+            </w:tabs>
+            <w:rPr>
+              <w:rFonts w:eastAsiaTheme="minorEastAsia"/>
+              <w:noProof/>
+              <w:lang w:eastAsia="en-GB"/>
+            </w:rPr>
+          </w:pPr>
+          <w:hyperlink w:anchor="_Toc61039529" w:history="1">
+            <w:r>
+              <w:rPr>
+                <w:rStyle w:val="Hyperlink"/>
+                <w:noProof/>
+              </w:rPr>
+              <w:t>References</w:t>
+            </w:r>
+            <w:r>
+              <w:rPr>
+                <w:noProof/>
+                <w:webHidden/>
+              </w:rPr>
+              <w:tab/>
+            </w:r>
+            <w:r>
+              <w:rPr>
+                <w:noProof/>
+                <w:webHidden/>
+              </w:rPr>
+              <w:fldChar w:fldCharType="begin"/>
+            </w:r>
+            <w:r>
+              <w:rPr>
+                <w:noProof/>
+                <w:webHidden/>
+              </w:rPr>
+              <w:instrText xml:space="preserve"> PAGEREF _Toc61039529 \h </w:instrText>
+            </w:r>
+            <w:r>
+              <w:rPr>
+                <w:noProof/>
+                <w:webHidden/>
+              </w:rPr>
+            </w:r>
+            <w:r>
+              <w:rPr>
+                <w:noProof/>
+                <w:webHidden/>
+              </w:rPr>
+              <w:fldChar w:fldCharType="separate"/>
+            </w:r>
+            <w:r>
+              <w:rPr>
+                <w:noProof/>
+                <w:webHidden/>
+              </w:rPr>
+              <w:t>9</w:t>
             </w:r>
             <w:r>
               <w:rPr>
@@ -423,13 +505,11 @@
     <w:p/>
     <w:p/>
     <w:p/>
-    <w:p/>
-    <w:p/>
     <w:p>
       <w:pPr>
         <w:pStyle w:val="Heading2"/>
       </w:pPr>
-      <w:bookmarkStart w:id="1" w:name="_Toc60919021"/>
+      <w:bookmarkStart w:id="1" w:name="_Toc61039525"/>
       <w:r>
         <w:lastRenderedPageBreak/>
         <w:t>Introduction</w:t>
@@ -438,13 +518,70 @@
     </w:p>
     <w:p>
       <w:r>
-        <w:t>The dataset used in this report is collected from a class of math students in secondary school. The data collected varies from a wide range of attributes, specifically 33 attributes.</w:t>
+        <w:t>The research question was developed from a Kaggle dataset we selected to use titled ‘Student Alcohol Consumption Social, gender</w:t>
+      </w:r>
+      <w:r>
+        <w:t>,</w:t>
+      </w:r>
+      <w:r>
+        <w:t xml:space="preserve"> and study data from secondary students’ </w:t>
+      </w:r>
+      <w:sdt>
+        <w:sdtPr>
+          <w:id w:val="997844269"/>
+          <w:citation/>
+        </w:sdtPr>
+        <w:sdtEndPr/>
+        <w:sdtContent>
+          <w:r>
+            <w:fldChar w:fldCharType="begin"/>
+          </w:r>
+          <w:r>
+            <w:instrText xml:space="preserve">CITATION Lea16 \l 2057 </w:instrText>
+          </w:r>
+          <w:r>
+            <w:fldChar w:fldCharType="separate"/>
+          </w:r>
+          <w:r>
+            <w:rPr>
+              <w:noProof/>
+            </w:rPr>
+            <w:t>(UCI-Machine-Learning, 2016)</w:t>
+          </w:r>
+          <w:r>
+            <w:fldChar w:fldCharType="end"/>
+          </w:r>
+        </w:sdtContent>
+      </w:sdt>
+      <w:r>
+        <w:t xml:space="preserve">. </w:t>
+      </w:r>
+      <w:r>
+        <w:t>The data used in this report is collected from a class of math students in secondary school. The data collected varies from a wide range of attributes, specifically 33 attributes.</w:t>
       </w:r>
       <w:r>
         <w:t xml:space="preserve"> The</w:t>
       </w:r>
       <w:r>
-        <w:t xml:space="preserve"> attributes used in the research are </w:t>
+        <w:t xml:space="preserve"> attributes</w:t>
+      </w:r>
+      <w:r>
+        <w:t xml:space="preserve"> chosen to be</w:t>
+      </w:r>
+      <w:r>
+        <w:t xml:space="preserve"> used in th</w:t>
+      </w:r>
+      <w:r>
+        <w:t>is</w:t>
+      </w:r>
+      <w:r>
+        <w:t xml:space="preserve"> research </w:t>
+      </w:r>
+      <w:r>
+        <w:t>we</w:t>
+      </w:r>
+      <w:r>
+        <w:t xml:space="preserve">re </w:t>
       </w:r>
       <w:r>
         <w:t>‘</w:t>
@@ -461,14 +598,36 @@
       <w:r>
         <w:t>‘</w:t>
       </w:r>
+      <w:proofErr w:type="spellStart"/>
       <w:r>
         <w:t>famrel</w:t>
       </w:r>
-      <w:r>
-        <w:t>’. ‘Absences’ is the number of absences reported and ‘famrel’ is the quality of family relationship a student reports to have ranging from 1 (very bad) to 5 (excellent). The research question extrapolated from this dataset was ‘</w:t>
-      </w:r>
-      <w:r>
-        <w:t>Is there a difference in the mean number of school absences between students who report different quality of family relationships (1 very bad - 5 excellent)?</w:t>
+      <w:proofErr w:type="spellEnd"/>
+      <w:r>
+        <w:t>’. ‘Absences’ is the number of absences reported and ‘</w:t>
+      </w:r>
+      <w:proofErr w:type="spellStart"/>
+      <w:r>
+        <w:t>famrel</w:t>
+      </w:r>
+      <w:proofErr w:type="spellEnd"/>
+      <w:r>
+        <w:t xml:space="preserve">’ is the quality of </w:t>
+      </w:r>
+      <w:r>
+        <w:t xml:space="preserve">the </w:t>
+      </w:r>
+      <w:r>
+        <w:t>family relationship a student reports to have rang</w:t>
+      </w:r>
+      <w:r>
+        <w:t>ed</w:t>
+      </w:r>
+      <w:r>
+        <w:t xml:space="preserve"> from very bad to excellent. The research question extrapolated from this dataset was ‘</w:t>
+      </w:r>
+      <w:r>
+        <w:t>Is there a difference in the mean number of school absences between students who report different quality of family relationships (very bad - excellent)?</w:t>
       </w:r>
       <w:r>
         <w:t xml:space="preserve">’. </w:t>
@@ -507,13 +666,185 @@
       </w:r>
       <w:r>
         <w:t>’.</w:t>
+      </w:r>
+    </w:p>
+    <w:p>
+      <w:r>
+        <w:t xml:space="preserve">This is a particularly interesting topic </w:t>
+      </w:r>
+      <w:r>
+        <w:t xml:space="preserve">as </w:t>
+      </w:r>
+      <w:r>
+        <w:t xml:space="preserve">the current </w:t>
+      </w:r>
+      <w:r>
+        <w:t>situation</w:t>
+      </w:r>
+      <w:r>
+        <w:t xml:space="preserve"> in the world </w:t>
+      </w:r>
+      <w:r>
+        <w:t xml:space="preserve">has made it so that </w:t>
+      </w:r>
+      <w:r>
+        <w:t xml:space="preserve">the pandemic has </w:t>
+      </w:r>
+      <w:r>
+        <w:t xml:space="preserve">led to the majority of schools being closed to stop </w:t>
+      </w:r>
+      <w:r>
+        <w:t xml:space="preserve">the </w:t>
+      </w:r>
+      <w:r>
+        <w:t>spread of covid-19</w:t>
+      </w:r>
+      <w:r>
+        <w:t xml:space="preserve">, as of writing this reports schools are expected to remain </w:t>
+      </w:r>
+      <w:r>
+        <w:t>closed</w:t>
+      </w:r>
+      <w:r>
+        <w:t xml:space="preserve"> until mid-February with the possibility of t</w:t>
+      </w:r>
+      <w:r>
+        <w:t>hat date</w:t>
+      </w:r>
+      <w:r>
+        <w:t xml:space="preserve"> being </w:t>
+      </w:r>
+      <w:r>
+        <w:t>extended</w:t>
+      </w:r>
+      <w:r>
+        <w:t xml:space="preserve"> </w:t>
+      </w:r>
+      <w:sdt>
+        <w:sdtPr>
+          <w:id w:val="1803875707"/>
+          <w:citation/>
+        </w:sdtPr>
+        <w:sdtEndPr/>
+        <w:sdtContent>
+          <w:r>
+            <w:fldChar w:fldCharType="begin"/>
+          </w:r>
+          <w:r>
+            <w:instrText xml:space="preserve"> CITATION Pen21 \l 2057 </w:instrText>
+          </w:r>
+          <w:r>
+            <w:fldChar w:fldCharType="separate"/>
+          </w:r>
+          <w:r>
+            <w:rPr>
+              <w:noProof/>
+            </w:rPr>
+            <w:t>(Penna &amp; Bird, 2021)</w:t>
+          </w:r>
+          <w:r>
+            <w:fldChar w:fldCharType="end"/>
+          </w:r>
+        </w:sdtContent>
+      </w:sdt>
+      <w:r>
+        <w:t xml:space="preserve">. Some schools </w:t>
+      </w:r>
+      <w:r>
+        <w:t xml:space="preserve">in order </w:t>
+      </w:r>
+      <w:r>
+        <w:t>to not miss out on learning have moved education onlin</w:t>
+      </w:r>
+      <w:r>
+        <w:t>e</w:t>
+      </w:r>
+      <w:r>
+        <w:t>. Therefore</w:t>
+      </w:r>
+      <w:r>
+        <w:t>,</w:t>
+      </w:r>
+      <w:r>
+        <w:t xml:space="preserve"> in this paper we strive to </w:t>
+      </w:r>
+      <w:r>
+        <w:t xml:space="preserve">study </w:t>
+      </w:r>
+      <w:r>
+        <w:t>weather potential family relationships at home could contribute to absences and so would overall likely affect education</w:t>
+      </w:r>
+      <w:r>
+        <w:t xml:space="preserve"> seeing how education is an incredibl</w:t>
+      </w:r>
+      <w:r>
+        <w:t>y</w:t>
+      </w:r>
+      <w:r>
+        <w:t xml:space="preserve"> hot topic right now</w:t>
+      </w:r>
+      <w:r>
+        <w:t xml:space="preserve"> it is a very interesting topic area</w:t>
+      </w:r>
+      <w:r>
+        <w:t>, in a time where there are concerns of children falling behind in education.</w:t>
+      </w:r>
+      <w:r>
+        <w:t xml:space="preserve"> </w:t>
+      </w:r>
+    </w:p>
+    <w:p>
+      <w:r>
+        <w:t>Some studies show</w:t>
+      </w:r>
+      <w:r>
+        <w:t>ed</w:t>
+      </w:r>
+      <w:r>
+        <w:t xml:space="preserve"> that families involved with their children result in improved attendance more specifically that school, family, and community partnerships </w:t>
+      </w:r>
+      <w:r>
+        <w:t>result</w:t>
+      </w:r>
+      <w:r>
+        <w:t xml:space="preserve"> in 0.5% improved attendance whereas if that was not the case attendance declined year by year </w:t>
+      </w:r>
+      <w:sdt>
+        <w:sdtPr>
+          <w:id w:val="-380332303"/>
+          <w:citation/>
+        </w:sdtPr>
+        <w:sdtEndPr/>
+        <w:sdtContent>
+          <w:r>
+            <w:fldChar w:fldCharType="begin"/>
+          </w:r>
+          <w:r>
+            <w:instrText xml:space="preserve"> CITATION She10 \l 2057 </w:instrText>
+          </w:r>
+          <w:r>
+            <w:fldChar w:fldCharType="separate"/>
+          </w:r>
+          <w:r>
+            <w:rPr>
+              <w:noProof/>
+            </w:rPr>
+            <w:t>(Sheldon B, 2010)</w:t>
+          </w:r>
+          <w:r>
+            <w:fldChar w:fldCharType="end"/>
+          </w:r>
+        </w:sdtContent>
+      </w:sdt>
+      <w:r>
+        <w:t>.</w:t>
       </w:r>
     </w:p>
     <w:p>
       <w:pPr>
         <w:pStyle w:val="Heading2"/>
       </w:pPr>
-      <w:bookmarkStart w:id="2" w:name="_Toc60919022"/>
+      <w:bookmarkStart w:id="2" w:name="_Toc61039526"/>
       <w:r>
         <w:t>Visualization</w:t>
       </w:r>
@@ -524,22 +855,34 @@
     </w:p>
     <w:p>
       <w:r>
-        <w:t>The boxplots shown in plot 1 and plot 2 show how data is distributed</w:t>
+        <w:t xml:space="preserve">The boxplots </w:t>
+      </w:r>
+      <w:r>
+        <w:t xml:space="preserve">are </w:t>
+      </w:r>
+      <w:r>
+        <w:t xml:space="preserve">shown in </w:t>
+      </w:r>
+      <w:r>
+        <w:t>figure</w:t>
+      </w:r>
+      <w:r>
+        <w:t xml:space="preserve"> 1 show</w:t>
+      </w:r>
+      <w:r>
+        <w:t>s</w:t>
+      </w:r>
+      <w:r>
+        <w:t xml:space="preserve"> how data is distributed</w:t>
       </w:r>
       <w:r>
         <w:t xml:space="preserve">. </w:t>
       </w:r>
       <w:r>
-        <w:t xml:space="preserve">The line through each box shows the median. Those who reported very bad and bad family relationships (1 </w:t>
-      </w:r>
-      <w:r>
-        <w:t>and</w:t>
-      </w:r>
-      <w:r>
-        <w:t xml:space="preserve"> 2) showed the highest measurement of the median both being the same as 5.5 number of absences. </w:t>
-      </w:r>
-      <w:r>
-        <w:t xml:space="preserve">Those who reported excellent or average family relationships (5 and 3) both had a median of 4.0 as shown on the boxplot and those who reported good family relationships (4) are shown to have had a median of 3.0 as shown on the boxplot. </w:t>
+        <w:t xml:space="preserve">The line through each box shows the median. Those who reported very bad and bad family relationships showed the highest measurement of the median both being the same as 5.5 number of absences. </w:t>
+      </w:r>
+      <w:r>
+        <w:t xml:space="preserve">Those who reported excellent or average family relationships both had a median of 4.0 as shown on the boxplot and those who reported good family relationships are shown to have had a median of 3.0 as shown on the boxplot. </w:t>
       </w:r>
     </w:p>
     <w:p>
@@ -555,77 +898,16 @@
       </w:r>
       <w:bookmarkEnd w:id="3"/>
       <w:r>
-        <w:t xml:space="preserve">of the boxplot can be seen as decreasing as students self-report better quality relationships. Those who reported having very bad (1) have a boxplot with the lower </w:t>
-      </w:r>
-      <w:r>
-        <w:t xml:space="preserve">quartile </w:t>
-      </w:r>
-      <w:r>
-        <w:t xml:space="preserve">of 3.0, those who reported bad (2) have a boxplot with a lower </w:t>
-      </w:r>
-      <w:r>
-        <w:t xml:space="preserve">quartile </w:t>
-      </w:r>
-      <w:r>
-        <w:t xml:space="preserve">of 2.0 and those who reported average (3) relations showed a lower </w:t>
-      </w:r>
-      <w:r>
-        <w:t xml:space="preserve">quartile </w:t>
-      </w:r>
-      <w:r>
-        <w:t xml:space="preserve">of 1.5 as shown in the plots. Those reporting good and excellent relations 4 and 5 respectively have boxplots with a lower </w:t>
-      </w:r>
-      <w:r>
-        <w:t xml:space="preserve">quartile </w:t>
-      </w:r>
-      <w:r>
-        <w:t xml:space="preserve">of 0. </w:t>
-      </w:r>
-    </w:p>
-    <w:p>
-      <w:r>
-        <w:t xml:space="preserve">As with the lower </w:t>
-      </w:r>
-      <w:r>
-        <w:t xml:space="preserve">quartile </w:t>
-      </w:r>
-      <w:r>
-        <w:t xml:space="preserve">a similar pattern is seen with the upper </w:t>
-      </w:r>
-      <w:r>
-        <w:t xml:space="preserve">quartile </w:t>
-      </w:r>
-      <w:r>
-        <w:t xml:space="preserve">were </w:t>
-      </w:r>
-      <w:r>
-        <w:t xml:space="preserve">as students report better quality relations there is then a decrease in the upper </w:t>
-      </w:r>
-      <w:r>
-        <w:t xml:space="preserve">quartile </w:t>
-      </w:r>
-      <w:r>
-        <w:t xml:space="preserve">of the box. Those reporting very bad and bad (1 and 2) have an upper </w:t>
-      </w:r>
-      <w:r>
-        <w:t xml:space="preserve">quartile </w:t>
-      </w:r>
-      <w:r>
-        <w:t xml:space="preserve">of 12 and 10 respectively. The rest are shown to have the same upper </w:t>
-      </w:r>
-      <w:r>
-        <w:t xml:space="preserve">quartile </w:t>
-      </w:r>
-      <w:r>
-        <w:t>of 8.</w:t>
-      </w:r>
-    </w:p>
-    <w:p>
-      <w:r>
-        <w:t>The final aspect of the boxplot are the whiskers that show the lowest and highest values that are still within 1.5</w:t>
-      </w:r>
-      <w:r>
-        <w:t xml:space="preserve"> times of the interquartile range. For the lower whisker all reported relationships have the lower whisker of 0. In those who reported good and excellent (4 and 5) do not appear to have whiskers as the lower hinge of the 1</w:t>
+        <w:t xml:space="preserve">of the boxplot can be seen as decreasing as students self-report better quality relationships. Those who reported having very bad have a boxplot with </w:t>
+      </w:r>
+      <w:r>
+        <w:t>a</w:t>
+      </w:r>
+      <w:r>
+        <w:t xml:space="preserve"> lower </w:t>
+      </w:r>
+      <w:r>
+        <w:t>or 1</w:t>
       </w:r>
       <w:r>
         <w:rPr>
@@ -634,13 +916,258 @@
         <w:t>st</w:t>
       </w:r>
       <w:r>
+        <w:t xml:space="preserve"> </w:t>
+      </w:r>
+      <w:r>
+        <w:t xml:space="preserve">quartile </w:t>
+      </w:r>
+      <w:r>
+        <w:t>of 3.</w:t>
+      </w:r>
+      <w:r>
+        <w:t>5</w:t>
+      </w:r>
+      <w:r>
+        <w:t xml:space="preserve">, those who reported bad have a boxplot with a lower </w:t>
+      </w:r>
+      <w:r>
+        <w:t xml:space="preserve">quartile </w:t>
+      </w:r>
+      <w:r>
+        <w:t>of 2.0</w:t>
+      </w:r>
+      <w:r>
+        <w:t>,</w:t>
+      </w:r>
+      <w:r>
+        <w:t xml:space="preserve"> and those who reported average relations showed a lower </w:t>
+      </w:r>
+      <w:r>
+        <w:t>or 1</w:t>
+      </w:r>
+      <w:r>
+        <w:rPr>
+          <w:vertAlign w:val="superscript"/>
+        </w:rPr>
+        <w:t>st</w:t>
+      </w:r>
+      <w:r>
+        <w:t xml:space="preserve"> </w:t>
+      </w:r>
+      <w:r>
+        <w:t xml:space="preserve">quartile </w:t>
+      </w:r>
+      <w:r>
+        <w:t>of 1.</w:t>
+      </w:r>
+      <w:r>
+        <w:t>7</w:t>
+      </w:r>
+      <w:r>
+        <w:t>5 as shown in the plot</w:t>
+      </w:r>
+      <w:r>
+        <w:t xml:space="preserve"> in figure 1 and in table 1</w:t>
+      </w:r>
+      <w:r>
+        <w:t xml:space="preserve">. Those reporting good and excellent relations 4 and 5 respectively have boxplots with a lower </w:t>
+      </w:r>
+      <w:r>
+        <w:t>or 1</w:t>
+      </w:r>
+      <w:r>
+        <w:rPr>
+          <w:vertAlign w:val="superscript"/>
+        </w:rPr>
+        <w:t>st</w:t>
+      </w:r>
+      <w:r>
+        <w:t xml:space="preserve"> </w:t>
+      </w:r>
+      <w:r>
+        <w:t xml:space="preserve">quartile </w:t>
+      </w:r>
+      <w:r>
+        <w:t xml:space="preserve">of 0. </w:t>
+      </w:r>
+    </w:p>
+    <w:p>
+      <w:r>
+        <w:t xml:space="preserve">As with the lower </w:t>
+      </w:r>
+      <w:r>
+        <w:t>quartile</w:t>
+      </w:r>
+      <w:r>
+        <w:t>,</w:t>
+      </w:r>
+      <w:r>
+        <w:t xml:space="preserve"> </w:t>
+      </w:r>
+      <w:r>
+        <w:t xml:space="preserve">a similar pattern is seen with the upper </w:t>
+      </w:r>
+      <w:r>
+        <w:t>or 3</w:t>
+      </w:r>
+      <w:r>
+        <w:rPr>
+          <w:vertAlign w:val="superscript"/>
+        </w:rPr>
+        <w:t>rd</w:t>
+      </w:r>
+      <w:r>
+        <w:t xml:space="preserve"> </w:t>
+      </w:r>
+      <w:r>
+        <w:t xml:space="preserve">quartile </w:t>
+      </w:r>
+      <w:r>
+        <w:t>w</w:t>
+      </w:r>
+      <w:r>
+        <w:t>h</w:t>
+      </w:r>
+      <w:r>
+        <w:t>ere</w:t>
+      </w:r>
+      <w:r>
+        <w:t xml:space="preserve">as students report better quality relations there is then a decrease in the upper </w:t>
+      </w:r>
+      <w:r>
+        <w:t>or 3</w:t>
+      </w:r>
+      <w:r>
+        <w:rPr>
+          <w:vertAlign w:val="superscript"/>
+        </w:rPr>
+        <w:t>rd</w:t>
+      </w:r>
+      <w:r>
+        <w:t xml:space="preserve"> </w:t>
+      </w:r>
+      <w:r>
+        <w:t xml:space="preserve">quartile </w:t>
+      </w:r>
+      <w:r>
+        <w:t>of the box. Those reporting very bad and bad have an upper</w:t>
+      </w:r>
+      <w:r>
+        <w:t xml:space="preserve"> </w:t>
+      </w:r>
+      <w:r>
+        <w:t>or 3</w:t>
+      </w:r>
+      <w:r>
+        <w:rPr>
+          <w:vertAlign w:val="superscript"/>
+        </w:rPr>
+        <w:t>rd</w:t>
+      </w:r>
+      <w:r>
+        <w:t xml:space="preserve"> </w:t>
+      </w:r>
+      <w:r>
+        <w:t xml:space="preserve">quartile </w:t>
+      </w:r>
+      <w:r>
+        <w:t>of 1</w:t>
+      </w:r>
+      <w:r>
+        <w:t>1</w:t>
+      </w:r>
+      <w:r>
+        <w:t xml:space="preserve"> and </w:t>
+      </w:r>
+      <w:r>
+        <w:t>9.5,</w:t>
+      </w:r>
+      <w:r>
+        <w:t xml:space="preserve"> respectively. Th</w:t>
+      </w:r>
+      <w:r>
+        <w:t xml:space="preserve">ose who reported average and good </w:t>
+      </w:r>
+      <w:r>
+        <w:t xml:space="preserve">are shown to have the same upper </w:t>
+      </w:r>
+      <w:r>
+        <w:t>or 3</w:t>
+      </w:r>
+      <w:r>
+        <w:rPr>
+          <w:vertAlign w:val="superscript"/>
+        </w:rPr>
+        <w:t>rd</w:t>
+      </w:r>
+      <w:r>
+        <w:t xml:space="preserve"> </w:t>
+      </w:r>
+      <w:r>
+        <w:t xml:space="preserve">quartile </w:t>
+      </w:r>
+      <w:r>
+        <w:t>of 8.</w:t>
+      </w:r>
+      <w:r>
+        <w:t xml:space="preserve"> Finally, those who reported excellent family relations had an upper or 3</w:t>
+      </w:r>
+      <w:r>
+        <w:rPr>
+          <w:vertAlign w:val="superscript"/>
+        </w:rPr>
+        <w:t>rd</w:t>
+      </w:r>
+      <w:r>
+        <w:t xml:space="preserve"> quartile of 7.75.</w:t>
+      </w:r>
+    </w:p>
+    <w:p>
+      <w:r>
+        <w:lastRenderedPageBreak/>
+        <w:t xml:space="preserve">The final aspect of the boxplot </w:t>
+      </w:r>
+      <w:r>
+        <w:t>is</w:t>
+      </w:r>
+      <w:r>
+        <w:t xml:space="preserve"> the whiskers that show the lowest and highest values that are still within 1.5</w:t>
+      </w:r>
+      <w:r>
+        <w:t xml:space="preserve"> times of the interquartile range. For the lower whisker</w:t>
+      </w:r>
+      <w:r>
+        <w:t>,</w:t>
+      </w:r>
+      <w:r>
+        <w:t xml:space="preserve"> all reported relationships have </w:t>
+      </w:r>
+      <w:r>
+        <w:t>a</w:t>
+      </w:r>
+      <w:r>
+        <w:t xml:space="preserve"> lower whisker of 0. </w:t>
+      </w:r>
+      <w:r>
+        <w:t>T</w:t>
+      </w:r>
+      <w:r>
+        <w:t>hose who reported good and excellent do not appear to have whiskers as the lower hinge of the 1</w:t>
+      </w:r>
+      <w:r>
+        <w:rPr>
+          <w:vertAlign w:val="superscript"/>
+        </w:rPr>
+        <w:t>st</w:t>
+      </w:r>
+      <w:r>
         <w:t xml:space="preserve"> quartile is also 0, so the</w:t>
       </w:r>
       <w:r>
         <w:t>re</w:t>
       </w:r>
       <w:r>
-        <w:t xml:space="preserve"> appears to be no whiskers. However, there are variations in the upper whisker where the value of the higher whisker increases as individuals report better quality family relationships</w:t>
+        <w:t xml:space="preserve"> appear to be no whiskers. However, there are variations in the upper whisker where the value of the higher whisker increases as individuals report better quality family relationships</w:t>
       </w:r>
       <w:r>
         <w:t>.</w:t>
@@ -661,7 +1188,13 @@
         <w:t>bad</w:t>
       </w:r>
       <w:r>
-        <w:t xml:space="preserve"> have a higher whisker of 15, those who report average relations have a upper whisker of 16 followed by an upper whisker of 20 in both those students who report good, and excellent relationship (4 and 5).</w:t>
+        <w:t xml:space="preserve"> have a higher whisker of 15, those who report average relations have a</w:t>
+      </w:r>
+      <w:r>
+        <w:t>n</w:t>
+      </w:r>
+      <w:r>
+        <w:t xml:space="preserve"> upper whisker of 16 followed by an upper whisker of 20 in both those students who report good, and excellent relationship.</w:t>
       </w:r>
       <w:r>
         <w:t xml:space="preserve"> </w:t>
@@ -672,7 +1205,7 @@
         <w:t xml:space="preserve">The black points on plots 1 and 2 </w:t>
       </w:r>
       <w:r>
-        <w:t>show the outliers. Those reporting very bad (1) and bad (2) relationships have no outliers. Those reporting average relationships (3)</w:t>
+        <w:t>show the outliers. Those reporting very bad and bad relationships have no outliers. Those reporting average relationships</w:t>
       </w:r>
       <w:r>
         <w:t xml:space="preserve"> have</w:t>
@@ -681,7 +1214,7 @@
         <w:t xml:space="preserve"> 5 visible outliers close to the upper whisker</w:t>
       </w:r>
       <w:r>
-        <w:t xml:space="preserve">. Those reporting good (4) relationships had the most outliers spread the most above the upper whiskers mostly ranging from 20 to 60 with one outlier above 60 number of recorded absences. Those reporting excellent (5) family relationships have two visible outliers in the </w:t>
+        <w:t xml:space="preserve">. Those reporting good relationships had the most outliers spread the most above the upper whiskers mostly ranging from 20 to 60 with one outlier above 60 number of recorded absences. Those reporting excellent family relationships have two visible outliers in the </w:t>
       </w:r>
       <w:r>
         <w:rPr>
@@ -698,7 +1231,87 @@
         <w:t>lot</w:t>
       </w:r>
       <w:r>
-        <w:t xml:space="preserve">, one slightly above 20 the other above 50. </w:t>
+        <w:t>, one slightly above 20 the other above 50.</w:t>
+      </w:r>
+      <w:r>
+        <w:t xml:space="preserve"> On table 1 the highest data point can be shown as max on table 1. </w:t>
+      </w:r>
+    </w:p>
+    <w:p>
+      <w:r>
+        <w:t>I</w:t>
+      </w:r>
+      <w:r>
+        <w:t xml:space="preserve">n </w:t>
+      </w:r>
+      <w:r>
+        <w:t>figure</w:t>
+      </w:r>
+      <w:r>
+        <w:t xml:space="preserve"> 1 the mean is indicated with a red ‘+’.</w:t>
+      </w:r>
+      <w:r>
+        <w:t xml:space="preserve"> In the means</w:t>
+      </w:r>
+      <w:r>
+        <w:t>,</w:t>
+      </w:r>
+      <w:r>
+        <w:t xml:space="preserve"> there also seems to be a pattern where, as the quality of relations</w:t>
+      </w:r>
+      <w:r>
+        <w:t xml:space="preserve"> </w:t>
+      </w:r>
+      <w:r>
+        <w:t xml:space="preserve">is increased the mean number of absences decreases with those reporting good break the pattern having a higher mean of 6.010256 where those with excellent have </w:t>
+      </w:r>
+      <w:r>
+        <w:t xml:space="preserve">a </w:t>
+      </w:r>
+      <w:r>
+        <w:t xml:space="preserve">mean of </w:t>
+      </w:r>
+      <w:r>
+        <w:t>4.952830</w:t>
+      </w:r>
+      <w:r>
+        <w:t xml:space="preserve"> and those reporting average have </w:t>
+      </w:r>
+      <w:r>
+        <w:t>5.808824</w:t>
+      </w:r>
+      <w:r>
+        <w:t xml:space="preserve"> mean. This may</w:t>
+      </w:r>
+      <w:r>
+        <w:t xml:space="preserve"> </w:t>
+      </w:r>
+      <w:r>
+        <w:t xml:space="preserve">be as a result of those reporting good </w:t>
+      </w:r>
+      <w:r>
+        <w:t xml:space="preserve">relations with their family </w:t>
+      </w:r>
+      <w:r>
+        <w:t>have the highest number of outliers that vary the most along the y-axis.</w:t>
+      </w:r>
+      <w:r>
+        <w:t xml:space="preserve"> The values of the mean, </w:t>
+      </w:r>
+      <w:r>
+        <w:t xml:space="preserve">and median </w:t>
+      </w:r>
+      <w:r>
+        <w:t>from the boxplot</w:t>
+      </w:r>
+      <w:r>
+        <w:t xml:space="preserve"> and the values of the different quartiles can be interpreted from both the boxplot in figure 1 and the table in table 1</w:t>
+      </w:r>
+      <w:r>
+        <w:t xml:space="preserve"> and 2</w:t>
+      </w:r>
+      <w:r>
+        <w:t xml:space="preserve">. </w:t>
       </w:r>
       <w:r>
         <w:t xml:space="preserve">  </w:t>
@@ -706,49 +1319,16 @@
     </w:p>
     <w:p>
       <w:r>
-        <w:lastRenderedPageBreak/>
-        <w:t>On the boxplots 1 and 2 the mean is indicated with a red ‘+’.</w:t>
-      </w:r>
-      <w:r>
-        <w:t xml:space="preserve"> In the means there also seems to be a pattern where, as the quality of relations</w:t>
-      </w:r>
-      <w:r>
-        <w:t xml:space="preserve"> </w:t>
-      </w:r>
-      <w:r>
-        <w:t xml:space="preserve">is increased the mean number of absences decreases with those reporting good (4) break the pattern having a higher mean of 6.010256 where those with excellent (5) have mean of </w:t>
-      </w:r>
-      <w:r>
-        <w:t>4.952830</w:t>
-      </w:r>
-      <w:r>
-        <w:t xml:space="preserve"> and those reporting average (3) have </w:t>
-      </w:r>
-      <w:r>
-        <w:t>5.808824</w:t>
-      </w:r>
-      <w:r>
-        <w:t xml:space="preserve"> mean. This maybe as a result of those reporting good</w:t>
-      </w:r>
-      <w:r>
-        <w:t xml:space="preserve"> (3)</w:t>
-      </w:r>
-      <w:r>
-        <w:t xml:space="preserve"> </w:t>
-      </w:r>
-      <w:r>
-        <w:t xml:space="preserve">relations with their family </w:t>
-      </w:r>
-      <w:r>
-        <w:t>have the highest number of outliers that vary the most along the y-axis.</w:t>
-      </w:r>
-    </w:p>
-    <w:p>
-      <w:r>
-        <w:t xml:space="preserve">Upon inspection of these boxplot </w:t>
-      </w:r>
-      <w:r>
-        <w:t xml:space="preserve">those who reported poor family relationships (1- very bad and 2 bad) </w:t>
+        <w:t>Upon inspection of th</w:t>
+      </w:r>
+      <w:r>
+        <w:t>is</w:t>
+      </w:r>
+      <w:r>
+        <w:t xml:space="preserve"> boxplot </w:t>
+      </w:r>
+      <w:r>
+        <w:t xml:space="preserve">those who reported poor family relationships (very bad and bad) </w:t>
       </w:r>
       <w:r>
         <w:t>had a less varied boxplot including the box and the whisker</w:t>
@@ -760,7 +1340,13 @@
         <w:t xml:space="preserve"> Whereas the rest varied across the y-axis resulting in various outliers.</w:t>
       </w:r>
       <w:r>
-        <w:t xml:space="preserve"> This suggest those reporting poorer relationships have more consistent absences being lower.</w:t>
+        <w:t xml:space="preserve"> This suggest</w:t>
+      </w:r>
+      <w:r>
+        <w:t>s</w:t>
+      </w:r>
+      <w:r>
+        <w:t xml:space="preserve"> those reporting poorer relationships have more consistent absences being lower.</w:t>
       </w:r>
     </w:p>
     <w:p/>
@@ -794,7 +1380,21 @@
               <w:rPr>
                 <w:rFonts w:ascii="Courier New" w:hAnsi="Courier New" w:cs="Courier New"/>
               </w:rPr>
-              <w:t xml:space="preserve">    Very bad          Bad          Average           Good         Excellent    </w:t>
+              <w:t xml:space="preserve">    Very bad          </w:t>
+            </w:r>
+            <w:proofErr w:type="spellStart"/>
+            <w:r>
+              <w:rPr>
+                <w:rFonts w:ascii="Courier New" w:hAnsi="Courier New" w:cs="Courier New"/>
+              </w:rPr>
+              <w:t>Bad</w:t>
+            </w:r>
+            <w:proofErr w:type="spellEnd"/>
+            <w:r>
+              <w:rPr>
+                <w:rFonts w:ascii="Courier New" w:hAnsi="Courier New" w:cs="Courier New"/>
+              </w:rPr>
+              <w:t xml:space="preserve">          Average           Good         Excellent    </w:t>
             </w:r>
           </w:p>
           <w:p>
@@ -893,6 +1493,7 @@
       <w:pPr>
         <w:pStyle w:val="Caption"/>
       </w:pPr>
+      <w:bookmarkStart w:id="4" w:name="_Toc61039543"/>
       <w:r>
         <w:t xml:space="preserve">Table </w:t>
       </w:r>
@@ -907,13 +1508,264 @@
       <w:r>
         <w:t>: Descriptive statistics of the box plot</w:t>
       </w:r>
-    </w:p>
-    <w:p/>
-    <w:p/>
-    <w:p/>
-    <w:p/>
-    <w:p/>
-    <w:p/>
+      <w:bookmarkEnd w:id="4"/>
+    </w:p>
+    <w:p/>
+    <w:p/>
+    <w:p/>
+    <w:p/>
+    <w:tbl>
+      <w:tblPr>
+        <w:tblStyle w:val="TableGrid"/>
+        <w:tblW w:w="0" w:type="auto"/>
+        <w:tblLook w:val="04A0" w:firstRow="1" w:lastRow="0" w:firstColumn="1" w:lastColumn="0" w:noHBand="0" w:noVBand="1"/>
+      </w:tblPr>
+      <w:tblGrid>
+        <w:gridCol w:w="4366"/>
+      </w:tblGrid>
+      <w:tr>
+        <w:trPr>
+          <w:trHeight w:val="1904"/>
+        </w:trPr>
+        <w:tc>
+          <w:tcPr>
+            <w:tcW w:w="4366" w:type="dxa"/>
+          </w:tcPr>
+          <w:p>
+            <w:pPr>
+              <w:keepNext/>
+              <w:ind w:firstLine="720"/>
+              <w:rPr>
+                <w:rFonts w:ascii="Courier New" w:hAnsi="Courier New" w:cs="Courier New"/>
+              </w:rPr>
+            </w:pPr>
+            <w:r>
+              <w:rPr>
+                <w:rFonts w:ascii="Courier New" w:hAnsi="Courier New" w:cs="Courier New"/>
+              </w:rPr>
+              <w:t>[,1] [,2] [,3] [,4] [,5]</w:t>
+            </w:r>
+          </w:p>
+          <w:p>
+            <w:pPr>
+              <w:keepNext/>
+              <w:rPr>
+                <w:rFonts w:ascii="Courier New" w:hAnsi="Courier New" w:cs="Courier New"/>
+              </w:rPr>
+            </w:pPr>
+            <w:r>
+              <w:rPr>
+                <w:rFonts w:ascii="Courier New" w:hAnsi="Courier New" w:cs="Courier New"/>
+              </w:rPr>
+              <w:t>[1,]  0.0  0.0  0.0    0    0</w:t>
+            </w:r>
+          </w:p>
+          <w:p>
+            <w:pPr>
+              <w:keepNext/>
+              <w:rPr>
+                <w:rFonts w:ascii="Courier New" w:hAnsi="Courier New" w:cs="Courier New"/>
+              </w:rPr>
+            </w:pPr>
+            <w:r>
+              <w:rPr>
+                <w:rFonts w:ascii="Courier New" w:hAnsi="Courier New" w:cs="Courier New"/>
+              </w:rPr>
+              <w:t>[2,]  3.0  2.0  1.5    0    0</w:t>
+            </w:r>
+          </w:p>
+          <w:p>
+            <w:pPr>
+              <w:keepNext/>
+              <w:rPr>
+                <w:rFonts w:ascii="Courier New" w:hAnsi="Courier New" w:cs="Courier New"/>
+              </w:rPr>
+            </w:pPr>
+            <w:r>
+              <w:rPr>
+                <w:rFonts w:ascii="Courier New" w:hAnsi="Courier New" w:cs="Courier New"/>
+              </w:rPr>
+              <w:t>[3,]  5.5  5.5  4.0    3    4</w:t>
+            </w:r>
+          </w:p>
+          <w:p>
+            <w:pPr>
+              <w:keepNext/>
+              <w:rPr>
+                <w:rFonts w:ascii="Courier New" w:hAnsi="Courier New" w:cs="Courier New"/>
+              </w:rPr>
+            </w:pPr>
+            <w:r>
+              <w:rPr>
+                <w:rFonts w:ascii="Courier New" w:hAnsi="Courier New" w:cs="Courier New"/>
+              </w:rPr>
+              <w:t>[4,] 12.0 10.0  8.0    8    8</w:t>
+            </w:r>
+          </w:p>
+          <w:p>
+            <w:pPr>
+              <w:keepNext/>
+              <w:rPr>
+                <w:rFonts w:ascii="Courier New" w:hAnsi="Courier New" w:cs="Courier New"/>
+              </w:rPr>
+            </w:pPr>
+            <w:r>
+              <w:rPr>
+                <w:rFonts w:ascii="Courier New" w:hAnsi="Courier New" w:cs="Courier New"/>
+              </w:rPr>
+              <w:t>[5,] 14.0 15.0 16.0   20   20</w:t>
+            </w:r>
+          </w:p>
+          <w:p>
+            <w:pPr>
+              <w:keepNext/>
+            </w:pPr>
+          </w:p>
+        </w:tc>
+      </w:tr>
+    </w:tbl>
+    <w:p>
+      <w:pPr>
+        <w:pStyle w:val="Caption"/>
+      </w:pPr>
+      <w:bookmarkStart w:id="5" w:name="_Toc61039544"/>
+      <w:r>
+        <w:t xml:space="preserve">Table </w:t>
+      </w:r>
+      <w:fldSimple w:instr=" SEQ Table \* ARABIC ">
+        <w:r>
+          <w:rPr>
+            <w:noProof/>
+          </w:rPr>
+          <w:t>2</w:t>
+        </w:r>
+      </w:fldSimple>
+      <w:r>
+        <w:t>:</w:t>
+      </w:r>
+      <w:r>
+        <w:t>stats of the boxplot raw data, the lower whisker, lower hinge of the boxplot, the median, upper hinge of the boxplot, and the upper whiske</w:t>
+      </w:r>
+      <w:r>
+        <w:t>r. Retrieved from the boxplot with the code ‘</w:t>
+      </w:r>
+      <w:proofErr w:type="spellStart"/>
+      <w:r>
+        <w:t>boxplot$stats</w:t>
+      </w:r>
+      <w:proofErr w:type="spellEnd"/>
+      <w:r>
+        <w:t>’</w:t>
+      </w:r>
+      <w:bookmarkEnd w:id="5"/>
+    </w:p>
+    <w:p>
+      <w:r>
+        <w:t xml:space="preserve">The table above table 2 shows the raw stats with [,1], </w:t>
+      </w:r>
+      <w:r>
+        <w:t>[,</w:t>
+      </w:r>
+      <w:r>
+        <w:t>2</w:t>
+      </w:r>
+      <w:r>
+        <w:t>]</w:t>
+      </w:r>
+      <w:r>
+        <w:t xml:space="preserve">, </w:t>
+      </w:r>
+      <w:r>
+        <w:t>[,</w:t>
+      </w:r>
+      <w:r>
+        <w:t>3</w:t>
+      </w:r>
+      <w:r>
+        <w:t>]</w:t>
+      </w:r>
+      <w:r>
+        <w:t>,</w:t>
+      </w:r>
+      <w:r>
+        <w:t xml:space="preserve"> </w:t>
+      </w:r>
+      <w:r>
+        <w:t>[,</w:t>
+      </w:r>
+      <w:r>
+        <w:t>4</w:t>
+      </w:r>
+      <w:r>
+        <w:t>]</w:t>
+      </w:r>
+      <w:r>
+        <w:t>,</w:t>
+      </w:r>
+      <w:r>
+        <w:t xml:space="preserve"> </w:t>
+      </w:r>
+      <w:r>
+        <w:t>[,</w:t>
+      </w:r>
+      <w:r>
+        <w:t>5</w:t>
+      </w:r>
+      <w:r>
+        <w:t>]</w:t>
+      </w:r>
+      <w:r>
+        <w:t xml:space="preserve"> is each independent variable 1 very bad working up to 5 excellent. [1,], </w:t>
+      </w:r>
+      <w:r>
+        <w:t>[</w:t>
+      </w:r>
+      <w:r>
+        <w:t>2</w:t>
+      </w:r>
+      <w:r>
+        <w:t>,]</w:t>
+      </w:r>
+      <w:r>
+        <w:t xml:space="preserve">, </w:t>
+      </w:r>
+      <w:r>
+        <w:t>[</w:t>
+      </w:r>
+      <w:r>
+        <w:t>3</w:t>
+      </w:r>
+      <w:r>
+        <w:t>,]</w:t>
+      </w:r>
+      <w:r>
+        <w:t xml:space="preserve">, </w:t>
+      </w:r>
+      <w:r>
+        <w:t>[</w:t>
+      </w:r>
+      <w:r>
+        <w:t>4</w:t>
+      </w:r>
+      <w:r>
+        <w:t>,]</w:t>
+      </w:r>
+      <w:r>
+        <w:t xml:space="preserve">, </w:t>
+      </w:r>
+      <w:r>
+        <w:t>[</w:t>
+      </w:r>
+      <w:r>
+        <w:t>5</w:t>
+      </w:r>
+      <w:r>
+        <w:t>,]</w:t>
+      </w:r>
+      <w:r>
+        <w:t xml:space="preserve"> are the different data relating to the parts of the boxplot one is the lower whisker, two being lower hinge of the boxplot, three being the median, four upper hinge of the boxplot, five is the higher whisker. </w:t>
+      </w:r>
+    </w:p>
     <w:p/>
     <w:p>
       <w:pPr>
@@ -940,7 +1792,7 @@
                     <pic:cNvPicPr/>
                   </pic:nvPicPr>
                   <pic:blipFill>
-                    <a:blip r:embed="rId5">
+                    <a:blip r:embed="rId7">
                       <a:extLst>
                         <a:ext uri="{28A0092B-C50C-407E-A947-70E740481C1C}">
                           <a14:useLocalDpi xmlns:a14="http://schemas.microsoft.com/office/drawing/2010/main" val="0"/>
@@ -971,6 +1823,7 @@
       <w:pPr>
         <w:pStyle w:val="Caption"/>
       </w:pPr>
+      <w:bookmarkStart w:id="6" w:name="_Toc61039537"/>
       <w:r>
         <w:t xml:space="preserve">Figure </w:t>
       </w:r>
@@ -983,9 +1836,123 @@
         </w:r>
       </w:fldSimple>
       <w:r>
-        <w:t>: Box plot showing number of absences of students reporting different quality of family relationships</w:t>
-      </w:r>
-    </w:p>
+        <w:t xml:space="preserve">: Box plot showing </w:t>
+      </w:r>
+      <w:r>
+        <w:t xml:space="preserve">the </w:t>
+      </w:r>
+      <w:r>
+        <w:t>number of absences of students reporting different quality of family relationships</w:t>
+      </w:r>
+      <w:bookmarkEnd w:id="6"/>
+    </w:p>
+    <w:p>
+      <w:pPr>
+        <w:rPr>
+          <w:i/>
+          <w:iCs/>
+          <w:color w:val="44546A" w:themeColor="text2"/>
+          <w:sz w:val="18"/>
+          <w:szCs w:val="18"/>
+        </w:rPr>
+      </w:pPr>
+    </w:p>
+    <w:p>
+      <w:pPr>
+        <w:pStyle w:val="Heading2"/>
+      </w:pPr>
+      <w:bookmarkStart w:id="7" w:name="_Toc61039527"/>
+      <w:r>
+        <w:t>Analysis</w:t>
+      </w:r>
+      <w:bookmarkEnd w:id="7"/>
+      <w:r>
+        <w:t xml:space="preserve"> </w:t>
+      </w:r>
+    </w:p>
+    <w:p>
+      <w:r>
+        <w:t xml:space="preserve">Those students reporting very bad and bad family relationships seem to have lower absences than those who reported average to </w:t>
+      </w:r>
+      <w:r>
+        <w:t xml:space="preserve">an </w:t>
+      </w:r>
+      <w:r>
+        <w:t>excellent relationship. Another noticeable point is that those reporting having better quality relationships had much more extremes and variations in absences leading to greater outliers.</w:t>
+      </w:r>
+    </w:p>
+    <w:p>
+      <w:r>
+        <w:t xml:space="preserve">As can be seen with the histograms in figures 2 through to 6 </w:t>
+      </w:r>
+      <w:r>
+        <w:t xml:space="preserve">below </w:t>
+      </w:r>
+      <w:r>
+        <w:t>none of the independent variables had a normal distribution</w:t>
+      </w:r>
+      <w:r>
+        <w:t>,</w:t>
+      </w:r>
+      <w:r>
+        <w:t xml:space="preserve"> in fact</w:t>
+      </w:r>
+      <w:r>
+        <w:t>,</w:t>
+      </w:r>
+      <w:r>
+        <w:t xml:space="preserve"> </w:t>
+      </w:r>
+      <w:r>
+        <w:t xml:space="preserve">in </w:t>
+      </w:r>
+      <w:r>
+        <w:t>every reported quality relation</w:t>
+      </w:r>
+      <w:r>
+        <w:t>,</w:t>
+      </w:r>
+      <w:r>
+        <w:t xml:space="preserve"> the data is skewed towards the left. As a result of the</w:t>
+      </w:r>
+      <w:r>
+        <w:t>re</w:t>
+      </w:r>
+      <w:r>
+        <w:t xml:space="preserve"> not being a normal distribution</w:t>
+      </w:r>
+      <w:r>
+        <w:t>,</w:t>
+      </w:r>
+      <w:r>
+        <w:t xml:space="preserve"> a Mann-Whitney test was used. </w:t>
+      </w:r>
+    </w:p>
+    <w:p>
+      <w:r>
+        <w:t>After carrying out the Mann-Whitney</w:t>
+      </w:r>
+      <w:r>
+        <w:t>/Wilcoxon</w:t>
+      </w:r>
+      <w:r>
+        <w:t xml:space="preserve"> test using various independent variables it is revealed that the lowest p-value is the test carried out for those reporting bad and excellent relationship with the p-value being 0.1856. This does not fall under the 0.05 or 0.01 </w:t>
+      </w:r>
+      <w:r>
+        <w:t>p-</w:t>
+      </w:r>
+      <w:r>
+        <w:t xml:space="preserve">value meaning </w:t>
+      </w:r>
+      <w:r>
+        <w:lastRenderedPageBreak/>
+        <w:t xml:space="preserve">there is a higher chance of our result being caused by an error specifically an 18.56% chance of being caused by chance.  </w:t>
+      </w:r>
+      <w:r>
+        <w:t>In total 10 Mann-Whitney/Wilcoxon tests were carried out.</w:t>
+      </w:r>
+    </w:p>
+    <w:p/>
     <w:p>
       <w:pPr>
         <w:keepNext/>
@@ -994,7 +1961,6 @@
         <w:rPr>
           <w:noProof/>
         </w:rPr>
-        <w:lastRenderedPageBreak/>
         <w:drawing>
           <wp:inline distT="0" distB="0" distL="0" distR="0" wp14:anchorId="0187A576" wp14:editId="6C3FDFEB">
             <wp:extent cx="3609975" cy="3609975"/>
@@ -1011,7 +1977,7 @@
                     <pic:cNvPicPr/>
                   </pic:nvPicPr>
                   <pic:blipFill>
-                    <a:blip r:embed="rId6">
+                    <a:blip r:embed="rId8">
                       <a:extLst>
                         <a:ext uri="{28A0092B-C50C-407E-A947-70E740481C1C}">
                           <a14:useLocalDpi xmlns:a14="http://schemas.microsoft.com/office/drawing/2010/main" val="0"/>
@@ -1042,6 +2008,7 @@
       <w:pPr>
         <w:pStyle w:val="Caption"/>
       </w:pPr>
+      <w:bookmarkStart w:id="8" w:name="_Toc61039538"/>
       <w:r>
         <w:t xml:space="preserve">Figure </w:t>
       </w:r>
@@ -1056,6 +2023,7 @@
       <w:r>
         <w:t>: Histogram of student reporting very bad</w:t>
       </w:r>
+      <w:bookmarkEnd w:id="8"/>
     </w:p>
     <w:p>
       <w:pPr>
@@ -1081,7 +2049,7 @@
                     <pic:cNvPicPr/>
                   </pic:nvPicPr>
                   <pic:blipFill>
-                    <a:blip r:embed="rId7">
+                    <a:blip r:embed="rId9">
                       <a:extLst>
                         <a:ext uri="{28A0092B-C50C-407E-A947-70E740481C1C}">
                           <a14:useLocalDpi xmlns:a14="http://schemas.microsoft.com/office/drawing/2010/main" val="0"/>
@@ -1112,6 +2080,7 @@
       <w:pPr>
         <w:pStyle w:val="Caption"/>
       </w:pPr>
+      <w:bookmarkStart w:id="9" w:name="_Toc61039539"/>
       <w:r>
         <w:t xml:space="preserve">Figure </w:t>
       </w:r>
@@ -1126,6 +2095,7 @@
       <w:r>
         <w:t>: Histogram of student reporting bad</w:t>
       </w:r>
+      <w:bookmarkEnd w:id="9"/>
     </w:p>
     <w:p>
       <w:pPr>
@@ -1152,7 +2122,7 @@
                     <pic:cNvPicPr/>
                   </pic:nvPicPr>
                   <pic:blipFill>
-                    <a:blip r:embed="rId8">
+                    <a:blip r:embed="rId10">
                       <a:extLst>
                         <a:ext uri="{28A0092B-C50C-407E-A947-70E740481C1C}">
                           <a14:useLocalDpi xmlns:a14="http://schemas.microsoft.com/office/drawing/2010/main" val="0"/>
@@ -1183,6 +2153,7 @@
       <w:pPr>
         <w:pStyle w:val="Caption"/>
       </w:pPr>
+      <w:bookmarkStart w:id="10" w:name="_Toc61039540"/>
       <w:r>
         <w:t xml:space="preserve">Figure </w:t>
       </w:r>
@@ -1200,6 +2171,7 @@
       <w:r>
         <w:t>Average</w:t>
       </w:r>
+      <w:bookmarkEnd w:id="10"/>
     </w:p>
     <w:p>
       <w:pPr>
@@ -1225,7 +2197,7 @@
                     <pic:cNvPicPr/>
                   </pic:nvPicPr>
                   <pic:blipFill>
-                    <a:blip r:embed="rId9">
+                    <a:blip r:embed="rId11">
                       <a:extLst>
                         <a:ext uri="{28A0092B-C50C-407E-A947-70E740481C1C}">
                           <a14:useLocalDpi xmlns:a14="http://schemas.microsoft.com/office/drawing/2010/main" val="0"/>
@@ -1256,6 +2228,7 @@
       <w:pPr>
         <w:pStyle w:val="Caption"/>
       </w:pPr>
+      <w:bookmarkStart w:id="11" w:name="_Toc61039541"/>
       <w:r>
         <w:t xml:space="preserve">Figure </w:t>
       </w:r>
@@ -1273,6 +2246,7 @@
       <w:r>
         <w:t>good</w:t>
       </w:r>
+      <w:bookmarkEnd w:id="11"/>
     </w:p>
     <w:p>
       <w:pPr>
@@ -1299,7 +2273,7 @@
                     <pic:cNvPicPr/>
                   </pic:nvPicPr>
                   <pic:blipFill>
-                    <a:blip r:embed="rId10">
+                    <a:blip r:embed="rId12">
                       <a:extLst>
                         <a:ext uri="{28A0092B-C50C-407E-A947-70E740481C1C}">
                           <a14:useLocalDpi xmlns:a14="http://schemas.microsoft.com/office/drawing/2010/main" val="0"/>
@@ -1330,6 +2304,7 @@
       <w:pPr>
         <w:pStyle w:val="Caption"/>
       </w:pPr>
+      <w:bookmarkStart w:id="12" w:name="_Toc61039542"/>
       <w:r>
         <w:t xml:space="preserve">Figure </w:t>
       </w:r>
@@ -1347,6 +2322,7 @@
       <w:r>
         <w:t>excellent</w:t>
       </w:r>
+      <w:bookmarkEnd w:id="12"/>
     </w:p>
     <w:p/>
     <w:p/>
@@ -1354,42 +2330,940 @@
       <w:pPr>
         <w:pStyle w:val="Heading2"/>
       </w:pPr>
-      <w:bookmarkStart w:id="4" w:name="_Toc60919023"/>
-      <w:r>
-        <w:t>Analysis</w:t>
-      </w:r>
-      <w:bookmarkEnd w:id="4"/>
+      <w:bookmarkStart w:id="13" w:name="_Toc61039528"/>
+      <w:r>
+        <w:t>Conclusion</w:t>
+      </w:r>
+      <w:bookmarkEnd w:id="13"/>
+    </w:p>
+    <w:p>
+      <w:r>
+        <w:t xml:space="preserve">Because the p-value is larger than 0.05 </w:t>
+      </w:r>
+      <w:r>
+        <w:t>the null hypothesis cannot be rejected</w:t>
+      </w:r>
+      <w:r>
+        <w:t>, specifically from the Mann-Whitney test the lowest value was 0.1856 meaning there is an 18.5% chance the results are due to chance</w:t>
+      </w:r>
+      <w:r>
+        <w:t>. Therefore, there is no difference in the mean number of school absences between students who report different quality of family relationships from very bad to excellent</w:t>
+      </w:r>
+      <w:r>
+        <w:t xml:space="preserve"> as a result it cannot be suggested that student number of absences is affected by the quality of relations students have with their family from this research and analysis</w:t>
+      </w:r>
+      <w:r>
+        <w:t>.</w:t>
+      </w:r>
       <w:r>
         <w:t xml:space="preserve"> </w:t>
       </w:r>
     </w:p>
     <w:p>
       <w:r>
-        <w:t>Those students reporting very bad and bad family relationships seem to have lower absences than those who reported average to excellent relationship. Another noticeable point is that those reporting having better quality relationships had much more extremes and variations in absences leading to greater outliers.</w:t>
-      </w:r>
-    </w:p>
-    <w:p>
-      <w:r>
-        <w:t xml:space="preserve">As can be seen with the histograms in figures 2 through to 6 none of the independent variables had a normal distribution in fact every reported quality relation the data is skewed towards the left. As a result of their not being a normal distribution a Mann-Whitney test was used. </w:t>
-      </w:r>
-    </w:p>
-    <w:p>
-      <w:r>
-        <w:t xml:space="preserve">After carrying out the Mann-Whitney test using various independent variables it is revealed that the lowest p-value is the test carried out for those reporting bad and excellent relationship with the p-value being 0.1856. This does not fall under the 0.05 or 0.01 value meaning there is a higher chance of our result being caused by an error specifically an 18.56% chance of being caused by error/ chance.  </w:t>
-      </w:r>
-    </w:p>
+        <w:t>From stereotypes</w:t>
+      </w:r>
+      <w:r>
+        <w:t>,</w:t>
+      </w:r>
+      <w:r>
+        <w:t xml:space="preserve"> it would be expected that children who have poorer relationships with their family would likely have a higher number of absences however the visualisation show</w:t>
+      </w:r>
+      <w:r>
+        <w:t>s</w:t>
+      </w:r>
+      <w:r>
+        <w:t xml:space="preserve"> the opposite where children with poorer relations had lower absences to those with relations with their family. </w:t>
+      </w:r>
+      <w:r>
+        <w:t xml:space="preserve">Some research found that children of parents who abused alcohol had higher levels of parentification </w:t>
+      </w:r>
+      <w:sdt>
+        <w:sdtPr>
+          <w:id w:val="1179005265"/>
+          <w:citation/>
+        </w:sdtPr>
+        <w:sdtEndPr/>
+        <w:sdtContent>
+          <w:r>
+            <w:fldChar w:fldCharType="begin"/>
+          </w:r>
+          <w:r>
+            <w:instrText xml:space="preserve"> CITATION God04 \l 2057 </w:instrText>
+          </w:r>
+          <w:r>
+            <w:fldChar w:fldCharType="separate"/>
+          </w:r>
+          <w:r>
+            <w:rPr>
+              <w:noProof/>
+            </w:rPr>
+            <w:t>(Godsall, Jurkovic, Emshoff, Anderson, &amp; Stanwyck, 2004)</w:t>
+          </w:r>
+          <w:r>
+            <w:fldChar w:fldCharType="end"/>
+          </w:r>
+        </w:sdtContent>
+      </w:sdt>
+      <w:r>
+        <w:t xml:space="preserve"> this could be used to support </w:t>
+      </w:r>
+      <w:r>
+        <w:t>th</w:t>
+      </w:r>
+      <w:r>
+        <w:t>is</w:t>
+      </w:r>
+      <w:r>
+        <w:t xml:space="preserve"> opposing</w:t>
+      </w:r>
+      <w:r>
+        <w:t xml:space="preserve"> notion (assuming that due to the alcohol they had poorer relations) </w:t>
+      </w:r>
+      <w:r>
+        <w:t xml:space="preserve">that </w:t>
+      </w:r>
+      <w:r>
+        <w:t xml:space="preserve">those kids </w:t>
+      </w:r>
+      <w:r>
+        <w:t xml:space="preserve">from their poor </w:t>
+      </w:r>
+      <w:r>
+        <w:t>situation</w:t>
+      </w:r>
+      <w:r>
+        <w:t xml:space="preserve"> can do well</w:t>
+      </w:r>
+      <w:r>
+        <w:t>.</w:t>
+      </w:r>
+    </w:p>
+    <w:p>
+      <w:r>
+        <w:t xml:space="preserve">One thing to note about the dataset is that there is no </w:t>
+      </w:r>
+      <w:r>
+        <w:t>criterion</w:t>
+      </w:r>
+      <w:r>
+        <w:t xml:space="preserve"> provided by the dataset of how ‘</w:t>
+      </w:r>
+      <w:proofErr w:type="spellStart"/>
+      <w:r>
+        <w:t>famrel</w:t>
+      </w:r>
+      <w:proofErr w:type="spellEnd"/>
+      <w:r>
+        <w:t xml:space="preserve">’ or reported family relationship is reported </w:t>
+      </w:r>
+      <w:r>
+        <w:t>making it very subjective to each student.</w:t>
+      </w:r>
+    </w:p>
+    <w:p/>
+    <w:p/>
+    <w:p/>
+    <w:p/>
+    <w:bookmarkStart w:id="14" w:name="_Toc61039529" w:displacedByCustomXml="next"/>
+    <w:sdt>
+      <w:sdtPr>
+        <w:rPr>
+          <w:rFonts w:asciiTheme="minorHAnsi" w:eastAsiaTheme="minorHAnsi" w:hAnsiTheme="minorHAnsi" w:cstheme="minorBidi"/>
+          <w:color w:val="auto"/>
+          <w:sz w:val="22"/>
+          <w:szCs w:val="22"/>
+        </w:rPr>
+        <w:id w:val="-1236465178"/>
+        <w:docPartObj>
+          <w:docPartGallery w:val="Bibliographies"/>
+          <w:docPartUnique/>
+        </w:docPartObj>
+      </w:sdtPr>
+      <w:sdtEndPr/>
+      <w:sdtContent>
+        <w:p>
+          <w:pPr>
+            <w:pStyle w:val="Heading1"/>
+          </w:pPr>
+          <w:r>
+            <w:t>References</w:t>
+          </w:r>
+          <w:bookmarkEnd w:id="14"/>
+        </w:p>
+        <w:sdt>
+          <w:sdtPr>
+            <w:id w:val="-573587230"/>
+            <w:bibliography/>
+          </w:sdtPr>
+          <w:sdtEndPr/>
+          <w:sdtContent>
+            <w:p>
+              <w:pPr>
+                <w:pStyle w:val="Bibliography"/>
+                <w:ind w:left="720" w:hanging="720"/>
+                <w:rPr>
+                  <w:noProof/>
+                  <w:sz w:val="24"/>
+                  <w:szCs w:val="24"/>
+                </w:rPr>
+              </w:pPr>
+              <w:r>
+                <w:fldChar w:fldCharType="begin"/>
+              </w:r>
+              <w:r>
+                <w:instrText xml:space="preserve"> BIBLIOGRAPHY </w:instrText>
+              </w:r>
+              <w:r>
+                <w:fldChar w:fldCharType="separate"/>
+              </w:r>
+              <w:r>
+                <w:rPr>
+                  <w:noProof/>
+                </w:rPr>
+                <w:t xml:space="preserve">Godsall, R. E., Jurkovic, G. J., Emshoff, J., Anderson, L., &amp; Stanwyck, D. (2004). Why Some Kids Do Well in Bad Situations: Relation of Parental Alcohol Misuse and Parentification to Children's Self-Concept. </w:t>
+              </w:r>
+              <w:r>
+                <w:rPr>
+                  <w:i/>
+                  <w:iCs/>
+                  <w:noProof/>
+                </w:rPr>
+                <w:t>Substance Use &amp; Misuse</w:t>
+              </w:r>
+              <w:r>
+                <w:rPr>
+                  <w:noProof/>
+                </w:rPr>
+                <w:t>, 789-809.</w:t>
+              </w:r>
+            </w:p>
+            <w:p>
+              <w:pPr>
+                <w:pStyle w:val="Bibliography"/>
+                <w:ind w:left="720" w:hanging="720"/>
+                <w:rPr>
+                  <w:noProof/>
+                </w:rPr>
+              </w:pPr>
+              <w:r>
+                <w:rPr>
+                  <w:noProof/>
+                </w:rPr>
+                <w:t xml:space="preserve">Penna, D., &amp; Bird, S. (2021, January 8). </w:t>
+              </w:r>
+              <w:r>
+                <w:rPr>
+                  <w:i/>
+                  <w:iCs/>
+                  <w:noProof/>
+                </w:rPr>
+                <w:t>School closures in Covid lockdown: latest news on when they could reopen</w:t>
+              </w:r>
+              <w:r>
+                <w:rPr>
+                  <w:noProof/>
+                </w:rPr>
+                <w:t>. Retrieved from Telegraph: https://www.telegraph.co.uk/news/2021/01/08/schools-closed-new-lockdown-when-reopen-uk-areas-covid/</w:t>
+              </w:r>
+            </w:p>
+            <w:p>
+              <w:pPr>
+                <w:pStyle w:val="Bibliography"/>
+                <w:ind w:left="720" w:hanging="720"/>
+                <w:rPr>
+                  <w:noProof/>
+                </w:rPr>
+              </w:pPr>
+              <w:r>
+                <w:rPr>
+                  <w:noProof/>
+                </w:rPr>
+                <w:t xml:space="preserve">Sheldon B, S. (2010). Improving Student Attendance With School,. </w:t>
+              </w:r>
+              <w:r>
+                <w:rPr>
+                  <w:i/>
+                  <w:iCs/>
+                  <w:noProof/>
+                </w:rPr>
+                <w:t>The Journal of Educational Research</w:t>
+              </w:r>
+              <w:r>
+                <w:rPr>
+                  <w:noProof/>
+                </w:rPr>
+                <w:t>, 267-265.</w:t>
+              </w:r>
+            </w:p>
+            <w:p>
+              <w:pPr>
+                <w:pStyle w:val="Bibliography"/>
+                <w:ind w:left="720" w:hanging="720"/>
+                <w:rPr>
+                  <w:noProof/>
+                </w:rPr>
+              </w:pPr>
+              <w:r>
+                <w:rPr>
+                  <w:noProof/>
+                </w:rPr>
+                <w:t>UCI-Machine-Learning. (2016, October 19). Student Alcohol Consumption.</w:t>
+              </w:r>
+            </w:p>
+            <w:p>
+              <w:r>
+                <w:rPr>
+                  <w:b/>
+                  <w:bCs/>
+                  <w:noProof/>
+                </w:rPr>
+                <w:fldChar w:fldCharType="end"/>
+              </w:r>
+            </w:p>
+          </w:sdtContent>
+        </w:sdt>
+      </w:sdtContent>
+    </w:sdt>
     <w:p>
       <w:pPr>
-        <w:pStyle w:val="Heading2"/>
+        <w:pStyle w:val="TableofFigures"/>
+        <w:tabs>
+          <w:tab w:val="right" w:leader="dot" w:pos="9016"/>
+        </w:tabs>
       </w:pPr>
-      <w:bookmarkStart w:id="5" w:name="_Toc60919024"/>
-      <w:r>
-        <w:t>Conclusion</w:t>
-      </w:r>
-      <w:bookmarkEnd w:id="5"/>
-    </w:p>
-    <w:p/>
+    </w:p>
+    <w:p/>
+    <w:p/>
+    <w:p/>
+    <w:p/>
+    <w:p/>
+    <w:p/>
+    <w:p/>
+    <w:p/>
+    <w:p/>
+    <w:p/>
+    <w:p/>
+    <w:p/>
+    <w:p/>
+    <w:p/>
+    <w:p/>
+    <w:p/>
+    <w:p/>
+    <w:p/>
+    <w:p/>
+    <w:p>
+      <w:pPr>
+        <w:pStyle w:val="TableofFigures"/>
+        <w:tabs>
+          <w:tab w:val="right" w:leader="dot" w:pos="9016"/>
+        </w:tabs>
+      </w:pPr>
+    </w:p>
+    <w:p>
+      <w:pPr>
+        <w:pStyle w:val="TableofFigures"/>
+        <w:tabs>
+          <w:tab w:val="right" w:leader="dot" w:pos="9016"/>
+        </w:tabs>
+      </w:pPr>
+    </w:p>
+    <w:p>
+      <w:pPr>
+        <w:pStyle w:val="TableofFigures"/>
+        <w:tabs>
+          <w:tab w:val="right" w:leader="dot" w:pos="9016"/>
+        </w:tabs>
+        <w:rPr>
+          <w:rFonts w:eastAsiaTheme="minorEastAsia"/>
+          <w:noProof/>
+          <w:lang w:eastAsia="en-GB"/>
+        </w:rPr>
+      </w:pPr>
+      <w:r>
+        <w:lastRenderedPageBreak/>
+        <w:fldChar w:fldCharType="begin"/>
+      </w:r>
+      <w:r>
+        <w:instrText xml:space="preserve"> TOC \h \z \c "Table" </w:instrText>
+      </w:r>
+      <w:r>
+        <w:fldChar w:fldCharType="separate"/>
+      </w:r>
+      <w:hyperlink w:anchor="_Toc61039543" w:history="1">
+        <w:r>
+          <w:rPr>
+            <w:rStyle w:val="Hyperlink"/>
+            <w:noProof/>
+          </w:rPr>
+          <w:t>Table 1: Descriptive statistics of the box plot</w:t>
+        </w:r>
+        <w:r>
+          <w:rPr>
+            <w:noProof/>
+            <w:webHidden/>
+          </w:rPr>
+          <w:tab/>
+        </w:r>
+        <w:r>
+          <w:rPr>
+            <w:noProof/>
+            <w:webHidden/>
+          </w:rPr>
+          <w:fldChar w:fldCharType="begin"/>
+        </w:r>
+        <w:r>
+          <w:rPr>
+            <w:noProof/>
+            <w:webHidden/>
+          </w:rPr>
+          <w:instrText xml:space="preserve"> PAGEREF _Toc61039543 \h </w:instrText>
+        </w:r>
+        <w:r>
+          <w:rPr>
+            <w:noProof/>
+            <w:webHidden/>
+          </w:rPr>
+        </w:r>
+        <w:r>
+          <w:rPr>
+            <w:noProof/>
+            <w:webHidden/>
+          </w:rPr>
+          <w:fldChar w:fldCharType="separate"/>
+        </w:r>
+        <w:r>
+          <w:rPr>
+            <w:noProof/>
+            <w:webHidden/>
+          </w:rPr>
+          <w:t>3</w:t>
+        </w:r>
+        <w:r>
+          <w:rPr>
+            <w:noProof/>
+            <w:webHidden/>
+          </w:rPr>
+          <w:fldChar w:fldCharType="end"/>
+        </w:r>
+      </w:hyperlink>
+    </w:p>
+    <w:p>
+      <w:pPr>
+        <w:pStyle w:val="TableofFigures"/>
+        <w:tabs>
+          <w:tab w:val="right" w:leader="dot" w:pos="9016"/>
+        </w:tabs>
+        <w:rPr>
+          <w:rFonts w:eastAsiaTheme="minorEastAsia"/>
+          <w:noProof/>
+          <w:lang w:eastAsia="en-GB"/>
+        </w:rPr>
+      </w:pPr>
+      <w:hyperlink w:anchor="_Toc61039544" w:history="1">
+        <w:r>
+          <w:rPr>
+            <w:rStyle w:val="Hyperlink"/>
+            <w:noProof/>
+          </w:rPr>
+          <w:t>Table 2:stats of the boxplot raw data, the lower whisker, lower hinge of the boxplot, the median, upper hinge of the boxplot, and the upper whisker. Retrieved from the boxplot with the code ‘boxplot$stats’</w:t>
+        </w:r>
+        <w:r>
+          <w:rPr>
+            <w:noProof/>
+            <w:webHidden/>
+          </w:rPr>
+          <w:tab/>
+        </w:r>
+        <w:r>
+          <w:rPr>
+            <w:noProof/>
+            <w:webHidden/>
+          </w:rPr>
+          <w:fldChar w:fldCharType="begin"/>
+        </w:r>
+        <w:r>
+          <w:rPr>
+            <w:noProof/>
+            <w:webHidden/>
+          </w:rPr>
+          <w:instrText xml:space="preserve"> PAGEREF _Toc61039544 \h </w:instrText>
+        </w:r>
+        <w:r>
+          <w:rPr>
+            <w:noProof/>
+            <w:webHidden/>
+          </w:rPr>
+        </w:r>
+        <w:r>
+          <w:rPr>
+            <w:noProof/>
+            <w:webHidden/>
+          </w:rPr>
+          <w:fldChar w:fldCharType="separate"/>
+        </w:r>
+        <w:r>
+          <w:rPr>
+            <w:noProof/>
+            <w:webHidden/>
+          </w:rPr>
+          <w:t>4</w:t>
+        </w:r>
+        <w:r>
+          <w:rPr>
+            <w:noProof/>
+            <w:webHidden/>
+          </w:rPr>
+          <w:fldChar w:fldCharType="end"/>
+        </w:r>
+      </w:hyperlink>
+    </w:p>
+    <w:p>
+      <w:pPr>
+        <w:rPr>
+          <w:noProof/>
+        </w:rPr>
+      </w:pPr>
+      <w:r>
+        <w:fldChar w:fldCharType="end"/>
+      </w:r>
+      <w:r>
+        <w:fldChar w:fldCharType="begin"/>
+      </w:r>
+      <w:r>
+        <w:instrText xml:space="preserve"> TOC \h \z \c "Figure" </w:instrText>
+      </w:r>
+      <w:r>
+        <w:fldChar w:fldCharType="separate"/>
+      </w:r>
+    </w:p>
+    <w:p>
+      <w:pPr>
+        <w:pStyle w:val="TableofFigures"/>
+        <w:tabs>
+          <w:tab w:val="right" w:leader="dot" w:pos="9016"/>
+        </w:tabs>
+        <w:rPr>
+          <w:rFonts w:eastAsiaTheme="minorEastAsia"/>
+          <w:noProof/>
+          <w:lang w:eastAsia="en-GB"/>
+        </w:rPr>
+      </w:pPr>
+      <w:hyperlink w:anchor="_Toc61039537" w:history="1">
+        <w:r>
+          <w:rPr>
+            <w:rStyle w:val="Hyperlink"/>
+            <w:noProof/>
+          </w:rPr>
+          <w:t>Figure 1: Box plot showing the number of absences of students reporting different quality of family relationships</w:t>
+        </w:r>
+        <w:r>
+          <w:rPr>
+            <w:noProof/>
+            <w:webHidden/>
+          </w:rPr>
+          <w:tab/>
+        </w:r>
+        <w:r>
+          <w:rPr>
+            <w:noProof/>
+            <w:webHidden/>
+          </w:rPr>
+          <w:fldChar w:fldCharType="begin"/>
+        </w:r>
+        <w:r>
+          <w:rPr>
+            <w:noProof/>
+            <w:webHidden/>
+          </w:rPr>
+          <w:instrText xml:space="preserve"> PAGEREF _Toc61039537 \h </w:instrText>
+        </w:r>
+        <w:r>
+          <w:rPr>
+            <w:noProof/>
+            <w:webHidden/>
+          </w:rPr>
+        </w:r>
+        <w:r>
+          <w:rPr>
+            <w:noProof/>
+            <w:webHidden/>
+          </w:rPr>
+          <w:fldChar w:fldCharType="separate"/>
+        </w:r>
+        <w:r>
+          <w:rPr>
+            <w:noProof/>
+            <w:webHidden/>
+          </w:rPr>
+          <w:t>5</w:t>
+        </w:r>
+        <w:r>
+          <w:rPr>
+            <w:noProof/>
+            <w:webHidden/>
+          </w:rPr>
+          <w:fldChar w:fldCharType="end"/>
+        </w:r>
+      </w:hyperlink>
+    </w:p>
+    <w:p>
+      <w:pPr>
+        <w:pStyle w:val="TableofFigures"/>
+        <w:tabs>
+          <w:tab w:val="right" w:leader="dot" w:pos="9016"/>
+        </w:tabs>
+        <w:rPr>
+          <w:rFonts w:eastAsiaTheme="minorEastAsia"/>
+          <w:noProof/>
+          <w:lang w:eastAsia="en-GB"/>
+        </w:rPr>
+      </w:pPr>
+      <w:hyperlink w:anchor="_Toc61039538" w:history="1">
+        <w:r>
+          <w:rPr>
+            <w:rStyle w:val="Hyperlink"/>
+            <w:noProof/>
+          </w:rPr>
+          <w:t>Figure 2: Histogram of student reporting very bad</w:t>
+        </w:r>
+        <w:r>
+          <w:rPr>
+            <w:noProof/>
+            <w:webHidden/>
+          </w:rPr>
+          <w:tab/>
+        </w:r>
+        <w:r>
+          <w:rPr>
+            <w:noProof/>
+            <w:webHidden/>
+          </w:rPr>
+          <w:fldChar w:fldCharType="begin"/>
+        </w:r>
+        <w:r>
+          <w:rPr>
+            <w:noProof/>
+            <w:webHidden/>
+          </w:rPr>
+          <w:instrText xml:space="preserve"> PAGEREF _Toc61039538 \h </w:instrText>
+        </w:r>
+        <w:r>
+          <w:rPr>
+            <w:noProof/>
+            <w:webHidden/>
+          </w:rPr>
+        </w:r>
+        <w:r>
+          <w:rPr>
+            <w:noProof/>
+            <w:webHidden/>
+          </w:rPr>
+          <w:fldChar w:fldCharType="separate"/>
+        </w:r>
+        <w:r>
+          <w:rPr>
+            <w:noProof/>
+            <w:webHidden/>
+          </w:rPr>
+          <w:t>6</w:t>
+        </w:r>
+        <w:r>
+          <w:rPr>
+            <w:noProof/>
+            <w:webHidden/>
+          </w:rPr>
+          <w:fldChar w:fldCharType="end"/>
+        </w:r>
+      </w:hyperlink>
+    </w:p>
+    <w:p>
+      <w:pPr>
+        <w:pStyle w:val="TableofFigures"/>
+        <w:tabs>
+          <w:tab w:val="right" w:leader="dot" w:pos="9016"/>
+        </w:tabs>
+        <w:rPr>
+          <w:rFonts w:eastAsiaTheme="minorEastAsia"/>
+          <w:noProof/>
+          <w:lang w:eastAsia="en-GB"/>
+        </w:rPr>
+      </w:pPr>
+      <w:hyperlink w:anchor="_Toc61039539" w:history="1">
+        <w:r>
+          <w:rPr>
+            <w:rStyle w:val="Hyperlink"/>
+            <w:noProof/>
+          </w:rPr>
+          <w:t>Figure 3: Histogram of student reporting bad</w:t>
+        </w:r>
+        <w:r>
+          <w:rPr>
+            <w:noProof/>
+            <w:webHidden/>
+          </w:rPr>
+          <w:tab/>
+        </w:r>
+        <w:r>
+          <w:rPr>
+            <w:noProof/>
+            <w:webHidden/>
+          </w:rPr>
+          <w:fldChar w:fldCharType="begin"/>
+        </w:r>
+        <w:r>
+          <w:rPr>
+            <w:noProof/>
+            <w:webHidden/>
+          </w:rPr>
+          <w:instrText xml:space="preserve"> PAGEREF _Toc61039539 \h </w:instrText>
+        </w:r>
+        <w:r>
+          <w:rPr>
+            <w:noProof/>
+            <w:webHidden/>
+          </w:rPr>
+        </w:r>
+        <w:r>
+          <w:rPr>
+            <w:noProof/>
+            <w:webHidden/>
+          </w:rPr>
+          <w:fldChar w:fldCharType="separate"/>
+        </w:r>
+        <w:r>
+          <w:rPr>
+            <w:noProof/>
+            <w:webHidden/>
+          </w:rPr>
+          <w:t>6</w:t>
+        </w:r>
+        <w:r>
+          <w:rPr>
+            <w:noProof/>
+            <w:webHidden/>
+          </w:rPr>
+          <w:fldChar w:fldCharType="end"/>
+        </w:r>
+      </w:hyperlink>
+    </w:p>
+    <w:p>
+      <w:pPr>
+        <w:pStyle w:val="TableofFigures"/>
+        <w:tabs>
+          <w:tab w:val="right" w:leader="dot" w:pos="9016"/>
+        </w:tabs>
+        <w:rPr>
+          <w:rFonts w:eastAsiaTheme="minorEastAsia"/>
+          <w:noProof/>
+          <w:lang w:eastAsia="en-GB"/>
+        </w:rPr>
+      </w:pPr>
+      <w:hyperlink w:anchor="_Toc61039540" w:history="1">
+        <w:r>
+          <w:rPr>
+            <w:rStyle w:val="Hyperlink"/>
+            <w:noProof/>
+          </w:rPr>
+          <w:t>Figure 4: Histogram of student reporting Average</w:t>
+        </w:r>
+        <w:r>
+          <w:rPr>
+            <w:noProof/>
+            <w:webHidden/>
+          </w:rPr>
+          <w:tab/>
+        </w:r>
+        <w:r>
+          <w:rPr>
+            <w:noProof/>
+            <w:webHidden/>
+          </w:rPr>
+          <w:fldChar w:fldCharType="begin"/>
+        </w:r>
+        <w:r>
+          <w:rPr>
+            <w:noProof/>
+            <w:webHidden/>
+          </w:rPr>
+          <w:instrText xml:space="preserve"> PAGEREF _Toc61039540 \h </w:instrText>
+        </w:r>
+        <w:r>
+          <w:rPr>
+            <w:noProof/>
+            <w:webHidden/>
+          </w:rPr>
+        </w:r>
+        <w:r>
+          <w:rPr>
+            <w:noProof/>
+            <w:webHidden/>
+          </w:rPr>
+          <w:fldChar w:fldCharType="separate"/>
+        </w:r>
+        <w:r>
+          <w:rPr>
+            <w:noProof/>
+            <w:webHidden/>
+          </w:rPr>
+          <w:t>7</w:t>
+        </w:r>
+        <w:r>
+          <w:rPr>
+            <w:noProof/>
+            <w:webHidden/>
+          </w:rPr>
+          <w:fldChar w:fldCharType="end"/>
+        </w:r>
+      </w:hyperlink>
+    </w:p>
+    <w:p>
+      <w:pPr>
+        <w:pStyle w:val="TableofFigures"/>
+        <w:tabs>
+          <w:tab w:val="right" w:leader="dot" w:pos="9016"/>
+        </w:tabs>
+        <w:rPr>
+          <w:rFonts w:eastAsiaTheme="minorEastAsia"/>
+          <w:noProof/>
+          <w:lang w:eastAsia="en-GB"/>
+        </w:rPr>
+      </w:pPr>
+      <w:hyperlink w:anchor="_Toc61039541" w:history="1">
+        <w:r>
+          <w:rPr>
+            <w:rStyle w:val="Hyperlink"/>
+            <w:noProof/>
+          </w:rPr>
+          <w:t>Figure 5: Histogram of student reporting good</w:t>
+        </w:r>
+        <w:r>
+          <w:rPr>
+            <w:noProof/>
+            <w:webHidden/>
+          </w:rPr>
+          <w:tab/>
+        </w:r>
+        <w:r>
+          <w:rPr>
+            <w:noProof/>
+            <w:webHidden/>
+          </w:rPr>
+          <w:fldChar w:fldCharType="begin"/>
+        </w:r>
+        <w:r>
+          <w:rPr>
+            <w:noProof/>
+            <w:webHidden/>
+          </w:rPr>
+          <w:instrText xml:space="preserve"> PAGEREF _Toc61039541 \h </w:instrText>
+        </w:r>
+        <w:r>
+          <w:rPr>
+            <w:noProof/>
+            <w:webHidden/>
+          </w:rPr>
+        </w:r>
+        <w:r>
+          <w:rPr>
+            <w:noProof/>
+            <w:webHidden/>
+          </w:rPr>
+          <w:fldChar w:fldCharType="separate"/>
+        </w:r>
+        <w:r>
+          <w:rPr>
+            <w:noProof/>
+            <w:webHidden/>
+          </w:rPr>
+          <w:t>7</w:t>
+        </w:r>
+        <w:r>
+          <w:rPr>
+            <w:noProof/>
+            <w:webHidden/>
+          </w:rPr>
+          <w:fldChar w:fldCharType="end"/>
+        </w:r>
+      </w:hyperlink>
+    </w:p>
+    <w:p>
+      <w:pPr>
+        <w:pStyle w:val="TableofFigures"/>
+        <w:tabs>
+          <w:tab w:val="right" w:leader="dot" w:pos="9016"/>
+        </w:tabs>
+        <w:rPr>
+          <w:rFonts w:eastAsiaTheme="minorEastAsia"/>
+          <w:noProof/>
+          <w:lang w:eastAsia="en-GB"/>
+        </w:rPr>
+      </w:pPr>
+      <w:hyperlink w:anchor="_Toc61039542" w:history="1">
+        <w:r>
+          <w:rPr>
+            <w:rStyle w:val="Hyperlink"/>
+            <w:noProof/>
+          </w:rPr>
+          <w:t>Figure 6: Histogram of student reporting excellent</w:t>
+        </w:r>
+        <w:r>
+          <w:rPr>
+            <w:noProof/>
+            <w:webHidden/>
+          </w:rPr>
+          <w:tab/>
+        </w:r>
+        <w:r>
+          <w:rPr>
+            <w:noProof/>
+            <w:webHidden/>
+          </w:rPr>
+          <w:fldChar w:fldCharType="begin"/>
+        </w:r>
+        <w:r>
+          <w:rPr>
+            <w:noProof/>
+            <w:webHidden/>
+          </w:rPr>
+          <w:instrText xml:space="preserve"> PAGEREF _Toc61039542 \h </w:instrText>
+        </w:r>
+        <w:r>
+          <w:rPr>
+            <w:noProof/>
+            <w:webHidden/>
+          </w:rPr>
+        </w:r>
+        <w:r>
+          <w:rPr>
+            <w:noProof/>
+            <w:webHidden/>
+          </w:rPr>
+          <w:fldChar w:fldCharType="separate"/>
+        </w:r>
+        <w:r>
+          <w:rPr>
+            <w:noProof/>
+            <w:webHidden/>
+          </w:rPr>
+          <w:t>8</w:t>
+        </w:r>
+        <w:r>
+          <w:rPr>
+            <w:noProof/>
+            <w:webHidden/>
+          </w:rPr>
+          <w:fldChar w:fldCharType="end"/>
+        </w:r>
+      </w:hyperlink>
+    </w:p>
+    <w:p>
+      <w:r>
+        <w:fldChar w:fldCharType="end"/>
+      </w:r>
+    </w:p>
     <w:sectPr>
+      <w:footerReference w:type="default" r:id="rId13"/>
       <w:pgSz w:w="11906" w:h="16838"/>
       <w:pgMar w:top="1440" w:right="1440" w:bottom="1440" w:left="1440" w:header="708" w:footer="708" w:gutter="0"/>
       <w:cols w:space="708"/>
@@ -1397,6 +3271,123 @@
     </w:sectPr>
   </w:body>
 </w:document>
+</file>
+
+<file path=word/endnotes.xml><?xml version="1.0" encoding="utf-8"?>
+<w:endnotes xmlns:wpc="http://schemas.microsoft.com/office/word/2010/wordprocessingCanvas" xmlns:cx="http://schemas.microsoft.com/office/drawing/2014/chartex" xmlns:cx1="http://schemas.microsoft.com/office/drawing/2015/9/8/chartex" xmlns:cx2="http://schemas.microsoft.com/office/drawing/2015/10/21/chartex" xmlns:cx3="http://schemas.microsoft.com/office/drawing/2016/5/9/chartex" xmlns:cx4="http://schemas.microsoft.com/office/drawing/2016/5/10/chartex" xmlns:cx5="http://schemas.microsoft.com/office/drawing/2016/5/11/chartex" xmlns:cx6="http://schemas.microsoft.com/office/drawing/2016/5/12/chartex" xmlns:cx7="http://schemas.microsoft.com/office/drawing/2016/5/13/chartex" xmlns:cx8="http://schemas.microsoft.com/office/drawing/2016/5/14/chartex" xmlns:mc="http://schemas.openxmlformats.org/markup-compatibility/2006" xmlns:aink="http://schemas.microsoft.com/office/drawing/2016/ink" xmlns:am3d="http://schemas.microsoft.com/office/drawing/2017/model3d" xmlns:o="urn:schemas-microsoft-com:office:office" xmlns:r="http://schemas.openxmlformats.org/officeDocument/2006/relationships" xmlns:m="http://schemas.openxmlformats.org/officeDocument/2006/math" xmlns:v="urn:schemas-microsoft-com:vml" xmlns:wp14="http://schemas.microsoft.com/office/word/2010/wordprocessingDrawing" xmlns:wp="http://schemas.openxmlformats.org/drawingml/2006/wordprocessingDrawing" xmlns:w10="urn:schemas-microsoft-com:office:word" xmlns:w="http://schemas.openxmlformats.org/wordprocessingml/2006/main" xmlns:w14="http://schemas.microsoft.com/office/word/2010/wordml" xmlns:w15="http://schemas.microsoft.com/office/word/2012/wordml" xmlns:w16cex="http://schemas.microsoft.com/office/word/2018/wordml/cex" xmlns:w16cid="http://schemas.microsoft.com/office/word/2016/wordml/cid" xmlns:w16="http://schemas.microsoft.com/office/word/2018/wordml" xmlns:w16se="http://schemas.microsoft.com/office/word/2015/wordml/symex" xmlns:wpg="http://schemas.microsoft.com/office/word/2010/wordprocessingGroup" xmlns:wpi="http://schemas.microsoft.com/office/word/2010/wordprocessingInk" xmlns:wne="http://schemas.microsoft.com/office/word/2006/wordml" xmlns:wps="http://schemas.microsoft.com/office/word/2010/wordprocessingShape" mc:Ignorable="w14 w15 w16se w16cid w16 w16cex wp14">
+  <w:endnote w:type="separator" w:id="-1">
+    <w:p>
+      <w:pPr>
+        <w:spacing w:after="0" w:line="240" w:lineRule="auto"/>
+      </w:pPr>
+      <w:r>
+        <w:separator/>
+      </w:r>
+    </w:p>
+  </w:endnote>
+  <w:endnote w:type="continuationSeparator" w:id="0">
+    <w:p>
+      <w:pPr>
+        <w:spacing w:after="0" w:line="240" w:lineRule="auto"/>
+      </w:pPr>
+      <w:r>
+        <w:continuationSeparator/>
+      </w:r>
+    </w:p>
+  </w:endnote>
+</w:endnotes>
+</file>
+
+<file path=word/footer1.xml><?xml version="1.0" encoding="utf-8"?>
+<w:ftr xmlns:wpc="http://schemas.microsoft.com/office/word/2010/wordprocessingCanvas" xmlns:cx="http://schemas.microsoft.com/office/drawing/2014/chartex" xmlns:cx1="http://schemas.microsoft.com/office/drawing/2015/9/8/chartex" xmlns:cx2="http://schemas.microsoft.com/office/drawing/2015/10/21/chartex" xmlns:cx3="http://schemas.microsoft.com/office/drawing/2016/5/9/chartex" xmlns:cx4="http://schemas.microsoft.com/office/drawing/2016/5/10/chartex" xmlns:cx5="http://schemas.microsoft.com/office/drawing/2016/5/11/chartex" xmlns:cx6="http://schemas.microsoft.com/office/drawing/2016/5/12/chartex" xmlns:cx7="http://schemas.microsoft.com/office/drawing/2016/5/13/chartex" xmlns:cx8="http://schemas.microsoft.com/office/drawing/2016/5/14/chartex" xmlns:mc="http://schemas.openxmlformats.org/markup-compatibility/2006" xmlns:aink="http://schemas.microsoft.com/office/drawing/2016/ink" xmlns:am3d="http://schemas.microsoft.com/office/drawing/2017/model3d" xmlns:o="urn:schemas-microsoft-com:office:office" xmlns:r="http://schemas.openxmlformats.org/officeDocument/2006/relationships" xmlns:m="http://schemas.openxmlformats.org/officeDocument/2006/math" xmlns:v="urn:schemas-microsoft-com:vml" xmlns:wp14="http://schemas.microsoft.com/office/word/2010/wordprocessingDrawing" xmlns:wp="http://schemas.openxmlformats.org/drawingml/2006/wordprocessingDrawing" xmlns:w10="urn:schemas-microsoft-com:office:word" xmlns:w="http://schemas.openxmlformats.org/wordprocessingml/2006/main" xmlns:w14="http://schemas.microsoft.com/office/word/2010/wordml" xmlns:w15="http://schemas.microsoft.com/office/word/2012/wordml" xmlns:w16cex="http://schemas.microsoft.com/office/word/2018/wordml/cex" xmlns:w16cid="http://schemas.microsoft.com/office/word/2016/wordml/cid" xmlns:w16="http://schemas.microsoft.com/office/word/2018/wordml" xmlns:w16se="http://schemas.microsoft.com/office/word/2015/wordml/symex" xmlns:wpg="http://schemas.microsoft.com/office/word/2010/wordprocessingGroup" xmlns:wpi="http://schemas.microsoft.com/office/word/2010/wordprocessingInk" xmlns:wne="http://schemas.microsoft.com/office/word/2006/wordml" xmlns:wps="http://schemas.microsoft.com/office/word/2010/wordprocessingShape" mc:Ignorable="w14 w15 w16se w16cid w16 w16cex wp14">
+  <w:sdt>
+    <w:sdtPr>
+      <w:id w:val="166687482"/>
+      <w:docPartObj>
+        <w:docPartGallery w:val="Page Numbers (Bottom of Page)"/>
+        <w:docPartUnique/>
+      </w:docPartObj>
+    </w:sdtPr>
+    <w:sdtEndPr>
+      <w:rPr>
+        <w:color w:val="7F7F7F" w:themeColor="background1" w:themeShade="7F"/>
+        <w:spacing w:val="60"/>
+      </w:rPr>
+    </w:sdtEndPr>
+    <w:sdtContent>
+      <w:p>
+        <w:pPr>
+          <w:pStyle w:val="Footer"/>
+          <w:pBdr>
+            <w:top w:val="single" w:sz="4" w:space="1" w:color="D9D9D9" w:themeColor="background1" w:themeShade="D9"/>
+          </w:pBdr>
+          <w:jc w:val="right"/>
+        </w:pPr>
+        <w:r>
+          <w:fldChar w:fldCharType="begin"/>
+        </w:r>
+        <w:r>
+          <w:instrText xml:space="preserve"> PAGE   \* MERGEFORMAT </w:instrText>
+        </w:r>
+        <w:r>
+          <w:fldChar w:fldCharType="separate"/>
+        </w:r>
+        <w:r>
+          <w:rPr>
+            <w:noProof/>
+          </w:rPr>
+          <w:t>2</w:t>
+        </w:r>
+        <w:r>
+          <w:rPr>
+            <w:noProof/>
+          </w:rPr>
+          <w:fldChar w:fldCharType="end"/>
+        </w:r>
+        <w:r>
+          <w:t xml:space="preserve"> | </w:t>
+        </w:r>
+        <w:r>
+          <w:rPr>
+            <w:color w:val="7F7F7F" w:themeColor="background1" w:themeShade="7F"/>
+            <w:spacing w:val="60"/>
+          </w:rPr>
+          <w:t>Page</w:t>
+        </w:r>
+      </w:p>
+    </w:sdtContent>
+  </w:sdt>
+  <w:p>
+    <w:pPr>
+      <w:pStyle w:val="Footer"/>
+    </w:pPr>
+  </w:p>
+</w:ftr>
+</file>
+
+<file path=word/footnotes.xml><?xml version="1.0" encoding="utf-8"?>
+<w:footnotes xmlns:wpc="http://schemas.microsoft.com/office/word/2010/wordprocessingCanvas" xmlns:cx="http://schemas.microsoft.com/office/drawing/2014/chartex" xmlns:cx1="http://schemas.microsoft.com/office/drawing/2015/9/8/chartex" xmlns:cx2="http://schemas.microsoft.com/office/drawing/2015/10/21/chartex" xmlns:cx3="http://schemas.microsoft.com/office/drawing/2016/5/9/chartex" xmlns:cx4="http://schemas.microsoft.com/office/drawing/2016/5/10/chartex" xmlns:cx5="http://schemas.microsoft.com/office/drawing/2016/5/11/chartex" xmlns:cx6="http://schemas.microsoft.com/office/drawing/2016/5/12/chartex" xmlns:cx7="http://schemas.microsoft.com/office/drawing/2016/5/13/chartex" xmlns:cx8="http://schemas.microsoft.com/office/drawing/2016/5/14/chartex" xmlns:mc="http://schemas.openxmlformats.org/markup-compatibility/2006" xmlns:aink="http://schemas.microsoft.com/office/drawing/2016/ink" xmlns:am3d="http://schemas.microsoft.com/office/drawing/2017/model3d" xmlns:o="urn:schemas-microsoft-com:office:office" xmlns:r="http://schemas.openxmlformats.org/officeDocument/2006/relationships" xmlns:m="http://schemas.openxmlformats.org/officeDocument/2006/math" xmlns:v="urn:schemas-microsoft-com:vml" xmlns:wp14="http://schemas.microsoft.com/office/word/2010/wordprocessingDrawing" xmlns:wp="http://schemas.openxmlformats.org/drawingml/2006/wordprocessingDrawing" xmlns:w10="urn:schemas-microsoft-com:office:word" xmlns:w="http://schemas.openxmlformats.org/wordprocessingml/2006/main" xmlns:w14="http://schemas.microsoft.com/office/word/2010/wordml" xmlns:w15="http://schemas.microsoft.com/office/word/2012/wordml" xmlns:w16cex="http://schemas.microsoft.com/office/word/2018/wordml/cex" xmlns:w16cid="http://schemas.microsoft.com/office/word/2016/wordml/cid" xmlns:w16="http://schemas.microsoft.com/office/word/2018/wordml" xmlns:w16se="http://schemas.microsoft.com/office/word/2015/wordml/symex" xmlns:wpg="http://schemas.microsoft.com/office/word/2010/wordprocessingGroup" xmlns:wpi="http://schemas.microsoft.com/office/word/2010/wordprocessingInk" xmlns:wne="http://schemas.microsoft.com/office/word/2006/wordml" xmlns:wps="http://schemas.microsoft.com/office/word/2010/wordprocessingShape" mc:Ignorable="w14 w15 w16se w16cid w16 w16cex wp14">
+  <w:footnote w:type="separator" w:id="-1">
+    <w:p>
+      <w:pPr>
+        <w:spacing w:after="0" w:line="240" w:lineRule="auto"/>
+      </w:pPr>
+      <w:r>
+        <w:separator/>
+      </w:r>
+    </w:p>
+  </w:footnote>
+  <w:footnote w:type="continuationSeparator" w:id="0">
+    <w:p>
+      <w:pPr>
+        <w:spacing w:after="0" w:line="240" w:lineRule="auto"/>
+      </w:pPr>
+      <w:r>
+        <w:continuationSeparator/>
+      </w:r>
+    </w:p>
+  </w:footnote>
+</w:footnotes>
 </file>
 
 <file path=word/styles.xml><?xml version="1.0" encoding="utf-8"?>
@@ -1988,6 +3979,69 @@
       </w:tblBorders>
     </w:tblPr>
   </w:style>
+  <w:style w:type="paragraph" w:styleId="Bibliography">
+    <w:name w:val="Bibliography"/>
+    <w:basedOn w:val="Normal"/>
+    <w:next w:val="Normal"/>
+    <w:uiPriority w:val="37"/>
+    <w:unhideWhenUsed/>
+    <w:rsid w:val="00F30443"/>
+  </w:style>
+  <w:style w:type="paragraph" w:styleId="TableofFigures">
+    <w:name w:val="table of figures"/>
+    <w:basedOn w:val="Normal"/>
+    <w:next w:val="Normal"/>
+    <w:uiPriority w:val="99"/>
+    <w:unhideWhenUsed/>
+    <w:rsid w:val="00F30443"/>
+    <w:pPr>
+      <w:spacing w:after="0"/>
+    </w:pPr>
+  </w:style>
+  <w:style w:type="paragraph" w:styleId="Header">
+    <w:name w:val="header"/>
+    <w:basedOn w:val="Normal"/>
+    <w:link w:val="HeaderChar"/>
+    <w:uiPriority w:val="99"/>
+    <w:unhideWhenUsed/>
+    <w:rsid w:val="000541E1"/>
+    <w:pPr>
+      <w:tabs>
+        <w:tab w:val="center" w:pos="4513"/>
+        <w:tab w:val="right" w:pos="9026"/>
+      </w:tabs>
+      <w:spacing w:after="0" w:line="240" w:lineRule="auto"/>
+    </w:pPr>
+  </w:style>
+  <w:style w:type="character" w:customStyle="1" w:styleId="HeaderChar">
+    <w:name w:val="Header Char"/>
+    <w:basedOn w:val="DefaultParagraphFont"/>
+    <w:link w:val="Header"/>
+    <w:uiPriority w:val="99"/>
+    <w:rsid w:val="000541E1"/>
+  </w:style>
+  <w:style w:type="paragraph" w:styleId="Footer">
+    <w:name w:val="footer"/>
+    <w:basedOn w:val="Normal"/>
+    <w:link w:val="FooterChar"/>
+    <w:uiPriority w:val="99"/>
+    <w:unhideWhenUsed/>
+    <w:rsid w:val="000541E1"/>
+    <w:pPr>
+      <w:tabs>
+        <w:tab w:val="center" w:pos="4513"/>
+        <w:tab w:val="right" w:pos="9026"/>
+      </w:tabs>
+      <w:spacing w:after="0" w:line="240" w:lineRule="auto"/>
+    </w:pPr>
+  </w:style>
+  <w:style w:type="character" w:customStyle="1" w:styleId="FooterChar">
+    <w:name w:val="Footer Char"/>
+    <w:basedOn w:val="DefaultParagraphFont"/>
+    <w:link w:val="Footer"/>
+    <w:uiPriority w:val="99"/>
+    <w:rsid w:val="000541E1"/>
+  </w:style>
 </w:styles>
 </file>
 
@@ -2287,11 +4341,115 @@
 </file>
 
 <file path=customXml/item1.xml><?xml version="1.0" encoding="utf-8"?>
-<b:Sources xmlns:b="http://schemas.openxmlformats.org/officeDocument/2006/bibliography" xmlns="http://schemas.openxmlformats.org/officeDocument/2006/bibliography" SelectedStyle="\APASixthEditionOfficeOnline.xsl" StyleName="APA" Version="6"/>
+<b:Sources xmlns:b="http://schemas.openxmlformats.org/officeDocument/2006/bibliography" xmlns="http://schemas.openxmlformats.org/officeDocument/2006/bibliography" SelectedStyle="\APASixthEditionOfficeOnline.xsl" StyleName="APA" Version="6">
+  <b:Source>
+    <b:Tag>Lea16</b:Tag>
+    <b:SourceType>Misc</b:SourceType>
+    <b:Guid>{B51E807A-C28B-4B83-8F1B-47899073C0BC}</b:Guid>
+    <b:Author>
+      <b:Author>
+        <b:NameList>
+          <b:Person>
+            <b:Last>UCI-Machine-Learning</b:Last>
+          </b:Person>
+        </b:NameList>
+      </b:Author>
+    </b:Author>
+    <b:Title>Student Alcohol Consumption</b:Title>
+    <b:Year>2016</b:Year>
+    <b:Month>October</b:Month>
+    <b:Day>19</b:Day>
+    <b:RefOrder>1</b:RefOrder>
+  </b:Source>
+  <b:Source>
+    <b:Tag>She10</b:Tag>
+    <b:SourceType>JournalArticle</b:SourceType>
+    <b:Guid>{D1CB9307-66E6-4504-AE9B-3D5F236C9AEA}</b:Guid>
+    <b:Title>Improving Student Attendance With School,</b:Title>
+    <b:JournalName>The Journal of Educational Research</b:JournalName>
+    <b:Year>2010</b:Year>
+    <b:Pages>267-265</b:Pages>
+    <b:Author>
+      <b:Author>
+        <b:NameList>
+          <b:Person>
+            <b:Last>Sheldon B</b:Last>
+            <b:First>Steven</b:First>
+          </b:Person>
+        </b:NameList>
+      </b:Author>
+    </b:Author>
+    <b:RefOrder>3</b:RefOrder>
+  </b:Source>
+  <b:Source>
+    <b:Tag>Pen21</b:Tag>
+    <b:SourceType>InternetSite</b:SourceType>
+    <b:Guid>{12FC33DE-6E29-4DBB-AD3F-6F5B20DFD228}</b:Guid>
+    <b:Title>School closures in Covid lockdown: latest news on when they could reopen</b:Title>
+    <b:Year>2021</b:Year>
+    <b:Author>
+      <b:Author>
+        <b:NameList>
+          <b:Person>
+            <b:Last>Penna</b:Last>
+            <b:First>Dominic</b:First>
+          </b:Person>
+          <b:Person>
+            <b:Last>Bird</b:Last>
+            <b:First>Steve</b:First>
+          </b:Person>
+        </b:NameList>
+      </b:Author>
+    </b:Author>
+    <b:InternetSiteTitle>Telegraph</b:InternetSiteTitle>
+    <b:Month>January</b:Month>
+    <b:Day>8</b:Day>
+    <b:URL>https://www.telegraph.co.uk/news/2021/01/08/schools-closed-new-lockdown-when-reopen-uk-areas-covid/</b:URL>
+    <b:RefOrder>2</b:RefOrder>
+  </b:Source>
+  <b:Source>
+    <b:Tag>God04</b:Tag>
+    <b:SourceType>JournalArticle</b:SourceType>
+    <b:Guid>{BCB6370B-09D7-4115-B7F1-B2044B27247D}</b:Guid>
+    <b:Title>Why Some Kids Do Well in Bad Situations: Relation of Parental Alcohol Misuse and Parentification to Children's Self-Concept</b:Title>
+    <b:Year>2004</b:Year>
+    <b:Author>
+      <b:Author>
+        <b:NameList>
+          <b:Person>
+            <b:Last>Godsall</b:Last>
+            <b:First>Robert</b:First>
+            <b:Middle>E</b:Middle>
+          </b:Person>
+          <b:Person>
+            <b:Last>Jurkovic</b:Last>
+            <b:First>Gregory</b:First>
+            <b:Middle>J</b:Middle>
+          </b:Person>
+          <b:Person>
+            <b:Last>Emshoff</b:Last>
+            <b:First>James</b:First>
+          </b:Person>
+          <b:Person>
+            <b:Last>Anderson</b:Last>
+            <b:First>Louis</b:First>
+          </b:Person>
+          <b:Person>
+            <b:Last>Stanwyck</b:Last>
+            <b:First>Douglas</b:First>
+          </b:Person>
+        </b:NameList>
+      </b:Author>
+    </b:Author>
+    <b:JournalName>Substance Use &amp; Misuse</b:JournalName>
+    <b:Pages>789-809</b:Pages>
+    <b:RefOrder>4</b:RefOrder>
+  </b:Source>
+</b:Sources>
 </file>
 
 <file path=customXml/itemProps1.xml><?xml version="1.0" encoding="utf-8"?>
-<ds:datastoreItem xmlns:ds="http://schemas.openxmlformats.org/officeDocument/2006/customXml" ds:itemID="{F3134D7B-AE87-4E30-A59D-FD0D6D18BE33}">
+<ds:datastoreItem xmlns:ds="http://schemas.openxmlformats.org/officeDocument/2006/customXml" ds:itemID="{E4879CFE-ADEF-4EFB-BE22-250F06AE4D06}">
   <ds:schemaRefs>
     <ds:schemaRef ds:uri="http://schemas.openxmlformats.org/officeDocument/2006/bibliography"/>
   </ds:schemaRefs>

</xml_diff>

<commit_message>
added group number in footer
</commit_message>
<xml_diff>
--- a/final_report.docx
+++ b/final_report.docx
@@ -691,7 +691,15 @@
         <w:t xml:space="preserve">the pandemic has </w:t>
       </w:r>
       <w:r>
-        <w:t xml:space="preserve">led to the majority of schools being closed to stop </w:t>
+        <w:t xml:space="preserve">led to </w:t>
+      </w:r>
+      <w:proofErr w:type="gramStart"/>
+      <w:r>
+        <w:t>the majority of</w:t>
+      </w:r>
+      <w:proofErr w:type="gramEnd"/>
+      <w:r>
+        <w:t xml:space="preserve"> schools being closed to stop </w:t>
       </w:r>
       <w:r>
         <w:t xml:space="preserve">the </w:t>
@@ -898,7 +906,15 @@
       </w:r>
       <w:bookmarkEnd w:id="3"/>
       <w:r>
-        <w:t xml:space="preserve">of the boxplot can be seen as decreasing as students self-report better quality relationships. Those who reported having very bad have a boxplot with </w:t>
+        <w:t xml:space="preserve">of the boxplot </w:t>
+      </w:r>
+      <w:proofErr w:type="gramStart"/>
+      <w:r>
+        <w:t>can be seen as</w:t>
+      </w:r>
+      <w:proofErr w:type="gramEnd"/>
+      <w:r>
+        <w:t xml:space="preserve"> decreasing as students self-report better quality relationships. Those who reported having very bad have a boxplot with </w:t>
       </w:r>
       <w:r>
         <w:t>a</w:t>
@@ -1053,10 +1069,7 @@
         <w:t>of the box. Those reporting very bad and bad have an upper</w:t>
       </w:r>
       <w:r>
-        <w:t xml:space="preserve"> </w:t>
-      </w:r>
-      <w:r>
-        <w:t>or 3</w:t>
+        <w:t xml:space="preserve"> or 3</w:t>
       </w:r>
       <w:r>
         <w:rPr>
@@ -1407,7 +1420,21 @@
               <w:rPr>
                 <w:rFonts w:ascii="Courier New" w:hAnsi="Courier New" w:cs="Courier New"/>
               </w:rPr>
-              <w:t xml:space="preserve"> Min.   : 0.00   Min.   : 0.0   Min.   : 0.00   Min.   : 0.00   Min.   : 0.00  </w:t>
+              <w:t xml:space="preserve"> Min. </w:t>
+            </w:r>
+            <w:proofErr w:type="gramStart"/>
+            <w:r>
+              <w:rPr>
+                <w:rFonts w:ascii="Courier New" w:hAnsi="Courier New" w:cs="Courier New"/>
+              </w:rPr>
+              <w:t xml:space="preserve">  :</w:t>
+            </w:r>
+            <w:proofErr w:type="gramEnd"/>
+            <w:r>
+              <w:rPr>
+                <w:rFonts w:ascii="Courier New" w:hAnsi="Courier New" w:cs="Courier New"/>
+              </w:rPr>
+              <w:t xml:space="preserve"> 0.00   Min.   : 0.0   Min.   : 0.00   Min.   : 0.00   Min.   : 0.00  </w:t>
             </w:r>
           </w:p>
           <w:p>
@@ -1433,7 +1460,21 @@
               <w:rPr>
                 <w:rFonts w:ascii="Courier New" w:hAnsi="Courier New" w:cs="Courier New"/>
               </w:rPr>
-              <w:t xml:space="preserve"> Median : 5.50   Median : 5.5   Median : 4.00   Median : 3.00   Median : 4.00  </w:t>
+              <w:t xml:space="preserve"> </w:t>
+            </w:r>
+            <w:proofErr w:type="gramStart"/>
+            <w:r>
+              <w:rPr>
+                <w:rFonts w:ascii="Courier New" w:hAnsi="Courier New" w:cs="Courier New"/>
+              </w:rPr>
+              <w:t>Median :</w:t>
+            </w:r>
+            <w:proofErr w:type="gramEnd"/>
+            <w:r>
+              <w:rPr>
+                <w:rFonts w:ascii="Courier New" w:hAnsi="Courier New" w:cs="Courier New"/>
+              </w:rPr>
+              <w:t xml:space="preserve"> 5.50   Median : 5.5   Median : 4.00   Median : 3.00   Median : 4.00  </w:t>
             </w:r>
           </w:p>
           <w:p>
@@ -1446,7 +1487,21 @@
               <w:rPr>
                 <w:rFonts w:ascii="Courier New" w:hAnsi="Courier New" w:cs="Courier New"/>
               </w:rPr>
-              <w:t xml:space="preserve"> Mean   : 6.88   Mean   : 6.0   Mean   : 5.81   Mean   : 6.01   Mean   : 4.95  </w:t>
+              <w:t xml:space="preserve"> Mean </w:t>
+            </w:r>
+            <w:proofErr w:type="gramStart"/>
+            <w:r>
+              <w:rPr>
+                <w:rFonts w:ascii="Courier New" w:hAnsi="Courier New" w:cs="Courier New"/>
+              </w:rPr>
+              <w:t xml:space="preserve">  :</w:t>
+            </w:r>
+            <w:proofErr w:type="gramEnd"/>
+            <w:r>
+              <w:rPr>
+                <w:rFonts w:ascii="Courier New" w:hAnsi="Courier New" w:cs="Courier New"/>
+              </w:rPr>
+              <w:t xml:space="preserve"> 6.88   Mean   : 6.0   Mean   : 5.81   Mean   : 6.01   Mean   : 4.95  </w:t>
             </w:r>
           </w:p>
           <w:p>
@@ -1497,14 +1552,30 @@
       <w:r>
         <w:t xml:space="preserve">Table </w:t>
       </w:r>
-      <w:fldSimple w:instr=" SEQ Table \* ARABIC ">
-        <w:r>
-          <w:rPr>
-            <w:noProof/>
-          </w:rPr>
-          <w:t>1</w:t>
-        </w:r>
-      </w:fldSimple>
+      <w:r>
+        <w:fldChar w:fldCharType="begin"/>
+      </w:r>
+      <w:r>
+        <w:instrText xml:space="preserve"> SEQ Table </w:instrText>
+      </w:r>
+      <w:r>
+        <w:instrText xml:space="preserve">\* ARABIC </w:instrText>
+      </w:r>
+      <w:r>
+        <w:fldChar w:fldCharType="separate"/>
+      </w:r>
+      <w:r>
+        <w:rPr>
+          <w:noProof/>
+        </w:rPr>
+        <w:t>1</w:t>
+      </w:r>
+      <w:r>
+        <w:rPr>
+          <w:noProof/>
+        </w:rPr>
+        <w:fldChar w:fldCharType="end"/>
+      </w:r>
       <w:r>
         <w:t>: Descriptive statistics of the box plot</w:t>
       </w:r>
@@ -1557,7 +1628,21 @@
               <w:rPr>
                 <w:rFonts w:ascii="Courier New" w:hAnsi="Courier New" w:cs="Courier New"/>
               </w:rPr>
-              <w:t>[1,]  0.0  0.0  0.0    0    0</w:t>
+              <w:t>[1</w:t>
+            </w:r>
+            <w:proofErr w:type="gramStart"/>
+            <w:r>
+              <w:rPr>
+                <w:rFonts w:ascii="Courier New" w:hAnsi="Courier New" w:cs="Courier New"/>
+              </w:rPr>
+              <w:t>,]  0.0</w:t>
+            </w:r>
+            <w:proofErr w:type="gramEnd"/>
+            <w:r>
+              <w:rPr>
+                <w:rFonts w:ascii="Courier New" w:hAnsi="Courier New" w:cs="Courier New"/>
+              </w:rPr>
+              <w:t xml:space="preserve">  0.0  0.0    0    0</w:t>
             </w:r>
           </w:p>
           <w:p>
@@ -1571,7 +1656,21 @@
               <w:rPr>
                 <w:rFonts w:ascii="Courier New" w:hAnsi="Courier New" w:cs="Courier New"/>
               </w:rPr>
-              <w:t>[2,]  3.0  2.0  1.5    0    0</w:t>
+              <w:t>[2</w:t>
+            </w:r>
+            <w:proofErr w:type="gramStart"/>
+            <w:r>
+              <w:rPr>
+                <w:rFonts w:ascii="Courier New" w:hAnsi="Courier New" w:cs="Courier New"/>
+              </w:rPr>
+              <w:t>,]  3.0</w:t>
+            </w:r>
+            <w:proofErr w:type="gramEnd"/>
+            <w:r>
+              <w:rPr>
+                <w:rFonts w:ascii="Courier New" w:hAnsi="Courier New" w:cs="Courier New"/>
+              </w:rPr>
+              <w:t xml:space="preserve">  2.0  1.5    0    0</w:t>
             </w:r>
           </w:p>
           <w:p>
@@ -1585,7 +1684,21 @@
               <w:rPr>
                 <w:rFonts w:ascii="Courier New" w:hAnsi="Courier New" w:cs="Courier New"/>
               </w:rPr>
-              <w:t>[3,]  5.5  5.5  4.0    3    4</w:t>
+              <w:t>[3</w:t>
+            </w:r>
+            <w:proofErr w:type="gramStart"/>
+            <w:r>
+              <w:rPr>
+                <w:rFonts w:ascii="Courier New" w:hAnsi="Courier New" w:cs="Courier New"/>
+              </w:rPr>
+              <w:t>,]  5.5</w:t>
+            </w:r>
+            <w:proofErr w:type="gramEnd"/>
+            <w:r>
+              <w:rPr>
+                <w:rFonts w:ascii="Courier New" w:hAnsi="Courier New" w:cs="Courier New"/>
+              </w:rPr>
+              <w:t xml:space="preserve">  5.5  4.0    3    4</w:t>
             </w:r>
           </w:p>
           <w:p>
@@ -1599,7 +1712,21 @@
               <w:rPr>
                 <w:rFonts w:ascii="Courier New" w:hAnsi="Courier New" w:cs="Courier New"/>
               </w:rPr>
-              <w:t>[4,] 12.0 10.0  8.0    8    8</w:t>
+              <w:t>[4,] 12.0 10.</w:t>
+            </w:r>
+            <w:proofErr w:type="gramStart"/>
+            <w:r>
+              <w:rPr>
+                <w:rFonts w:ascii="Courier New" w:hAnsi="Courier New" w:cs="Courier New"/>
+              </w:rPr>
+              <w:t>0  8.0</w:t>
+            </w:r>
+            <w:proofErr w:type="gramEnd"/>
+            <w:r>
+              <w:rPr>
+                <w:rFonts w:ascii="Courier New" w:hAnsi="Courier New" w:cs="Courier New"/>
+              </w:rPr>
+              <w:t xml:space="preserve">    8    8</w:t>
             </w:r>
           </w:p>
           <w:p>
@@ -1632,14 +1759,27 @@
       <w:r>
         <w:t xml:space="preserve">Table </w:t>
       </w:r>
-      <w:fldSimple w:instr=" SEQ Table \* ARABIC ">
-        <w:r>
-          <w:rPr>
-            <w:noProof/>
-          </w:rPr>
-          <w:t>2</w:t>
-        </w:r>
-      </w:fldSimple>
+      <w:r>
+        <w:fldChar w:fldCharType="begin"/>
+      </w:r>
+      <w:r>
+        <w:instrText xml:space="preserve"> SEQ Table \* ARABIC </w:instrText>
+      </w:r>
+      <w:r>
+        <w:fldChar w:fldCharType="separate"/>
+      </w:r>
+      <w:r>
+        <w:rPr>
+          <w:noProof/>
+        </w:rPr>
+        <w:t>2</w:t>
+      </w:r>
+      <w:r>
+        <w:rPr>
+          <w:noProof/>
+        </w:rPr>
+        <w:fldChar w:fldCharType="end"/>
+      </w:r>
       <w:r>
         <w:t>:</w:t>
       </w:r>
@@ -1651,119 +1791,45 @@
       </w:r>
       <w:proofErr w:type="spellStart"/>
       <w:r>
-        <w:t>boxplot$stats</w:t>
+        <w:t>boxplot$</w:t>
+      </w:r>
+      <w:proofErr w:type="gramStart"/>
+      <w:r>
+        <w:t>stats</w:t>
       </w:r>
       <w:proofErr w:type="spellEnd"/>
       <w:r>
         <w:t>’</w:t>
       </w:r>
       <w:bookmarkEnd w:id="5"/>
-    </w:p>
-    <w:p>
-      <w:r>
-        <w:t xml:space="preserve">The table above table 2 shows the raw stats with [,1], </w:t>
-      </w:r>
-      <w:r>
-        <w:t>[,</w:t>
-      </w:r>
-      <w:r>
-        <w:t>2</w:t>
-      </w:r>
-      <w:r>
-        <w:t>]</w:t>
-      </w:r>
-      <w:r>
-        <w:t xml:space="preserve">, </w:t>
-      </w:r>
-      <w:r>
-        <w:t>[,</w:t>
-      </w:r>
-      <w:r>
-        <w:t>3</w:t>
-      </w:r>
-      <w:r>
-        <w:t>]</w:t>
-      </w:r>
-      <w:r>
-        <w:t>,</w:t>
+      <w:proofErr w:type="gramEnd"/>
+    </w:p>
+    <w:p>
+      <w:r>
+        <w:t>The table above table 2 shows the raw stats with [,1], [,2], [,3],</w:t>
       </w:r>
       <w:r>
         <w:t xml:space="preserve"> </w:t>
       </w:r>
       <w:r>
-        <w:t>[,</w:t>
-      </w:r>
-      <w:r>
-        <w:t>4</w:t>
-      </w:r>
-      <w:r>
-        <w:t>]</w:t>
-      </w:r>
-      <w:r>
-        <w:t>,</w:t>
+        <w:t>[,4],</w:t>
       </w:r>
       <w:r>
         <w:t xml:space="preserve"> </w:t>
       </w:r>
       <w:r>
-        <w:t>[,</w:t>
-      </w:r>
-      <w:r>
-        <w:t>5</w:t>
-      </w:r>
-      <w:r>
-        <w:t>]</w:t>
-      </w:r>
-      <w:r>
-        <w:t xml:space="preserve"> is each independent variable 1 very bad working up to 5 excellent. [1,], </w:t>
-      </w:r>
-      <w:r>
-        <w:t>[</w:t>
-      </w:r>
-      <w:r>
-        <w:t>2</w:t>
-      </w:r>
-      <w:r>
-        <w:t>,]</w:t>
-      </w:r>
-      <w:r>
-        <w:t xml:space="preserve">, </w:t>
-      </w:r>
-      <w:r>
-        <w:t>[</w:t>
-      </w:r>
-      <w:r>
-        <w:t>3</w:t>
-      </w:r>
-      <w:r>
-        <w:t>,]</w:t>
-      </w:r>
-      <w:r>
-        <w:t xml:space="preserve">, </w:t>
-      </w:r>
-      <w:r>
-        <w:t>[</w:t>
-      </w:r>
-      <w:r>
-        <w:t>4</w:t>
-      </w:r>
-      <w:r>
-        <w:t>,]</w:t>
-      </w:r>
-      <w:r>
-        <w:t xml:space="preserve">, </w:t>
-      </w:r>
-      <w:r>
-        <w:t>[</w:t>
-      </w:r>
-      <w:r>
-        <w:t>5</w:t>
-      </w:r>
-      <w:r>
-        <w:t>,]</w:t>
-      </w:r>
-      <w:r>
-        <w:t xml:space="preserve"> are the different data relating to the parts of the boxplot one is the lower whisker, two being lower hinge of the boxplot, three being the median, four upper hinge of the boxplot, five is the higher whisker. </w:t>
+        <w:t>[,5] is each independent variable 1 very bad working up to 5 excellent. [1,], [2,], [3,], [4,], [5,]</w:t>
+      </w:r>
+      <w:r>
+        <w:t xml:space="preserve"> are the different data relating to the parts of the boxplot one is the lower whisker, two being lower hinge of the boxplot, three being the median, four upper </w:t>
+      </w:r>
+      <w:proofErr w:type="gramStart"/>
+      <w:r>
+        <w:t>hinge</w:t>
+      </w:r>
+      <w:proofErr w:type="gramEnd"/>
+      <w:r>
+        <w:t xml:space="preserve"> of the boxplot, five is the higher whisker. </w:t>
       </w:r>
     </w:p>
     <w:p/>
@@ -1827,14 +1893,27 @@
       <w:r>
         <w:t xml:space="preserve">Figure </w:t>
       </w:r>
-      <w:fldSimple w:instr=" SEQ Figure \* ARABIC ">
-        <w:r>
-          <w:rPr>
-            <w:noProof/>
-          </w:rPr>
-          <w:t>1</w:t>
-        </w:r>
-      </w:fldSimple>
+      <w:r>
+        <w:fldChar w:fldCharType="begin"/>
+      </w:r>
+      <w:r>
+        <w:instrText xml:space="preserve"> SEQ Figure \* ARABIC </w:instrText>
+      </w:r>
+      <w:r>
+        <w:fldChar w:fldCharType="separate"/>
+      </w:r>
+      <w:r>
+        <w:rPr>
+          <w:noProof/>
+        </w:rPr>
+        <w:t>1</w:t>
+      </w:r>
+      <w:r>
+        <w:rPr>
+          <w:noProof/>
+        </w:rPr>
+        <w:fldChar w:fldCharType="end"/>
+      </w:r>
       <w:r>
         <w:t xml:space="preserve">: Box plot showing </w:t>
       </w:r>
@@ -1842,9 +1921,14 @@
         <w:t xml:space="preserve">the </w:t>
       </w:r>
       <w:r>
-        <w:t>number of absences of students reporting different quality of family relationships</w:t>
+        <w:t xml:space="preserve">number of absences of students reporting different quality of family </w:t>
+      </w:r>
+      <w:proofErr w:type="gramStart"/>
+      <w:r>
+        <w:t>relationships</w:t>
       </w:r>
       <w:bookmarkEnd w:id="6"/>
+      <w:proofErr w:type="gramEnd"/>
     </w:p>
     <w:p>
       <w:pPr>
@@ -2012,14 +2096,27 @@
       <w:r>
         <w:t xml:space="preserve">Figure </w:t>
       </w:r>
-      <w:fldSimple w:instr=" SEQ Figure \* ARABIC ">
-        <w:r>
-          <w:rPr>
-            <w:noProof/>
-          </w:rPr>
-          <w:t>2</w:t>
-        </w:r>
-      </w:fldSimple>
+      <w:r>
+        <w:fldChar w:fldCharType="begin"/>
+      </w:r>
+      <w:r>
+        <w:instrText xml:space="preserve"> SEQ Figure \* ARABIC </w:instrText>
+      </w:r>
+      <w:r>
+        <w:fldChar w:fldCharType="separate"/>
+      </w:r>
+      <w:r>
+        <w:rPr>
+          <w:noProof/>
+        </w:rPr>
+        <w:t>2</w:t>
+      </w:r>
+      <w:r>
+        <w:rPr>
+          <w:noProof/>
+        </w:rPr>
+        <w:fldChar w:fldCharType="end"/>
+      </w:r>
       <w:r>
         <w:t>: Histogram of student reporting very bad</w:t>
       </w:r>
@@ -2084,14 +2181,27 @@
       <w:r>
         <w:t xml:space="preserve">Figure </w:t>
       </w:r>
-      <w:fldSimple w:instr=" SEQ Figure \* ARABIC ">
-        <w:r>
-          <w:rPr>
-            <w:noProof/>
-          </w:rPr>
-          <w:t>3</w:t>
-        </w:r>
-      </w:fldSimple>
+      <w:r>
+        <w:fldChar w:fldCharType="begin"/>
+      </w:r>
+      <w:r>
+        <w:instrText xml:space="preserve"> SEQ Figure \* ARABIC </w:instrText>
+      </w:r>
+      <w:r>
+        <w:fldChar w:fldCharType="separate"/>
+      </w:r>
+      <w:r>
+        <w:rPr>
+          <w:noProof/>
+        </w:rPr>
+        <w:t>3</w:t>
+      </w:r>
+      <w:r>
+        <w:rPr>
+          <w:noProof/>
+        </w:rPr>
+        <w:fldChar w:fldCharType="end"/>
+      </w:r>
       <w:r>
         <w:t>: Histogram of student reporting bad</w:t>
       </w:r>
@@ -2157,14 +2267,27 @@
       <w:r>
         <w:t xml:space="preserve">Figure </w:t>
       </w:r>
-      <w:fldSimple w:instr=" SEQ Figure \* ARABIC ">
-        <w:r>
-          <w:rPr>
-            <w:noProof/>
-          </w:rPr>
-          <w:t>4</w:t>
-        </w:r>
-      </w:fldSimple>
+      <w:r>
+        <w:fldChar w:fldCharType="begin"/>
+      </w:r>
+      <w:r>
+        <w:instrText xml:space="preserve"> SEQ Figure \* ARABIC </w:instrText>
+      </w:r>
+      <w:r>
+        <w:fldChar w:fldCharType="separate"/>
+      </w:r>
+      <w:r>
+        <w:rPr>
+          <w:noProof/>
+        </w:rPr>
+        <w:t>4</w:t>
+      </w:r>
+      <w:r>
+        <w:rPr>
+          <w:noProof/>
+        </w:rPr>
+        <w:fldChar w:fldCharType="end"/>
+      </w:r>
       <w:r>
         <w:t xml:space="preserve">: Histogram of student reporting </w:t>
       </w:r>
@@ -2232,14 +2355,27 @@
       <w:r>
         <w:t xml:space="preserve">Figure </w:t>
       </w:r>
-      <w:fldSimple w:instr=" SEQ Figure \* ARABIC ">
-        <w:r>
-          <w:rPr>
-            <w:noProof/>
-          </w:rPr>
-          <w:t>5</w:t>
-        </w:r>
-      </w:fldSimple>
+      <w:r>
+        <w:fldChar w:fldCharType="begin"/>
+      </w:r>
+      <w:r>
+        <w:instrText xml:space="preserve"> SEQ Figure \* ARABIC </w:instrText>
+      </w:r>
+      <w:r>
+        <w:fldChar w:fldCharType="separate"/>
+      </w:r>
+      <w:r>
+        <w:rPr>
+          <w:noProof/>
+        </w:rPr>
+        <w:t>5</w:t>
+      </w:r>
+      <w:r>
+        <w:rPr>
+          <w:noProof/>
+        </w:rPr>
+        <w:fldChar w:fldCharType="end"/>
+      </w:r>
       <w:r>
         <w:t xml:space="preserve">: Histogram of student reporting </w:t>
       </w:r>
@@ -2308,14 +2444,27 @@
       <w:r>
         <w:t xml:space="preserve">Figure </w:t>
       </w:r>
-      <w:fldSimple w:instr=" SEQ Figure \* ARABIC ">
-        <w:r>
-          <w:rPr>
-            <w:noProof/>
-          </w:rPr>
-          <w:t>6</w:t>
-        </w:r>
-      </w:fldSimple>
+      <w:r>
+        <w:fldChar w:fldCharType="begin"/>
+      </w:r>
+      <w:r>
+        <w:instrText xml:space="preserve"> SEQ Figure \* ARABIC </w:instrText>
+      </w:r>
+      <w:r>
+        <w:fldChar w:fldCharType="separate"/>
+      </w:r>
+      <w:r>
+        <w:rPr>
+          <w:noProof/>
+        </w:rPr>
+        <w:t>6</w:t>
+      </w:r>
+      <w:r>
+        <w:rPr>
+          <w:noProof/>
+        </w:rPr>
+        <w:fldChar w:fldCharType="end"/>
+      </w:r>
       <w:r>
         <w:t xml:space="preserve">: Histogram of student reporting </w:t>
       </w:r>
@@ -2418,7 +2567,15 @@
         <w:t xml:space="preserve"> opposing</w:t>
       </w:r>
       <w:r>
-        <w:t xml:space="preserve"> notion (assuming that due to the alcohol they had poorer relations) </w:t>
+        <w:t xml:space="preserve"> notion (</w:t>
+      </w:r>
+      <w:proofErr w:type="gramStart"/>
+      <w:r>
+        <w:t>assuming that</w:t>
+      </w:r>
+      <w:proofErr w:type="gramEnd"/>
+      <w:r>
+        <w:t xml:space="preserve"> due to the alcohol they had poorer relations) </w:t>
       </w:r>
       <w:r>
         <w:t xml:space="preserve">that </w:t>
@@ -3361,6 +3518,9 @@
     <w:pPr>
       <w:pStyle w:val="Footer"/>
     </w:pPr>
+    <w:r>
+      <w:t>New_group46</w:t>
+    </w:r>
   </w:p>
 </w:ftr>
 </file>
@@ -4042,6 +4202,36 @@
     <w:uiPriority w:val="99"/>
     <w:rsid w:val="000541E1"/>
   </w:style>
+  <w:style w:type="paragraph" w:styleId="BalloonText">
+    <w:name w:val="Balloon Text"/>
+    <w:basedOn w:val="Normal"/>
+    <w:link w:val="BalloonTextChar"/>
+    <w:uiPriority w:val="99"/>
+    <w:semiHidden/>
+    <w:unhideWhenUsed/>
+    <w:rsid w:val="003C51E8"/>
+    <w:pPr>
+      <w:spacing w:after="0" w:line="240" w:lineRule="auto"/>
+    </w:pPr>
+    <w:rPr>
+      <w:rFonts w:ascii="Segoe UI" w:hAnsi="Segoe UI" w:cs="Segoe UI"/>
+      <w:sz w:val="18"/>
+      <w:szCs w:val="18"/>
+    </w:rPr>
+  </w:style>
+  <w:style w:type="character" w:customStyle="1" w:styleId="BalloonTextChar">
+    <w:name w:val="Balloon Text Char"/>
+    <w:basedOn w:val="DefaultParagraphFont"/>
+    <w:link w:val="BalloonText"/>
+    <w:uiPriority w:val="99"/>
+    <w:semiHidden/>
+    <w:rsid w:val="003C51E8"/>
+    <w:rPr>
+      <w:rFonts w:ascii="Segoe UI" w:hAnsi="Segoe UI" w:cs="Segoe UI"/>
+      <w:sz w:val="18"/>
+      <w:szCs w:val="18"/>
+    </w:rPr>
+  </w:style>
 </w:styles>
 </file>
 

</xml_diff>

<commit_message>
Ashish added work had trouble with git uploading on his behalf, added some changes
</commit_message>
<xml_diff>
--- a/final_report.docx
+++ b/final_report.docx
@@ -6,7 +6,7 @@
       <w:pPr>
         <w:pStyle w:val="Heading1"/>
       </w:pPr>
-      <w:bookmarkStart w:id="0" w:name="_Toc61039524"/>
+      <w:bookmarkStart w:id="0" w:name="_Toc61042177"/>
       <w:r>
         <w:t>Final Report</w:t>
       </w:r>
@@ -64,7 +64,7 @@
           <w:r>
             <w:fldChar w:fldCharType="separate"/>
           </w:r>
-          <w:hyperlink w:anchor="_Toc61039524" w:history="1">
+          <w:hyperlink w:anchor="_Toc61042177" w:history="1">
             <w:r>
               <w:rPr>
                 <w:rStyle w:val="Hyperlink"/>
@@ -91,7 +91,7 @@
                 <w:noProof/>
                 <w:webHidden/>
               </w:rPr>
-              <w:instrText xml:space="preserve"> PAGEREF _Toc61039524 \h </w:instrText>
+              <w:instrText xml:space="preserve"> PAGEREF _Toc61042177 \h </w:instrText>
             </w:r>
             <w:r>
               <w:rPr>
@@ -134,7 +134,7 @@
               <w:lang w:eastAsia="en-GB"/>
             </w:rPr>
           </w:pPr>
-          <w:hyperlink w:anchor="_Toc61039525" w:history="1">
+          <w:hyperlink w:anchor="_Toc61042178" w:history="1">
             <w:r>
               <w:rPr>
                 <w:rStyle w:val="Hyperlink"/>
@@ -161,7 +161,7 @@
                 <w:noProof/>
                 <w:webHidden/>
               </w:rPr>
-              <w:instrText xml:space="preserve"> PAGEREF _Toc61039525 \h </w:instrText>
+              <w:instrText xml:space="preserve"> PAGEREF _Toc61042178 \h </w:instrText>
             </w:r>
             <w:r>
               <w:rPr>
@@ -204,7 +204,7 @@
               <w:lang w:eastAsia="en-GB"/>
             </w:rPr>
           </w:pPr>
-          <w:hyperlink w:anchor="_Toc61039526" w:history="1">
+          <w:hyperlink w:anchor="_Toc61042179" w:history="1">
             <w:r>
               <w:rPr>
                 <w:rStyle w:val="Hyperlink"/>
@@ -231,7 +231,7 @@
                 <w:noProof/>
                 <w:webHidden/>
               </w:rPr>
-              <w:instrText xml:space="preserve"> PAGEREF _Toc61039526 \h </w:instrText>
+              <w:instrText xml:space="preserve"> PAGEREF _Toc61042179 \h </w:instrText>
             </w:r>
             <w:r>
               <w:rPr>
@@ -274,7 +274,7 @@
               <w:lang w:eastAsia="en-GB"/>
             </w:rPr>
           </w:pPr>
-          <w:hyperlink w:anchor="_Toc61039527" w:history="1">
+          <w:hyperlink w:anchor="_Toc61042180" w:history="1">
             <w:r>
               <w:rPr>
                 <w:rStyle w:val="Hyperlink"/>
@@ -301,7 +301,7 @@
                 <w:noProof/>
                 <w:webHidden/>
               </w:rPr>
-              <w:instrText xml:space="preserve"> PAGEREF _Toc61039527 \h </w:instrText>
+              <w:instrText xml:space="preserve"> PAGEREF _Toc61042180 \h </w:instrText>
             </w:r>
             <w:r>
               <w:rPr>
@@ -344,7 +344,7 @@
               <w:lang w:eastAsia="en-GB"/>
             </w:rPr>
           </w:pPr>
-          <w:hyperlink w:anchor="_Toc61039528" w:history="1">
+          <w:hyperlink w:anchor="_Toc61042181" w:history="1">
             <w:r>
               <w:rPr>
                 <w:rStyle w:val="Hyperlink"/>
@@ -371,7 +371,7 @@
                 <w:noProof/>
                 <w:webHidden/>
               </w:rPr>
-              <w:instrText xml:space="preserve"> PAGEREF _Toc61039528 \h </w:instrText>
+              <w:instrText xml:space="preserve"> PAGEREF _Toc61042181 \h </w:instrText>
             </w:r>
             <w:r>
               <w:rPr>
@@ -414,7 +414,7 @@
               <w:lang w:eastAsia="en-GB"/>
             </w:rPr>
           </w:pPr>
-          <w:hyperlink w:anchor="_Toc61039529" w:history="1">
+          <w:hyperlink w:anchor="_Toc61042182" w:history="1">
             <w:r>
               <w:rPr>
                 <w:rStyle w:val="Hyperlink"/>
@@ -441,7 +441,7 @@
                 <w:noProof/>
                 <w:webHidden/>
               </w:rPr>
-              <w:instrText xml:space="preserve"> PAGEREF _Toc61039529 \h </w:instrText>
+              <w:instrText xml:space="preserve"> PAGEREF _Toc61042182 \h </w:instrText>
             </w:r>
             <w:r>
               <w:rPr>
@@ -509,7 +509,7 @@
       <w:pPr>
         <w:pStyle w:val="Heading2"/>
       </w:pPr>
-      <w:bookmarkStart w:id="1" w:name="_Toc61039525"/>
+      <w:bookmarkStart w:id="1" w:name="_Toc61042178"/>
       <w:r>
         <w:lastRenderedPageBreak/>
         <w:t>Introduction</w:t>
@@ -693,11 +693,9 @@
       <w:r>
         <w:t xml:space="preserve">led to </w:t>
       </w:r>
-      <w:proofErr w:type="gramStart"/>
-      <w:r>
-        <w:t>the majority of</w:t>
-      </w:r>
-      <w:proofErr w:type="gramEnd"/>
+      <w:r>
+        <w:t>most</w:t>
+      </w:r>
       <w:r>
         <w:t xml:space="preserve"> schools being closed to stop </w:t>
       </w:r>
@@ -800,6 +798,98 @@
       <w:r>
         <w:t xml:space="preserve"> </w:t>
       </w:r>
+      <w:r>
+        <w:rPr>
+          <w:rFonts w:cstheme="minorHAnsi"/>
+        </w:rPr>
+        <w:t>Another reason thing is that the</w:t>
+      </w:r>
+      <w:r>
+        <w:rPr>
+          <w:rFonts w:cstheme="minorHAnsi"/>
+        </w:rPr>
+        <w:t xml:space="preserve"> </w:t>
+      </w:r>
+      <w:r>
+        <w:rPr>
+          <w:rFonts w:cstheme="minorHAnsi"/>
+        </w:rPr>
+        <w:t>of</w:t>
+      </w:r>
+      <w:r>
+        <w:rPr>
+          <w:rFonts w:cstheme="minorHAnsi"/>
+        </w:rPr>
+        <w:t xml:space="preserve"> education in school is really an important phase for any child’s mental and psychological development. School is the first step of socialising for a child. </w:t>
+      </w:r>
+      <w:r>
+        <w:rPr>
+          <w:rFonts w:cstheme="minorHAnsi"/>
+          <w:color w:val="333333"/>
+          <w:shd w:val="clear" w:color="auto" w:fill="FFFFFF"/>
+        </w:rPr>
+        <w:t>Up till then, parents and immediate family members are the only people the child has human interactions with</w:t>
+      </w:r>
+      <w:r>
+        <w:rPr>
+          <w:rFonts w:cstheme="minorHAnsi"/>
+        </w:rPr>
+        <w:t>. And as we are taking family relationship into consideration, it is important to note if any such factors affect or contribute towards a child behaviour, its overall development</w:t>
+      </w:r>
+      <w:r>
+        <w:rPr>
+          <w:rFonts w:cstheme="minorHAnsi"/>
+        </w:rPr>
+        <w:t xml:space="preserve"> </w:t>
+      </w:r>
+      <w:sdt>
+        <w:sdtPr>
+          <w:rPr>
+            <w:rFonts w:cstheme="minorHAnsi"/>
+          </w:rPr>
+          <w:id w:val="-443925746"/>
+          <w:citation/>
+        </w:sdtPr>
+        <w:sdtContent>
+          <w:r>
+            <w:rPr>
+              <w:rFonts w:cstheme="minorHAnsi"/>
+            </w:rPr>
+            <w:fldChar w:fldCharType="begin"/>
+          </w:r>
+          <w:r>
+            <w:rPr>
+              <w:rFonts w:cstheme="minorHAnsi"/>
+            </w:rPr>
+            <w:instrText xml:space="preserve"> CITATION The \l 2057 </w:instrText>
+          </w:r>
+          <w:r>
+            <w:rPr>
+              <w:rFonts w:cstheme="minorHAnsi"/>
+            </w:rPr>
+            <w:fldChar w:fldCharType="separate"/>
+          </w:r>
+          <w:r>
+            <w:rPr>
+              <w:rFonts w:cstheme="minorHAnsi"/>
+              <w:noProof/>
+            </w:rPr>
+            <w:t>(The importance of school education in child development, n.d.)</w:t>
+          </w:r>
+          <w:r>
+            <w:rPr>
+              <w:rFonts w:cstheme="minorHAnsi"/>
+            </w:rPr>
+            <w:fldChar w:fldCharType="end"/>
+          </w:r>
+        </w:sdtContent>
+      </w:sdt>
+      <w:r>
+        <w:rPr>
+          <w:rFonts w:cstheme="minorHAnsi"/>
+        </w:rPr>
+        <w:t>.</w:t>
+      </w:r>
     </w:p>
     <w:p>
       <w:r>
@@ -852,7 +942,7 @@
       <w:pPr>
         <w:pStyle w:val="Heading2"/>
       </w:pPr>
-      <w:bookmarkStart w:id="2" w:name="_Toc61039526"/>
+      <w:bookmarkStart w:id="2" w:name="_Toc61042179"/>
       <w:r>
         <w:t>Visualization</w:t>
       </w:r>
@@ -1009,6 +1099,7 @@
     </w:p>
     <w:p>
       <w:r>
+        <w:lastRenderedPageBreak/>
         <w:t xml:space="preserve">As with the lower </w:t>
       </w:r>
       <w:r>
@@ -1137,7 +1228,6 @@
     </w:p>
     <w:p>
       <w:r>
-        <w:lastRenderedPageBreak/>
         <w:t xml:space="preserve">The final aspect of the boxplot </w:t>
       </w:r>
       <w:r>
@@ -1550,32 +1640,17 @@
       </w:pPr>
       <w:bookmarkStart w:id="4" w:name="_Toc61039543"/>
       <w:r>
+        <w:lastRenderedPageBreak/>
         <w:t xml:space="preserve">Table </w:t>
       </w:r>
-      <w:r>
-        <w:fldChar w:fldCharType="begin"/>
-      </w:r>
-      <w:r>
-        <w:instrText xml:space="preserve"> SEQ Table </w:instrText>
-      </w:r>
-      <w:r>
-        <w:instrText xml:space="preserve">\* ARABIC </w:instrText>
-      </w:r>
-      <w:r>
-        <w:fldChar w:fldCharType="separate"/>
-      </w:r>
-      <w:r>
-        <w:rPr>
-          <w:noProof/>
-        </w:rPr>
-        <w:t>1</w:t>
-      </w:r>
-      <w:r>
-        <w:rPr>
-          <w:noProof/>
-        </w:rPr>
-        <w:fldChar w:fldCharType="end"/>
-      </w:r>
+      <w:fldSimple w:instr=" SEQ Table \* ARABIC ">
+        <w:r>
+          <w:rPr>
+            <w:noProof/>
+          </w:rPr>
+          <w:t>1</w:t>
+        </w:r>
+      </w:fldSimple>
       <w:r>
         <w:t>: Descriptive statistics of the box plot</w:t>
       </w:r>
@@ -1759,27 +1834,14 @@
       <w:r>
         <w:t xml:space="preserve">Table </w:t>
       </w:r>
-      <w:r>
-        <w:fldChar w:fldCharType="begin"/>
-      </w:r>
-      <w:r>
-        <w:instrText xml:space="preserve"> SEQ Table \* ARABIC </w:instrText>
-      </w:r>
-      <w:r>
-        <w:fldChar w:fldCharType="separate"/>
-      </w:r>
-      <w:r>
-        <w:rPr>
-          <w:noProof/>
-        </w:rPr>
-        <w:t>2</w:t>
-      </w:r>
-      <w:r>
-        <w:rPr>
-          <w:noProof/>
-        </w:rPr>
-        <w:fldChar w:fldCharType="end"/>
-      </w:r>
+      <w:fldSimple w:instr=" SEQ Table \* ARABIC ">
+        <w:r>
+          <w:rPr>
+            <w:noProof/>
+          </w:rPr>
+          <w:t>2</w:t>
+        </w:r>
+      </w:fldSimple>
       <w:r>
         <w:t>:</w:t>
       </w:r>
@@ -1889,31 +1951,18 @@
       <w:pPr>
         <w:pStyle w:val="Caption"/>
       </w:pPr>
-      <w:bookmarkStart w:id="6" w:name="_Toc61039537"/>
+      <w:bookmarkStart w:id="6" w:name="_Toc61042183"/>
       <w:r>
         <w:t xml:space="preserve">Figure </w:t>
       </w:r>
-      <w:r>
-        <w:fldChar w:fldCharType="begin"/>
-      </w:r>
-      <w:r>
-        <w:instrText xml:space="preserve"> SEQ Figure \* ARABIC </w:instrText>
-      </w:r>
-      <w:r>
-        <w:fldChar w:fldCharType="separate"/>
-      </w:r>
-      <w:r>
-        <w:rPr>
-          <w:noProof/>
-        </w:rPr>
-        <w:t>1</w:t>
-      </w:r>
-      <w:r>
-        <w:rPr>
-          <w:noProof/>
-        </w:rPr>
-        <w:fldChar w:fldCharType="end"/>
-      </w:r>
+      <w:fldSimple w:instr=" SEQ Figure \* ARABIC ">
+        <w:r>
+          <w:rPr>
+            <w:noProof/>
+          </w:rPr>
+          <w:t>1</w:t>
+        </w:r>
+      </w:fldSimple>
       <w:r>
         <w:t xml:space="preserve">: Box plot showing </w:t>
       </w:r>
@@ -1945,7 +1994,7 @@
       <w:pPr>
         <w:pStyle w:val="Heading2"/>
       </w:pPr>
-      <w:bookmarkStart w:id="7" w:name="_Toc61039527"/>
+      <w:bookmarkStart w:id="7" w:name="_Toc61042180"/>
       <w:r>
         <w:t>Analysis</w:t>
       </w:r>
@@ -2092,31 +2141,18 @@
       <w:pPr>
         <w:pStyle w:val="Caption"/>
       </w:pPr>
-      <w:bookmarkStart w:id="8" w:name="_Toc61039538"/>
+      <w:bookmarkStart w:id="8" w:name="_Toc61042184"/>
       <w:r>
         <w:t xml:space="preserve">Figure </w:t>
       </w:r>
-      <w:r>
-        <w:fldChar w:fldCharType="begin"/>
-      </w:r>
-      <w:r>
-        <w:instrText xml:space="preserve"> SEQ Figure \* ARABIC </w:instrText>
-      </w:r>
-      <w:r>
-        <w:fldChar w:fldCharType="separate"/>
-      </w:r>
-      <w:r>
-        <w:rPr>
-          <w:noProof/>
-        </w:rPr>
-        <w:t>2</w:t>
-      </w:r>
-      <w:r>
-        <w:rPr>
-          <w:noProof/>
-        </w:rPr>
-        <w:fldChar w:fldCharType="end"/>
-      </w:r>
+      <w:fldSimple w:instr=" SEQ Figure \* ARABIC ">
+        <w:r>
+          <w:rPr>
+            <w:noProof/>
+          </w:rPr>
+          <w:t>2</w:t>
+        </w:r>
+      </w:fldSimple>
       <w:r>
         <w:t>: Histogram of student reporting very bad</w:t>
       </w:r>
@@ -2177,31 +2213,18 @@
       <w:pPr>
         <w:pStyle w:val="Caption"/>
       </w:pPr>
-      <w:bookmarkStart w:id="9" w:name="_Toc61039539"/>
+      <w:bookmarkStart w:id="9" w:name="_Toc61042185"/>
       <w:r>
         <w:t xml:space="preserve">Figure </w:t>
       </w:r>
-      <w:r>
-        <w:fldChar w:fldCharType="begin"/>
-      </w:r>
-      <w:r>
-        <w:instrText xml:space="preserve"> SEQ Figure \* ARABIC </w:instrText>
-      </w:r>
-      <w:r>
-        <w:fldChar w:fldCharType="separate"/>
-      </w:r>
-      <w:r>
-        <w:rPr>
-          <w:noProof/>
-        </w:rPr>
-        <w:t>3</w:t>
-      </w:r>
-      <w:r>
-        <w:rPr>
-          <w:noProof/>
-        </w:rPr>
-        <w:fldChar w:fldCharType="end"/>
-      </w:r>
+      <w:fldSimple w:instr=" SEQ Figure \* ARABIC ">
+        <w:r>
+          <w:rPr>
+            <w:noProof/>
+          </w:rPr>
+          <w:t>3</w:t>
+        </w:r>
+      </w:fldSimple>
       <w:r>
         <w:t>: Histogram of student reporting bad</w:t>
       </w:r>
@@ -2263,31 +2286,18 @@
       <w:pPr>
         <w:pStyle w:val="Caption"/>
       </w:pPr>
-      <w:bookmarkStart w:id="10" w:name="_Toc61039540"/>
+      <w:bookmarkStart w:id="10" w:name="_Toc61042186"/>
       <w:r>
         <w:t xml:space="preserve">Figure </w:t>
       </w:r>
-      <w:r>
-        <w:fldChar w:fldCharType="begin"/>
-      </w:r>
-      <w:r>
-        <w:instrText xml:space="preserve"> SEQ Figure \* ARABIC </w:instrText>
-      </w:r>
-      <w:r>
-        <w:fldChar w:fldCharType="separate"/>
-      </w:r>
-      <w:r>
-        <w:rPr>
-          <w:noProof/>
-        </w:rPr>
-        <w:t>4</w:t>
-      </w:r>
-      <w:r>
-        <w:rPr>
-          <w:noProof/>
-        </w:rPr>
-        <w:fldChar w:fldCharType="end"/>
-      </w:r>
+      <w:fldSimple w:instr=" SEQ Figure \* ARABIC ">
+        <w:r>
+          <w:rPr>
+            <w:noProof/>
+          </w:rPr>
+          <w:t>4</w:t>
+        </w:r>
+      </w:fldSimple>
       <w:r>
         <w:t xml:space="preserve">: Histogram of student reporting </w:t>
       </w:r>
@@ -2351,31 +2361,18 @@
       <w:pPr>
         <w:pStyle w:val="Caption"/>
       </w:pPr>
-      <w:bookmarkStart w:id="11" w:name="_Toc61039541"/>
+      <w:bookmarkStart w:id="11" w:name="_Toc61042187"/>
       <w:r>
         <w:t xml:space="preserve">Figure </w:t>
       </w:r>
-      <w:r>
-        <w:fldChar w:fldCharType="begin"/>
-      </w:r>
-      <w:r>
-        <w:instrText xml:space="preserve"> SEQ Figure \* ARABIC </w:instrText>
-      </w:r>
-      <w:r>
-        <w:fldChar w:fldCharType="separate"/>
-      </w:r>
-      <w:r>
-        <w:rPr>
-          <w:noProof/>
-        </w:rPr>
-        <w:t>5</w:t>
-      </w:r>
-      <w:r>
-        <w:rPr>
-          <w:noProof/>
-        </w:rPr>
-        <w:fldChar w:fldCharType="end"/>
-      </w:r>
+      <w:fldSimple w:instr=" SEQ Figure \* ARABIC ">
+        <w:r>
+          <w:rPr>
+            <w:noProof/>
+          </w:rPr>
+          <w:t>5</w:t>
+        </w:r>
+      </w:fldSimple>
       <w:r>
         <w:t xml:space="preserve">: Histogram of student reporting </w:t>
       </w:r>
@@ -2440,31 +2437,18 @@
       <w:pPr>
         <w:pStyle w:val="Caption"/>
       </w:pPr>
-      <w:bookmarkStart w:id="12" w:name="_Toc61039542"/>
+      <w:bookmarkStart w:id="12" w:name="_Toc61042188"/>
       <w:r>
         <w:t xml:space="preserve">Figure </w:t>
       </w:r>
-      <w:r>
-        <w:fldChar w:fldCharType="begin"/>
-      </w:r>
-      <w:r>
-        <w:instrText xml:space="preserve"> SEQ Figure \* ARABIC </w:instrText>
-      </w:r>
-      <w:r>
-        <w:fldChar w:fldCharType="separate"/>
-      </w:r>
-      <w:r>
-        <w:rPr>
-          <w:noProof/>
-        </w:rPr>
-        <w:t>6</w:t>
-      </w:r>
-      <w:r>
-        <w:rPr>
-          <w:noProof/>
-        </w:rPr>
-        <w:fldChar w:fldCharType="end"/>
-      </w:r>
+      <w:fldSimple w:instr=" SEQ Figure \* ARABIC ">
+        <w:r>
+          <w:rPr>
+            <w:noProof/>
+          </w:rPr>
+          <w:t>6</w:t>
+        </w:r>
+      </w:fldSimple>
       <w:r>
         <w:t xml:space="preserve">: Histogram of student reporting </w:t>
       </w:r>
@@ -2479,7 +2463,7 @@
       <w:pPr>
         <w:pStyle w:val="Heading2"/>
       </w:pPr>
-      <w:bookmarkStart w:id="13" w:name="_Toc61039528"/>
+      <w:bookmarkStart w:id="13" w:name="_Toc61042181"/>
       <w:r>
         <w:t>Conclusion</w:t>
       </w:r>
@@ -2622,7 +2606,7 @@
     <w:p/>
     <w:p/>
     <w:p/>
-    <w:bookmarkStart w:id="14" w:name="_Toc61039529" w:displacedByCustomXml="next"/>
+    <w:bookmarkStart w:id="14" w:name="_Toc61042182" w:displacedByCustomXml="next"/>
     <w:sdt>
       <w:sdtPr>
         <w:rPr>
@@ -2763,6 +2747,29 @@
               </w:pPr>
               <w:r>
                 <w:rPr>
+                  <w:i/>
+                  <w:iCs/>
+                  <w:noProof/>
+                </w:rPr>
+                <w:t>The importance of school education in child development</w:t>
+              </w:r>
+              <w:r>
+                <w:rPr>
+                  <w:noProof/>
+                </w:rPr>
+                <w:t>. (n.d.). Retrieved from https://www.educationworld.in/: https://www.educationworld.in/the-importance-of-school-education-in-child-development/</w:t>
+              </w:r>
+            </w:p>
+            <w:p>
+              <w:pPr>
+                <w:pStyle w:val="Bibliography"/>
+                <w:ind w:left="720" w:hanging="720"/>
+                <w:rPr>
+                  <w:noProof/>
+                </w:rPr>
+              </w:pPr>
+              <w:r>
+                <w:rPr>
                   <w:noProof/>
                 </w:rPr>
                 <w:t>UCI-Machine-Learning. (2016, October 19). Student Alcohol Consumption.</w:t>
@@ -2838,7 +2845,6 @@
         </w:rPr>
       </w:pPr>
       <w:r>
-        <w:lastRenderedPageBreak/>
         <w:fldChar w:fldCharType="begin"/>
       </w:r>
       <w:r>
@@ -2894,7 +2900,7 @@
             <w:noProof/>
             <w:webHidden/>
           </w:rPr>
-          <w:t>3</w:t>
+          <w:t>4</w:t>
         </w:r>
         <w:r>
           <w:rPr>
@@ -3006,7 +3012,7 @@
           <w:lang w:eastAsia="en-GB"/>
         </w:rPr>
       </w:pPr>
-      <w:hyperlink w:anchor="_Toc61039537" w:history="1">
+      <w:hyperlink w:anchor="_Toc61042183" w:history="1">
         <w:r>
           <w:rPr>
             <w:rStyle w:val="Hyperlink"/>
@@ -3033,7 +3039,7 @@
             <w:noProof/>
             <w:webHidden/>
           </w:rPr>
-          <w:instrText xml:space="preserve"> PAGEREF _Toc61039537 \h </w:instrText>
+          <w:instrText xml:space="preserve"> PAGEREF _Toc61042183 \h </w:instrText>
         </w:r>
         <w:r>
           <w:rPr>
@@ -3076,7 +3082,7 @@
           <w:lang w:eastAsia="en-GB"/>
         </w:rPr>
       </w:pPr>
-      <w:hyperlink w:anchor="_Toc61039538" w:history="1">
+      <w:hyperlink w:anchor="_Toc61042184" w:history="1">
         <w:r>
           <w:rPr>
             <w:rStyle w:val="Hyperlink"/>
@@ -3103,7 +3109,7 @@
             <w:noProof/>
             <w:webHidden/>
           </w:rPr>
-          <w:instrText xml:space="preserve"> PAGEREF _Toc61039538 \h </w:instrText>
+          <w:instrText xml:space="preserve"> PAGEREF _Toc61042184 \h </w:instrText>
         </w:r>
         <w:r>
           <w:rPr>
@@ -3146,7 +3152,7 @@
           <w:lang w:eastAsia="en-GB"/>
         </w:rPr>
       </w:pPr>
-      <w:hyperlink w:anchor="_Toc61039539" w:history="1">
+      <w:hyperlink w:anchor="_Toc61042185" w:history="1">
         <w:r>
           <w:rPr>
             <w:rStyle w:val="Hyperlink"/>
@@ -3173,7 +3179,7 @@
             <w:noProof/>
             <w:webHidden/>
           </w:rPr>
-          <w:instrText xml:space="preserve"> PAGEREF _Toc61039539 \h </w:instrText>
+          <w:instrText xml:space="preserve"> PAGEREF _Toc61042185 \h </w:instrText>
         </w:r>
         <w:r>
           <w:rPr>
@@ -3216,7 +3222,7 @@
           <w:lang w:eastAsia="en-GB"/>
         </w:rPr>
       </w:pPr>
-      <w:hyperlink w:anchor="_Toc61039540" w:history="1">
+      <w:hyperlink w:anchor="_Toc61042186" w:history="1">
         <w:r>
           <w:rPr>
             <w:rStyle w:val="Hyperlink"/>
@@ -3243,7 +3249,7 @@
             <w:noProof/>
             <w:webHidden/>
           </w:rPr>
-          <w:instrText xml:space="preserve"> PAGEREF _Toc61039540 \h </w:instrText>
+          <w:instrText xml:space="preserve"> PAGEREF _Toc61042186 \h </w:instrText>
         </w:r>
         <w:r>
           <w:rPr>
@@ -3286,7 +3292,7 @@
           <w:lang w:eastAsia="en-GB"/>
         </w:rPr>
       </w:pPr>
-      <w:hyperlink w:anchor="_Toc61039541" w:history="1">
+      <w:hyperlink w:anchor="_Toc61042187" w:history="1">
         <w:r>
           <w:rPr>
             <w:rStyle w:val="Hyperlink"/>
@@ -3313,7 +3319,7 @@
             <w:noProof/>
             <w:webHidden/>
           </w:rPr>
-          <w:instrText xml:space="preserve"> PAGEREF _Toc61039541 \h </w:instrText>
+          <w:instrText xml:space="preserve"> PAGEREF _Toc61042187 \h </w:instrText>
         </w:r>
         <w:r>
           <w:rPr>
@@ -3356,7 +3362,7 @@
           <w:lang w:eastAsia="en-GB"/>
         </w:rPr>
       </w:pPr>
-      <w:hyperlink w:anchor="_Toc61039542" w:history="1">
+      <w:hyperlink w:anchor="_Toc61042188" w:history="1">
         <w:r>
           <w:rPr>
             <w:rStyle w:val="Hyperlink"/>
@@ -3383,7 +3389,7 @@
             <w:noProof/>
             <w:webHidden/>
           </w:rPr>
-          <w:instrText xml:space="preserve"> PAGEREF _Toc61039542 \h </w:instrText>
+          <w:instrText xml:space="preserve"> PAGEREF _Toc61042188 \h </w:instrText>
         </w:r>
         <w:r>
           <w:rPr>
@@ -4569,7 +4575,7 @@
         </b:NameList>
       </b:Author>
     </b:Author>
-    <b:RefOrder>3</b:RefOrder>
+    <b:RefOrder>4</b:RefOrder>
   </b:Source>
   <b:Source>
     <b:Tag>Pen21</b:Tag>
@@ -4633,13 +4639,22 @@
     </b:Author>
     <b:JournalName>Substance Use &amp; Misuse</b:JournalName>
     <b:Pages>789-809</b:Pages>
-    <b:RefOrder>4</b:RefOrder>
+    <b:RefOrder>5</b:RefOrder>
+  </b:Source>
+  <b:Source>
+    <b:Tag>The</b:Tag>
+    <b:SourceType>InternetSite</b:SourceType>
+    <b:Guid>{0193E602-3CCE-4D24-8B61-A41B13DA1563}</b:Guid>
+    <b:Title>The importance of school education in child development</b:Title>
+    <b:InternetSiteTitle>https://www.educationworld.in/</b:InternetSiteTitle>
+    <b:URL>https://www.educationworld.in/the-importance-of-school-education-in-child-development/</b:URL>
+    <b:RefOrder>3</b:RefOrder>
   </b:Source>
 </b:Sources>
 </file>
 
 <file path=customXml/itemProps1.xml><?xml version="1.0" encoding="utf-8"?>
-<ds:datastoreItem xmlns:ds="http://schemas.openxmlformats.org/officeDocument/2006/customXml" ds:itemID="{E4879CFE-ADEF-4EFB-BE22-250F06AE4D06}">
+<ds:datastoreItem xmlns:ds="http://schemas.openxmlformats.org/officeDocument/2006/customXml" ds:itemID="{73D28133-627A-4DBA-ACF0-62A75E345F09}">
   <ds:schemaRefs>
     <ds:schemaRef ds:uri="http://schemas.openxmlformats.org/officeDocument/2006/bibliography"/>
   </ds:schemaRefs>

</xml_diff>